<commit_message>
Siguientes puntos del plan
</commit_message>
<xml_diff>
--- a/Documentos/SAC_PGC.docx
+++ b/Documentos/SAC_PGC.docx
@@ -1,6 +1,6 @@
 
 <file path=word/document.xml><?xml version="1.0" encoding="utf-8"?>
-<w:document xmlns:wpc="http://schemas.microsoft.com/office/word/2010/wordprocessingCanvas" xmlns:cx="http://schemas.microsoft.com/office/drawing/2014/chartex" xmlns:cx1="http://schemas.microsoft.com/office/drawing/2015/9/8/chartex" xmlns:cx2="http://schemas.microsoft.com/office/drawing/2015/10/21/chartex" xmlns:cx3="http://schemas.microsoft.com/office/drawing/2016/5/9/chartex" xmlns:cx4="http://schemas.microsoft.com/office/drawing/2016/5/10/chartex" xmlns:cx5="http://schemas.microsoft.com/office/drawing/2016/5/11/chartex" xmlns:cx6="http://schemas.microsoft.com/office/drawing/2016/5/12/chartex" xmlns:cx7="http://schemas.microsoft.com/office/drawing/2016/5/13/chartex" xmlns:cx8="http://schemas.microsoft.com/office/drawing/2016/5/14/chartex" xmlns:mc="http://schemas.openxmlformats.org/markup-compatibility/2006" xmlns:aink="http://schemas.microsoft.com/office/drawing/2016/ink" xmlns:am3d="http://schemas.microsoft.com/office/drawing/2017/model3d" xmlns:o="urn:schemas-microsoft-com:office:office" xmlns:r="http://schemas.openxmlformats.org/officeDocument/2006/relationships" xmlns:m="http://schemas.openxmlformats.org/officeDocument/2006/math" xmlns:v="urn:schemas-microsoft-com:vml" xmlns:wp14="http://schemas.microsoft.com/office/word/2010/wordprocessingDrawing" xmlns:wp="http://schemas.openxmlformats.org/drawingml/2006/wordprocessingDrawing" xmlns:w10="urn:schemas-microsoft-com:office:word" xmlns:w="http://schemas.openxmlformats.org/wordprocessingml/2006/main" xmlns:w14="http://schemas.microsoft.com/office/word/2010/wordml" xmlns:w15="http://schemas.microsoft.com/office/word/2012/wordml" xmlns:w16cid="http://schemas.microsoft.com/office/word/2016/wordml/cid" xmlns:w16se="http://schemas.microsoft.com/office/word/2015/wordml/symex" xmlns:wpg="http://schemas.microsoft.com/office/word/2010/wordprocessingGroup" xmlns:wpi="http://schemas.microsoft.com/office/word/2010/wordprocessingInk" xmlns:wne="http://schemas.microsoft.com/office/word/2006/wordml" xmlns:wps="http://schemas.microsoft.com/office/word/2010/wordprocessingShape" mc:Ignorable="w14 w15 w16se w16cid wp14">
+<w:document xmlns:wpc="http://schemas.microsoft.com/office/word/2010/wordprocessingCanvas" xmlns:mc="http://schemas.openxmlformats.org/markup-compatibility/2006" xmlns:o="urn:schemas-microsoft-com:office:office" xmlns:r="http://schemas.openxmlformats.org/officeDocument/2006/relationships" xmlns:m="http://schemas.openxmlformats.org/officeDocument/2006/math" xmlns:v="urn:schemas-microsoft-com:vml" xmlns:wp14="http://schemas.microsoft.com/office/word/2010/wordprocessingDrawing" xmlns:wp="http://schemas.openxmlformats.org/drawingml/2006/wordprocessingDrawing" xmlns:w10="urn:schemas-microsoft-com:office:word" xmlns:w="http://schemas.openxmlformats.org/wordprocessingml/2006/main" xmlns:w14="http://schemas.microsoft.com/office/word/2010/wordml" xmlns:w15="http://schemas.microsoft.com/office/word/2012/wordml" xmlns:wpg="http://schemas.microsoft.com/office/word/2010/wordprocessingGroup" xmlns:wpi="http://schemas.microsoft.com/office/word/2010/wordprocessingInk" xmlns:wne="http://schemas.microsoft.com/office/word/2006/wordml" xmlns:wps="http://schemas.microsoft.com/office/word/2010/wordprocessingShape" mc:Ignorable="w14 w15 wp14">
   <w:body>
     <w:p>
       <w:pPr>
@@ -804,8 +804,6 @@
             <w:r>
               <w:t>Problemas con requerimientos</w:t>
             </w:r>
-            <w:bookmarkStart w:id="1" w:name="_GoBack"/>
-            <w:bookmarkEnd w:id="1"/>
           </w:p>
         </w:tc>
         <w:tc>
@@ -1087,10 +1085,6 @@
     <w:p>
       <w:pPr>
         <w:widowControl/>
-        <w:numPr>
-          <w:ilvl w:val="0"/>
-          <w:numId w:val="1"/>
-        </w:numPr>
         <w:pBdr>
           <w:top w:val="nil"/>
           <w:left w:val="nil"/>
@@ -1099,7 +1093,6 @@
           <w:between w:val="nil"/>
         </w:pBdr>
         <w:spacing w:line="259" w:lineRule="auto"/>
-        <w:contextualSpacing/>
         <w:rPr>
           <w:b/>
           <w:color w:val="000000"/>
@@ -1111,6 +1104,26 @@
           <w:b/>
           <w:color w:val="000000"/>
           <w:sz w:val="28"/>
+          <w:szCs w:val="28"/>
+        </w:rPr>
+        <w:t>1.</w:t>
+      </w:r>
+      <w:r>
+        <w:rPr>
+          <w:rFonts w:ascii="Arial" w:eastAsia="Arial" w:hAnsi="Arial" w:cs="Arial"/>
+          <w:b/>
+          <w:color w:val="000000"/>
+          <w:sz w:val="28"/>
+          <w:szCs w:val="28"/>
+        </w:rPr>
+        <w:t xml:space="preserve"> </w:t>
+      </w:r>
+      <w:r>
+        <w:rPr>
+          <w:rFonts w:ascii="Arial" w:eastAsia="Arial" w:hAnsi="Arial" w:cs="Arial"/>
+          <w:b/>
+          <w:color w:val="000000"/>
+          <w:sz w:val="24"/>
           <w:szCs w:val="28"/>
         </w:rPr>
         <w:t>Introducción</w:t>
@@ -1144,7 +1157,7 @@
           <w:between w:val="nil"/>
         </w:pBdr>
         <w:spacing w:line="259" w:lineRule="auto"/>
-        <w:ind w:left="720" w:hanging="720"/>
+        <w:ind w:left="720"/>
         <w:jc w:val="both"/>
         <w:rPr>
           <w:rFonts w:ascii="Arial" w:eastAsia="Arial" w:hAnsi="Arial" w:cs="Arial"/>
@@ -1228,7 +1241,7 @@
           <w:between w:val="nil"/>
         </w:pBdr>
         <w:spacing w:line="259" w:lineRule="auto"/>
-        <w:ind w:left="1080" w:hanging="720"/>
+        <w:contextualSpacing/>
         <w:rPr>
           <w:rFonts w:ascii="Arial" w:eastAsia="Arial" w:hAnsi="Arial" w:cs="Arial"/>
           <w:b/>
@@ -1243,7 +1256,407 @@
         <w:widowControl/>
         <w:numPr>
           <w:ilvl w:val="0"/>
-          <w:numId w:val="2"/>
+          <w:numId w:val="5"/>
+        </w:numPr>
+        <w:pBdr>
+          <w:top w:val="nil"/>
+          <w:left w:val="nil"/>
+          <w:bottom w:val="nil"/>
+          <w:right w:val="nil"/>
+          <w:between w:val="nil"/>
+        </w:pBdr>
+        <w:spacing w:line="259" w:lineRule="auto"/>
+        <w:ind w:left="1560"/>
+        <w:contextualSpacing/>
+        <w:jc w:val="both"/>
+        <w:rPr>
+          <w:b/>
+          <w:color w:val="000000"/>
+          <w:sz w:val="22"/>
+          <w:szCs w:val="22"/>
+        </w:rPr>
+      </w:pPr>
+      <w:r>
+        <w:rPr>
+          <w:rFonts w:ascii="Arial" w:eastAsia="Arial" w:hAnsi="Arial" w:cs="Arial"/>
+          <w:color w:val="000000"/>
+          <w:sz w:val="22"/>
+          <w:szCs w:val="22"/>
+        </w:rPr>
+        <w:t>Uno de los problemas que aquejo al desarrollo del último sistema de la consultora Grupo 3 es que no se maneja de una manera ordenada la gestión de las versiones de los elementos de configuración, y esto creo conflictos al momento de querer desarrollar un plan para el mantenimiento del sistema.</w:t>
+      </w:r>
+    </w:p>
+    <w:p>
+      <w:pPr>
+        <w:widowControl/>
+        <w:pBdr>
+          <w:top w:val="nil"/>
+          <w:left w:val="nil"/>
+          <w:bottom w:val="nil"/>
+          <w:right w:val="nil"/>
+          <w:between w:val="nil"/>
+        </w:pBdr>
+        <w:spacing w:line="259" w:lineRule="auto"/>
+        <w:ind w:left="1560" w:hanging="720"/>
+        <w:jc w:val="both"/>
+        <w:rPr>
+          <w:rFonts w:ascii="Arial" w:eastAsia="Arial" w:hAnsi="Arial" w:cs="Arial"/>
+          <w:b/>
+          <w:color w:val="000000"/>
+          <w:sz w:val="22"/>
+          <w:szCs w:val="22"/>
+        </w:rPr>
+      </w:pPr>
+    </w:p>
+    <w:p>
+      <w:pPr>
+        <w:widowControl/>
+        <w:numPr>
+          <w:ilvl w:val="0"/>
+          <w:numId w:val="5"/>
+        </w:numPr>
+        <w:pBdr>
+          <w:top w:val="nil"/>
+          <w:left w:val="nil"/>
+          <w:bottom w:val="nil"/>
+          <w:right w:val="nil"/>
+          <w:between w:val="nil"/>
+        </w:pBdr>
+        <w:spacing w:line="259" w:lineRule="auto"/>
+        <w:ind w:left="1560"/>
+        <w:contextualSpacing/>
+        <w:jc w:val="both"/>
+        <w:rPr>
+          <w:b/>
+          <w:color w:val="000000"/>
+          <w:sz w:val="22"/>
+          <w:szCs w:val="22"/>
+        </w:rPr>
+      </w:pPr>
+      <w:r>
+        <w:rPr>
+          <w:rFonts w:ascii="Arial" w:eastAsia="Arial" w:hAnsi="Arial" w:cs="Arial"/>
+          <w:color w:val="000000"/>
+          <w:sz w:val="22"/>
+          <w:szCs w:val="22"/>
+        </w:rPr>
+        <w:t>Otro problema es gestionar nuestros proyectos ágilmente, tenemos el problema de regresar un estado anterior del proyecto o conocer toda su evolución en el tiempo desde sus inicios hasta donde se encuentra actualizado. Para esto necesitamos registrar y guardar cada modificación del proyecto, también poder gestionar, compartir, colaborar, administrarlo y modificar las versiones que se vayan registrando.</w:t>
+      </w:r>
+    </w:p>
+    <w:p>
+      <w:pPr>
+        <w:widowControl/>
+        <w:pBdr>
+          <w:top w:val="nil"/>
+          <w:left w:val="nil"/>
+          <w:bottom w:val="nil"/>
+          <w:right w:val="nil"/>
+          <w:between w:val="nil"/>
+        </w:pBdr>
+        <w:spacing w:line="259" w:lineRule="auto"/>
+        <w:ind w:left="1560" w:hanging="720"/>
+        <w:jc w:val="both"/>
+        <w:rPr>
+          <w:rFonts w:ascii="Arial" w:eastAsia="Arial" w:hAnsi="Arial" w:cs="Arial"/>
+          <w:b/>
+          <w:color w:val="000000"/>
+          <w:sz w:val="22"/>
+          <w:szCs w:val="22"/>
+        </w:rPr>
+      </w:pPr>
+    </w:p>
+    <w:p>
+      <w:pPr>
+        <w:widowControl/>
+        <w:numPr>
+          <w:ilvl w:val="0"/>
+          <w:numId w:val="5"/>
+        </w:numPr>
+        <w:pBdr>
+          <w:top w:val="nil"/>
+          <w:left w:val="nil"/>
+          <w:bottom w:val="nil"/>
+          <w:right w:val="nil"/>
+          <w:between w:val="nil"/>
+        </w:pBdr>
+        <w:spacing w:after="160" w:line="259" w:lineRule="auto"/>
+        <w:ind w:left="1560"/>
+        <w:contextualSpacing/>
+        <w:jc w:val="both"/>
+        <w:rPr>
+          <w:b/>
+          <w:color w:val="000000"/>
+          <w:sz w:val="22"/>
+          <w:szCs w:val="22"/>
+        </w:rPr>
+      </w:pPr>
+      <w:r>
+        <w:rPr>
+          <w:rFonts w:ascii="Arial" w:eastAsia="Arial" w:hAnsi="Arial" w:cs="Arial"/>
+          <w:color w:val="000000"/>
+          <w:sz w:val="22"/>
+          <w:szCs w:val="22"/>
+        </w:rPr>
+        <w:t>Otro problema que se presenta seguido es que el equipo, al trabajar de manera conjunta y en paralelo, pierde el control sobre los avances y el proceso de juntar todos los avances se vuelve una tarea que consume demasiado tiempo del equipo.</w:t>
+      </w:r>
+    </w:p>
+    <w:p>
+      <w:pPr>
+        <w:widowControl/>
+        <w:pBdr>
+          <w:top w:val="nil"/>
+          <w:left w:val="nil"/>
+          <w:bottom w:val="nil"/>
+          <w:right w:val="nil"/>
+          <w:between w:val="nil"/>
+        </w:pBdr>
+        <w:spacing w:after="160" w:line="259" w:lineRule="auto"/>
+        <w:ind w:left="1560"/>
+        <w:contextualSpacing/>
+        <w:jc w:val="both"/>
+        <w:rPr>
+          <w:b/>
+          <w:color w:val="000000"/>
+          <w:sz w:val="22"/>
+          <w:szCs w:val="22"/>
+        </w:rPr>
+      </w:pPr>
+    </w:p>
+    <w:p>
+      <w:pPr>
+        <w:pStyle w:val="Prrafodelista"/>
+        <w:widowControl/>
+        <w:numPr>
+          <w:ilvl w:val="0"/>
+          <w:numId w:val="5"/>
+        </w:numPr>
+        <w:pBdr>
+          <w:top w:val="nil"/>
+          <w:left w:val="nil"/>
+          <w:bottom w:val="nil"/>
+          <w:right w:val="nil"/>
+          <w:between w:val="nil"/>
+        </w:pBdr>
+        <w:spacing w:after="160" w:line="259" w:lineRule="auto"/>
+        <w:ind w:left="1560"/>
+        <w:jc w:val="both"/>
+        <w:rPr>
+          <w:rFonts w:ascii="Arial" w:hAnsi="Arial" w:cs="Arial"/>
+          <w:color w:val="000000"/>
+          <w:sz w:val="22"/>
+          <w:szCs w:val="22"/>
+        </w:rPr>
+      </w:pPr>
+      <w:r>
+        <w:rPr>
+          <w:rFonts w:ascii="Arial" w:hAnsi="Arial" w:cs="Arial"/>
+          <w:color w:val="000000"/>
+          <w:sz w:val="22"/>
+          <w:szCs w:val="22"/>
+        </w:rPr>
+        <w:t xml:space="preserve">Uno de los principales problemas se genero porque al trabajar un proyecto </w:t>
+      </w:r>
+      <w:r>
+        <w:rPr>
+          <w:rFonts w:ascii="Arial" w:hAnsi="Arial" w:cs="Arial"/>
+          <w:color w:val="000000"/>
+          <w:sz w:val="22"/>
+          <w:szCs w:val="22"/>
+        </w:rPr>
+        <w:t>más</w:t>
+      </w:r>
+      <w:r>
+        <w:rPr>
+          <w:rFonts w:ascii="Arial" w:hAnsi="Arial" w:cs="Arial"/>
+          <w:color w:val="000000"/>
+          <w:sz w:val="22"/>
+          <w:szCs w:val="22"/>
+        </w:rPr>
+        <w:t xml:space="preserve"> grande tuvimos mayor cantidad de stakeholders. Por tal motivo, </w:t>
+      </w:r>
+      <w:r>
+        <w:rPr>
+          <w:rFonts w:ascii="Arial" w:hAnsi="Arial" w:cs="Arial"/>
+          <w:color w:val="000000"/>
+          <w:sz w:val="22"/>
+          <w:szCs w:val="22"/>
+        </w:rPr>
+        <w:t xml:space="preserve">tuvimos que adicionar las inspecciones formales del lado del usuario para poder comprender mejor sus necesidades y poder ajustar de manera </w:t>
+      </w:r>
+      <w:r>
+        <w:rPr>
+          <w:rFonts w:ascii="Arial" w:hAnsi="Arial" w:cs="Arial"/>
+          <w:color w:val="000000"/>
+          <w:sz w:val="22"/>
+          <w:szCs w:val="22"/>
+        </w:rPr>
+        <w:t>más</w:t>
+      </w:r>
+      <w:r>
+        <w:rPr>
+          <w:rFonts w:ascii="Arial" w:hAnsi="Arial" w:cs="Arial"/>
+          <w:color w:val="000000"/>
+          <w:sz w:val="22"/>
+          <w:szCs w:val="22"/>
+        </w:rPr>
+        <w:t xml:space="preserve"> eficaz los requerimientos.</w:t>
+      </w:r>
+    </w:p>
+    <w:p>
+      <w:pPr>
+        <w:widowControl/>
+        <w:pBdr>
+          <w:top w:val="nil"/>
+          <w:left w:val="nil"/>
+          <w:bottom w:val="nil"/>
+          <w:right w:val="nil"/>
+          <w:between w:val="nil"/>
+        </w:pBdr>
+        <w:spacing w:after="160" w:line="259" w:lineRule="auto"/>
+        <w:contextualSpacing/>
+        <w:jc w:val="both"/>
+        <w:rPr>
+          <w:b/>
+          <w:color w:val="000000"/>
+          <w:sz w:val="22"/>
+          <w:szCs w:val="22"/>
+        </w:rPr>
+      </w:pPr>
+    </w:p>
+    <w:p>
+      <w:pPr>
+        <w:rPr>
+          <w:rFonts w:ascii="Arial" w:eastAsia="Arial" w:hAnsi="Arial" w:cs="Arial"/>
+          <w:b/>
+          <w:sz w:val="22"/>
+          <w:szCs w:val="22"/>
+        </w:rPr>
+      </w:pPr>
+      <w:r>
+        <w:rPr>
+          <w:rFonts w:ascii="Arial" w:eastAsia="Arial" w:hAnsi="Arial" w:cs="Arial"/>
+          <w:b/>
+          <w:sz w:val="22"/>
+          <w:szCs w:val="22"/>
+        </w:rPr>
+        <w:br w:type="page"/>
+      </w:r>
+    </w:p>
+    <w:p>
+      <w:pPr>
+        <w:widowControl/>
+        <w:spacing w:after="160" w:line="259" w:lineRule="auto"/>
+        <w:ind w:left="720"/>
+        <w:jc w:val="both"/>
+        <w:rPr>
+          <w:rFonts w:ascii="Arial" w:eastAsia="Arial" w:hAnsi="Arial" w:cs="Arial"/>
+          <w:b/>
+          <w:sz w:val="24"/>
+          <w:szCs w:val="22"/>
+        </w:rPr>
+      </w:pPr>
+      <w:r>
+        <w:rPr>
+          <w:rFonts w:ascii="Arial" w:eastAsia="Arial" w:hAnsi="Arial" w:cs="Arial"/>
+          <w:b/>
+          <w:sz w:val="24"/>
+          <w:szCs w:val="22"/>
+        </w:rPr>
+        <w:lastRenderedPageBreak/>
+        <w:t>1.2  Propósito</w:t>
+      </w:r>
+    </w:p>
+    <w:p>
+      <w:pPr>
+        <w:pStyle w:val="Prrafodelista"/>
+        <w:widowControl/>
+        <w:spacing w:after="160" w:line="259" w:lineRule="auto"/>
+        <w:ind w:left="1134"/>
+        <w:jc w:val="both"/>
+        <w:rPr>
+          <w:rFonts w:ascii="Arial" w:eastAsia="Arial" w:hAnsi="Arial" w:cs="Arial"/>
+          <w:sz w:val="22"/>
+          <w:szCs w:val="22"/>
+        </w:rPr>
+      </w:pPr>
+      <w:r>
+        <w:rPr>
+          <w:rFonts w:ascii="Arial" w:eastAsia="Arial" w:hAnsi="Arial" w:cs="Arial"/>
+          <w:sz w:val="22"/>
+          <w:szCs w:val="22"/>
+        </w:rPr>
+        <w:t xml:space="preserve">Habiendo detectado los problemas que produjeron retrasos y complicaciones en el último proyecto, proponemos este Plan de la Gestión de la configuración que propone un conjunto de actividades utilizadas para administrar el contenido de un producto de software desde el principio hasta el final del proceso de </w:t>
+      </w:r>
+      <w:r>
+        <w:rPr>
+          <w:rFonts w:ascii="Arial" w:eastAsia="Arial" w:hAnsi="Arial" w:cs="Arial"/>
+          <w:sz w:val="22"/>
+          <w:szCs w:val="22"/>
+        </w:rPr>
+        <w:t>desarrollo y en la etapa de mantenimiento.</w:t>
+      </w:r>
+    </w:p>
+    <w:p>
+      <w:pPr>
+        <w:pStyle w:val="Prrafodelista"/>
+        <w:widowControl/>
+        <w:spacing w:after="160" w:line="259" w:lineRule="auto"/>
+        <w:ind w:left="1134"/>
+        <w:jc w:val="both"/>
+        <w:rPr>
+          <w:rFonts w:ascii="Arial" w:eastAsia="Arial" w:hAnsi="Arial" w:cs="Arial"/>
+          <w:sz w:val="22"/>
+          <w:szCs w:val="22"/>
+        </w:rPr>
+      </w:pPr>
+    </w:p>
+    <w:p>
+      <w:pPr>
+        <w:widowControl/>
+        <w:spacing w:after="160" w:line="259" w:lineRule="auto"/>
+        <w:ind w:left="720"/>
+        <w:jc w:val="both"/>
+        <w:rPr>
+          <w:rFonts w:ascii="Arial" w:eastAsia="Arial" w:hAnsi="Arial" w:cs="Arial"/>
+          <w:b/>
+          <w:sz w:val="24"/>
+          <w:szCs w:val="22"/>
+        </w:rPr>
+      </w:pPr>
+      <w:r>
+        <w:rPr>
+          <w:rFonts w:ascii="Arial" w:eastAsia="Arial" w:hAnsi="Arial" w:cs="Arial"/>
+          <w:b/>
+          <w:sz w:val="24"/>
+          <w:szCs w:val="22"/>
+        </w:rPr>
+        <w:t>1.3</w:t>
+      </w:r>
+      <w:r>
+        <w:rPr>
+          <w:rFonts w:ascii="Arial" w:eastAsia="Arial" w:hAnsi="Arial" w:cs="Arial"/>
+          <w:b/>
+          <w:sz w:val="24"/>
+          <w:szCs w:val="22"/>
+        </w:rPr>
+        <w:t xml:space="preserve">  </w:t>
+      </w:r>
+      <w:r>
+        <w:rPr>
+          <w:rFonts w:ascii="Arial" w:eastAsia="Arial" w:hAnsi="Arial" w:cs="Arial"/>
+          <w:b/>
+          <w:sz w:val="24"/>
+          <w:szCs w:val="22"/>
+        </w:rPr>
+        <w:t>Finalidad</w:t>
+      </w:r>
+    </w:p>
+    <w:p>
+      <w:pPr>
+        <w:widowControl/>
+        <w:numPr>
+          <w:ilvl w:val="0"/>
+          <w:numId w:val="4"/>
         </w:numPr>
         <w:pBdr>
           <w:top w:val="nil"/>
@@ -1254,9 +1667,7 @@
         </w:pBdr>
         <w:spacing w:line="259" w:lineRule="auto"/>
         <w:contextualSpacing/>
-        <w:jc w:val="both"/>
-        <w:rPr>
-          <w:b/>
+        <w:rPr>
           <w:color w:val="000000"/>
           <w:sz w:val="22"/>
           <w:szCs w:val="22"/>
@@ -1269,112 +1680,24 @@
           <w:sz w:val="22"/>
           <w:szCs w:val="22"/>
         </w:rPr>
-        <w:t>Uno de los problemas que aquejo al desarrollo del último sistema de la consultora Grupo 3 es que no se maneja de una manera ordenada la gestión de las versiones de los elementos de configuración, y esto creo conflictos al momento de querer desarrollar un plan para el mantenimiento del sistema.</w:t>
-      </w:r>
-    </w:p>
-    <w:p>
-      <w:pPr>
-        <w:widowControl/>
-        <w:pBdr>
-          <w:top w:val="nil"/>
-          <w:left w:val="nil"/>
-          <w:bottom w:val="nil"/>
-          <w:right w:val="nil"/>
-          <w:between w:val="nil"/>
-        </w:pBdr>
-        <w:spacing w:line="259" w:lineRule="auto"/>
-        <w:ind w:left="1080" w:hanging="720"/>
-        <w:jc w:val="both"/>
-        <w:rPr>
-          <w:rFonts w:ascii="Arial" w:eastAsia="Arial" w:hAnsi="Arial" w:cs="Arial"/>
-          <w:b/>
+        <w:t>Tener una buena gestión de la configuración lo cual hará que los productos sean mantenibles en el tiempo.</w:t>
+      </w:r>
+      <w:r>
+        <w:rPr>
+          <w:rFonts w:ascii="Arial" w:eastAsia="Arial" w:hAnsi="Arial" w:cs="Arial"/>
           <w:color w:val="000000"/>
           <w:sz w:val="22"/>
           <w:szCs w:val="22"/>
         </w:rPr>
-      </w:pPr>
+        <w:br/>
+      </w:r>
     </w:p>
     <w:p>
       <w:pPr>
         <w:widowControl/>
         <w:numPr>
           <w:ilvl w:val="0"/>
-          <w:numId w:val="2"/>
-        </w:numPr>
-        <w:pBdr>
-          <w:top w:val="nil"/>
-          <w:left w:val="nil"/>
-          <w:bottom w:val="nil"/>
-          <w:right w:val="nil"/>
-          <w:between w:val="nil"/>
-        </w:pBdr>
-        <w:spacing w:line="259" w:lineRule="auto"/>
-        <w:contextualSpacing/>
-        <w:jc w:val="both"/>
-        <w:rPr>
-          <w:b/>
-          <w:color w:val="000000"/>
-          <w:sz w:val="22"/>
-          <w:szCs w:val="22"/>
-        </w:rPr>
-      </w:pPr>
-      <w:r>
-        <w:rPr>
-          <w:rFonts w:ascii="Arial" w:eastAsia="Arial" w:hAnsi="Arial" w:cs="Arial"/>
-          <w:color w:val="000000"/>
-          <w:sz w:val="22"/>
-          <w:szCs w:val="22"/>
-        </w:rPr>
-        <w:t>Otro problema es gestionar nuestros proyectos ágilmente, tenemos el problema de regresar un estado anterior del proyecto o conocer toda su evolución en el tiempo desde sus inicios hasta donde se encuentra actualizado. Para esto necesitamos registrar y guardar cada modificación del proyecto, también poder gestionar, compartir, colaborar, administrarlo y modificar las versiones que se vayan registrando.</w:t>
-      </w:r>
-    </w:p>
-    <w:p>
-      <w:pPr>
-        <w:pBdr>
-          <w:top w:val="nil"/>
-          <w:left w:val="nil"/>
-          <w:bottom w:val="nil"/>
-          <w:right w:val="nil"/>
-          <w:between w:val="nil"/>
-        </w:pBdr>
-        <w:ind w:left="720" w:hanging="720"/>
-        <w:rPr>
-          <w:rFonts w:ascii="Arial" w:eastAsia="Arial" w:hAnsi="Arial" w:cs="Arial"/>
-          <w:b/>
-          <w:color w:val="000000"/>
-          <w:sz w:val="22"/>
-          <w:szCs w:val="22"/>
-        </w:rPr>
-      </w:pPr>
-    </w:p>
-    <w:p>
-      <w:pPr>
-        <w:widowControl/>
-        <w:pBdr>
-          <w:top w:val="nil"/>
-          <w:left w:val="nil"/>
-          <w:bottom w:val="nil"/>
-          <w:right w:val="nil"/>
-          <w:between w:val="nil"/>
-        </w:pBdr>
-        <w:spacing w:line="259" w:lineRule="auto"/>
-        <w:ind w:left="1080" w:hanging="720"/>
-        <w:jc w:val="both"/>
-        <w:rPr>
-          <w:rFonts w:ascii="Arial" w:eastAsia="Arial" w:hAnsi="Arial" w:cs="Arial"/>
-          <w:b/>
-          <w:color w:val="000000"/>
-          <w:sz w:val="22"/>
-          <w:szCs w:val="22"/>
-        </w:rPr>
-      </w:pPr>
-    </w:p>
-    <w:p>
-      <w:pPr>
-        <w:widowControl/>
-        <w:numPr>
-          <w:ilvl w:val="0"/>
-          <w:numId w:val="2"/>
+          <w:numId w:val="4"/>
         </w:numPr>
         <w:pBdr>
           <w:top w:val="nil"/>
@@ -1387,12 +1710,13 @@
         <w:contextualSpacing/>
         <w:jc w:val="both"/>
         <w:rPr>
-          <w:b/>
           <w:color w:val="000000"/>
           <w:sz w:val="22"/>
           <w:szCs w:val="22"/>
         </w:rPr>
       </w:pPr>
+      <w:bookmarkStart w:id="1" w:name="_30j0zll" w:colFirst="0" w:colLast="0"/>
+      <w:bookmarkEnd w:id="1"/>
       <w:r>
         <w:rPr>
           <w:rFonts w:ascii="Arial" w:eastAsia="Arial" w:hAnsi="Arial" w:cs="Arial"/>
@@ -1400,8 +1724,278 @@
           <w:sz w:val="22"/>
           <w:szCs w:val="22"/>
         </w:rPr>
-        <w:t>Otro problema que se presenta seguido es que el equipo, al trabajar de manera conjunta y en paralelo, pierde el control sobre los avances y el proceso de juntar todos los avances se vuelve una tarea que consume demasiado tiempo del equipo.</w:t>
-      </w:r>
+        <w:t>Poseer la capacidad para realizar un seguimiento de fechas de entregas, tener un correcto control y organización de versiones lo cual incrementará la productividad en la empresa</w:t>
+      </w:r>
+    </w:p>
+    <w:p>
+      <w:pPr>
+        <w:widowControl/>
+        <w:pBdr>
+          <w:top w:val="nil"/>
+          <w:left w:val="nil"/>
+          <w:bottom w:val="nil"/>
+          <w:right w:val="nil"/>
+          <w:between w:val="nil"/>
+        </w:pBdr>
+        <w:spacing w:after="160" w:line="259" w:lineRule="auto"/>
+        <w:ind w:left="1134" w:firstLine="60"/>
+        <w:contextualSpacing/>
+        <w:jc w:val="both"/>
+        <w:rPr>
+          <w:color w:val="000000"/>
+          <w:sz w:val="22"/>
+          <w:szCs w:val="22"/>
+        </w:rPr>
+      </w:pPr>
+    </w:p>
+    <w:p>
+      <w:pPr>
+        <w:widowControl/>
+        <w:numPr>
+          <w:ilvl w:val="0"/>
+          <w:numId w:val="4"/>
+        </w:numPr>
+        <w:pBdr>
+          <w:top w:val="nil"/>
+          <w:left w:val="nil"/>
+          <w:bottom w:val="nil"/>
+          <w:right w:val="nil"/>
+          <w:between w:val="nil"/>
+        </w:pBdr>
+        <w:spacing w:after="160" w:line="259" w:lineRule="auto"/>
+        <w:contextualSpacing/>
+        <w:jc w:val="both"/>
+        <w:rPr>
+          <w:color w:val="000000"/>
+          <w:sz w:val="22"/>
+          <w:szCs w:val="22"/>
+        </w:rPr>
+      </w:pPr>
+      <w:r>
+        <w:rPr>
+          <w:rFonts w:ascii="Arial" w:eastAsia="Arial" w:hAnsi="Arial" w:cs="Arial"/>
+          <w:color w:val="000000"/>
+          <w:sz w:val="22"/>
+          <w:szCs w:val="22"/>
+        </w:rPr>
+        <w:t>Al usar las nuevas inspecciones logramos que el cliente tenga mayor satisfacción respecto al producto y a los entregables que se reflejaban en menos tiempo.</w:t>
+      </w:r>
+      <w:r>
+        <w:rPr>
+          <w:rFonts w:ascii="Arial" w:eastAsia="Arial" w:hAnsi="Arial" w:cs="Arial"/>
+          <w:color w:val="000000"/>
+          <w:sz w:val="22"/>
+          <w:szCs w:val="22"/>
+        </w:rPr>
+        <w:t xml:space="preserve"> </w:t>
+      </w:r>
+    </w:p>
+    <w:p>
+      <w:pPr>
+        <w:widowControl/>
+        <w:pBdr>
+          <w:top w:val="nil"/>
+          <w:left w:val="nil"/>
+          <w:bottom w:val="nil"/>
+          <w:right w:val="nil"/>
+          <w:between w:val="nil"/>
+        </w:pBdr>
+        <w:spacing w:line="259" w:lineRule="auto"/>
+        <w:rPr>
+          <w:color w:val="000000"/>
+          <w:sz w:val="22"/>
+          <w:szCs w:val="22"/>
+        </w:rPr>
+      </w:pPr>
+    </w:p>
+    <w:p>
+      <w:pPr>
+        <w:widowControl/>
+        <w:pBdr>
+          <w:top w:val="nil"/>
+          <w:left w:val="nil"/>
+          <w:bottom w:val="nil"/>
+          <w:right w:val="nil"/>
+          <w:between w:val="nil"/>
+        </w:pBdr>
+        <w:spacing w:line="259" w:lineRule="auto"/>
+        <w:rPr>
+          <w:rFonts w:ascii="Arial" w:eastAsia="Arial" w:hAnsi="Arial" w:cs="Arial"/>
+          <w:b/>
+          <w:color w:val="000000"/>
+          <w:sz w:val="24"/>
+          <w:szCs w:val="28"/>
+        </w:rPr>
+      </w:pPr>
+      <w:r>
+        <w:rPr>
+          <w:rFonts w:ascii="Arial" w:eastAsia="Arial" w:hAnsi="Arial" w:cs="Arial"/>
+          <w:b/>
+          <w:color w:val="000000"/>
+          <w:sz w:val="24"/>
+          <w:szCs w:val="28"/>
+        </w:rPr>
+        <w:t>2.</w:t>
+      </w:r>
+      <w:r>
+        <w:rPr>
+          <w:rFonts w:ascii="Arial" w:eastAsia="Arial" w:hAnsi="Arial" w:cs="Arial"/>
+          <w:b/>
+          <w:color w:val="000000"/>
+          <w:sz w:val="24"/>
+          <w:szCs w:val="28"/>
+        </w:rPr>
+        <w:t xml:space="preserve"> </w:t>
+      </w:r>
+      <w:r>
+        <w:rPr>
+          <w:rFonts w:ascii="Arial" w:eastAsia="Arial" w:hAnsi="Arial" w:cs="Arial"/>
+          <w:b/>
+          <w:color w:val="000000"/>
+          <w:sz w:val="24"/>
+          <w:szCs w:val="28"/>
+        </w:rPr>
+        <w:t>Roles, responsabilidades y cantidad</w:t>
+      </w:r>
+    </w:p>
+    <w:p>
+      <w:pPr>
+        <w:widowControl/>
+        <w:pBdr>
+          <w:top w:val="nil"/>
+          <w:left w:val="nil"/>
+          <w:bottom w:val="nil"/>
+          <w:right w:val="nil"/>
+          <w:between w:val="nil"/>
+        </w:pBdr>
+        <w:spacing w:line="259" w:lineRule="auto"/>
+        <w:rPr>
+          <w:rFonts w:ascii="Arial" w:eastAsia="Arial" w:hAnsi="Arial" w:cs="Arial"/>
+          <w:b/>
+          <w:color w:val="000000"/>
+          <w:sz w:val="24"/>
+          <w:szCs w:val="28"/>
+        </w:rPr>
+      </w:pPr>
+    </w:p>
+    <w:p>
+      <w:pPr>
+        <w:widowControl/>
+        <w:pBdr>
+          <w:top w:val="nil"/>
+          <w:left w:val="nil"/>
+          <w:bottom w:val="nil"/>
+          <w:right w:val="nil"/>
+          <w:between w:val="nil"/>
+        </w:pBdr>
+        <w:spacing w:line="259" w:lineRule="auto"/>
+        <w:rPr>
+          <w:rFonts w:ascii="Arial" w:eastAsia="Arial" w:hAnsi="Arial" w:cs="Arial"/>
+          <w:b/>
+          <w:color w:val="000000"/>
+          <w:sz w:val="24"/>
+          <w:szCs w:val="28"/>
+        </w:rPr>
+      </w:pPr>
+      <w:r>
+        <w:rPr>
+          <w:rFonts w:ascii="Arial" w:eastAsia="Arial" w:hAnsi="Arial" w:cs="Arial"/>
+          <w:b/>
+          <w:color w:val="000000"/>
+          <w:sz w:val="24"/>
+          <w:szCs w:val="28"/>
+        </w:rPr>
+        <w:t>3. Políticas, directrices y procedimientos</w:t>
+      </w:r>
+    </w:p>
+    <w:p>
+      <w:pPr>
+        <w:widowControl/>
+        <w:pBdr>
+          <w:top w:val="nil"/>
+          <w:left w:val="nil"/>
+          <w:bottom w:val="nil"/>
+          <w:right w:val="nil"/>
+          <w:between w:val="nil"/>
+        </w:pBdr>
+        <w:spacing w:line="259" w:lineRule="auto"/>
+        <w:rPr>
+          <w:rFonts w:ascii="Arial" w:eastAsia="Arial" w:hAnsi="Arial" w:cs="Arial"/>
+          <w:b/>
+          <w:color w:val="000000"/>
+          <w:sz w:val="24"/>
+          <w:szCs w:val="28"/>
+        </w:rPr>
+      </w:pPr>
+    </w:p>
+    <w:p>
+      <w:pPr>
+        <w:widowControl/>
+        <w:pBdr>
+          <w:top w:val="nil"/>
+          <w:left w:val="nil"/>
+          <w:bottom w:val="nil"/>
+          <w:right w:val="nil"/>
+          <w:between w:val="nil"/>
+        </w:pBdr>
+        <w:spacing w:line="259" w:lineRule="auto"/>
+        <w:rPr>
+          <w:rFonts w:ascii="Arial" w:eastAsia="Arial" w:hAnsi="Arial" w:cs="Arial"/>
+          <w:b/>
+          <w:color w:val="000000"/>
+          <w:sz w:val="24"/>
+          <w:szCs w:val="28"/>
+        </w:rPr>
+      </w:pPr>
+      <w:r>
+        <w:rPr>
+          <w:rFonts w:ascii="Arial" w:eastAsia="Arial" w:hAnsi="Arial" w:cs="Arial"/>
+          <w:b/>
+          <w:color w:val="000000"/>
+          <w:sz w:val="24"/>
+          <w:szCs w:val="28"/>
+        </w:rPr>
+        <w:t>4. Calentario</w:t>
+      </w:r>
+      <w:bookmarkStart w:id="2" w:name="_GoBack"/>
+      <w:bookmarkEnd w:id="2"/>
+    </w:p>
+    <w:p>
+      <w:pPr>
+        <w:widowControl/>
+        <w:pBdr>
+          <w:top w:val="nil"/>
+          <w:left w:val="nil"/>
+          <w:bottom w:val="nil"/>
+          <w:right w:val="nil"/>
+          <w:between w:val="nil"/>
+        </w:pBdr>
+        <w:spacing w:line="259" w:lineRule="auto"/>
+        <w:rPr>
+          <w:rFonts w:ascii="Arial" w:eastAsia="Arial" w:hAnsi="Arial" w:cs="Arial"/>
+          <w:b/>
+          <w:color w:val="000000"/>
+          <w:sz w:val="24"/>
+          <w:szCs w:val="28"/>
+        </w:rPr>
+      </w:pPr>
+    </w:p>
+    <w:p>
+      <w:pPr>
+        <w:widowControl/>
+        <w:pBdr>
+          <w:top w:val="nil"/>
+          <w:left w:val="nil"/>
+          <w:bottom w:val="nil"/>
+          <w:right w:val="nil"/>
+          <w:between w:val="nil"/>
+        </w:pBdr>
+        <w:spacing w:line="259" w:lineRule="auto"/>
+        <w:rPr>
+          <w:b/>
+          <w:color w:val="000000"/>
+        </w:rPr>
+      </w:pPr>
     </w:p>
     <w:p>
       <w:pPr>
@@ -1417,7 +2011,6 @@
         <w:contextualSpacing/>
         <w:jc w:val="both"/>
         <w:rPr>
-          <w:b/>
           <w:color w:val="000000"/>
           <w:sz w:val="22"/>
           <w:szCs w:val="22"/>
@@ -1427,63 +2020,12 @@
     <w:p>
       <w:pPr>
         <w:pStyle w:val="Prrafodelista"/>
-        <w:widowControl/>
-        <w:numPr>
-          <w:ilvl w:val="0"/>
-          <w:numId w:val="2"/>
-        </w:numPr>
-        <w:pBdr>
-          <w:top w:val="nil"/>
-          <w:left w:val="nil"/>
-          <w:bottom w:val="nil"/>
-          <w:right w:val="nil"/>
-          <w:between w:val="nil"/>
-        </w:pBdr>
-        <w:spacing w:after="160" w:line="259" w:lineRule="auto"/>
-        <w:jc w:val="both"/>
-        <w:rPr>
-          <w:rFonts w:ascii="Arial" w:hAnsi="Arial" w:cs="Arial"/>
+        <w:rPr>
           <w:color w:val="000000"/>
           <w:sz w:val="22"/>
           <w:szCs w:val="22"/>
         </w:rPr>
       </w:pPr>
-      <w:r>
-        <w:rPr>
-          <w:rFonts w:ascii="Arial" w:hAnsi="Arial" w:cs="Arial"/>
-          <w:color w:val="000000"/>
-          <w:sz w:val="22"/>
-          <w:szCs w:val="22"/>
-        </w:rPr>
-        <w:t xml:space="preserve">Uno de los principales problemas se genero porque al trabajar un proyecto mas grande tuvimos mayor cantidad de stakeholders. Por tal motivo, </w:t>
-      </w:r>
-      <w:r>
-        <w:rPr>
-          <w:rFonts w:ascii="Arial" w:hAnsi="Arial" w:cs="Arial"/>
-          <w:color w:val="000000"/>
-          <w:sz w:val="22"/>
-          <w:szCs w:val="22"/>
-        </w:rPr>
-        <w:t xml:space="preserve">tuvimos que adicionar las inspecciones formales del lado del usuario para poder comprender mejor sus necesidades y poder ajustar de manera </w:t>
-      </w:r>
-      <w:r>
-        <w:rPr>
-          <w:rFonts w:ascii="Arial" w:hAnsi="Arial" w:cs="Arial"/>
-          <w:color w:val="000000"/>
-          <w:sz w:val="22"/>
-          <w:szCs w:val="22"/>
-        </w:rPr>
-        <w:t>más</w:t>
-      </w:r>
-      <w:r>
-        <w:rPr>
-          <w:rFonts w:ascii="Arial" w:hAnsi="Arial" w:cs="Arial"/>
-          <w:color w:val="000000"/>
-          <w:sz w:val="22"/>
-          <w:szCs w:val="22"/>
-        </w:rPr>
-        <w:t xml:space="preserve"> eficaz los requerimientos.</w:t>
-      </w:r>
     </w:p>
     <w:p>
       <w:pPr>
@@ -1499,205 +2041,11 @@
         <w:contextualSpacing/>
         <w:jc w:val="both"/>
         <w:rPr>
-          <w:b/>
           <w:color w:val="000000"/>
           <w:sz w:val="22"/>
           <w:szCs w:val="22"/>
         </w:rPr>
       </w:pPr>
-    </w:p>
-    <w:p>
-      <w:pPr>
-        <w:rPr>
-          <w:rFonts w:ascii="Arial" w:eastAsia="Arial" w:hAnsi="Arial" w:cs="Arial"/>
-          <w:b/>
-          <w:sz w:val="22"/>
-          <w:szCs w:val="22"/>
-        </w:rPr>
-      </w:pPr>
-      <w:r>
-        <w:rPr>
-          <w:rFonts w:ascii="Arial" w:eastAsia="Arial" w:hAnsi="Arial" w:cs="Arial"/>
-          <w:b/>
-          <w:sz w:val="22"/>
-          <w:szCs w:val="22"/>
-        </w:rPr>
-        <w:br w:type="page"/>
-      </w:r>
-    </w:p>
-    <w:p>
-      <w:pPr>
-        <w:widowControl/>
-        <w:spacing w:after="160" w:line="259" w:lineRule="auto"/>
-        <w:ind w:left="720"/>
-        <w:jc w:val="both"/>
-        <w:rPr>
-          <w:rFonts w:ascii="Arial" w:eastAsia="Arial" w:hAnsi="Arial" w:cs="Arial"/>
-          <w:b/>
-          <w:sz w:val="22"/>
-          <w:szCs w:val="22"/>
-        </w:rPr>
-      </w:pPr>
-      <w:r>
-        <w:rPr>
-          <w:rFonts w:ascii="Arial" w:eastAsia="Arial" w:hAnsi="Arial" w:cs="Arial"/>
-          <w:b/>
-          <w:sz w:val="22"/>
-          <w:szCs w:val="22"/>
-        </w:rPr>
-        <w:lastRenderedPageBreak/>
-        <w:t>1.2 Beneficios</w:t>
-      </w:r>
-    </w:p>
-    <w:p>
-      <w:pPr>
-        <w:widowControl/>
-        <w:numPr>
-          <w:ilvl w:val="0"/>
-          <w:numId w:val="3"/>
-        </w:numPr>
-        <w:pBdr>
-          <w:top w:val="nil"/>
-          <w:left w:val="nil"/>
-          <w:bottom w:val="nil"/>
-          <w:right w:val="nil"/>
-          <w:between w:val="nil"/>
-        </w:pBdr>
-        <w:spacing w:line="259" w:lineRule="auto"/>
-        <w:ind w:left="1134"/>
-        <w:contextualSpacing/>
-        <w:rPr>
-          <w:color w:val="000000"/>
-          <w:sz w:val="22"/>
-          <w:szCs w:val="22"/>
-        </w:rPr>
-      </w:pPr>
-      <w:r>
-        <w:rPr>
-          <w:rFonts w:ascii="Arial" w:eastAsia="Arial" w:hAnsi="Arial" w:cs="Arial"/>
-          <w:color w:val="000000"/>
-          <w:sz w:val="22"/>
-          <w:szCs w:val="22"/>
-        </w:rPr>
-        <w:t>Tener una buena gestión de la configuración lo cual hará que los productos sean mantenibles en el tiempo.</w:t>
-      </w:r>
-      <w:r>
-        <w:rPr>
-          <w:rFonts w:ascii="Arial" w:eastAsia="Arial" w:hAnsi="Arial" w:cs="Arial"/>
-          <w:color w:val="000000"/>
-          <w:sz w:val="22"/>
-          <w:szCs w:val="22"/>
-        </w:rPr>
-        <w:br/>
-      </w:r>
-    </w:p>
-    <w:p>
-      <w:pPr>
-        <w:widowControl/>
-        <w:numPr>
-          <w:ilvl w:val="0"/>
-          <w:numId w:val="3"/>
-        </w:numPr>
-        <w:pBdr>
-          <w:top w:val="nil"/>
-          <w:left w:val="nil"/>
-          <w:bottom w:val="nil"/>
-          <w:right w:val="nil"/>
-          <w:between w:val="nil"/>
-        </w:pBdr>
-        <w:spacing w:after="160" w:line="259" w:lineRule="auto"/>
-        <w:ind w:left="1134"/>
-        <w:contextualSpacing/>
-        <w:jc w:val="both"/>
-        <w:rPr>
-          <w:color w:val="000000"/>
-          <w:sz w:val="22"/>
-          <w:szCs w:val="22"/>
-        </w:rPr>
-      </w:pPr>
-      <w:bookmarkStart w:id="2" w:name="_30j0zll" w:colFirst="0" w:colLast="0"/>
-      <w:bookmarkEnd w:id="2"/>
-      <w:r>
-        <w:rPr>
-          <w:rFonts w:ascii="Arial" w:eastAsia="Arial" w:hAnsi="Arial" w:cs="Arial"/>
-          <w:color w:val="000000"/>
-          <w:sz w:val="22"/>
-          <w:szCs w:val="22"/>
-        </w:rPr>
-        <w:t>Poseer la capacidad para realizar un seguimiento de fechas de entregas, tener un correcto control y organización de versiones lo cual incrementará la productividad en la empresa</w:t>
-      </w:r>
-    </w:p>
-    <w:p>
-      <w:pPr>
-        <w:widowControl/>
-        <w:pBdr>
-          <w:top w:val="nil"/>
-          <w:left w:val="nil"/>
-          <w:bottom w:val="nil"/>
-          <w:right w:val="nil"/>
-          <w:between w:val="nil"/>
-        </w:pBdr>
-        <w:spacing w:after="160" w:line="259" w:lineRule="auto"/>
-        <w:contextualSpacing/>
-        <w:jc w:val="both"/>
-        <w:rPr>
-          <w:color w:val="000000"/>
-          <w:sz w:val="22"/>
-          <w:szCs w:val="22"/>
-        </w:rPr>
-      </w:pPr>
-      <w:r>
-        <w:rPr>
-          <w:rFonts w:ascii="Arial" w:eastAsia="Arial" w:hAnsi="Arial" w:cs="Arial"/>
-          <w:color w:val="000000"/>
-          <w:sz w:val="22"/>
-          <w:szCs w:val="22"/>
-        </w:rPr>
-        <w:t xml:space="preserve"> </w:t>
-      </w:r>
-    </w:p>
-    <w:p>
-      <w:pPr>
-        <w:widowControl/>
-        <w:numPr>
-          <w:ilvl w:val="0"/>
-          <w:numId w:val="3"/>
-        </w:numPr>
-        <w:pBdr>
-          <w:top w:val="nil"/>
-          <w:left w:val="nil"/>
-          <w:bottom w:val="nil"/>
-          <w:right w:val="nil"/>
-          <w:between w:val="nil"/>
-        </w:pBdr>
-        <w:spacing w:after="160" w:line="259" w:lineRule="auto"/>
-        <w:ind w:left="1134"/>
-        <w:contextualSpacing/>
-        <w:jc w:val="both"/>
-        <w:rPr>
-          <w:color w:val="000000"/>
-          <w:sz w:val="22"/>
-          <w:szCs w:val="22"/>
-        </w:rPr>
-      </w:pPr>
-      <w:r>
-        <w:rPr>
-          <w:rFonts w:ascii="Arial" w:eastAsia="Arial" w:hAnsi="Arial" w:cs="Arial"/>
-          <w:color w:val="000000"/>
-          <w:sz w:val="22"/>
-          <w:szCs w:val="22"/>
-        </w:rPr>
-        <w:t>Al usar las nuevas inspecciones logramos que el cliente tenga mayor satisfacción respecto al producto y a los entregables que se reflejaban en menos tiempo.</w:t>
-      </w:r>
-      <w:r>
-        <w:rPr>
-          <w:rFonts w:ascii="Arial" w:eastAsia="Arial" w:hAnsi="Arial" w:cs="Arial"/>
-          <w:color w:val="000000"/>
-          <w:sz w:val="22"/>
-          <w:szCs w:val="22"/>
-        </w:rPr>
-        <w:t xml:space="preserve"> </w:t>
-      </w:r>
     </w:p>
     <w:sectPr>
       <w:headerReference w:type="default" r:id="rId7"/>
@@ -1714,7 +2062,7 @@
 </file>
 
 <file path=word/endnotes.xml><?xml version="1.0" encoding="utf-8"?>
-<w:endnotes xmlns:wpc="http://schemas.microsoft.com/office/word/2010/wordprocessingCanvas" xmlns:cx="http://schemas.microsoft.com/office/drawing/2014/chartex" xmlns:cx1="http://schemas.microsoft.com/office/drawing/2015/9/8/chartex" xmlns:cx2="http://schemas.microsoft.com/office/drawing/2015/10/21/chartex" xmlns:cx3="http://schemas.microsoft.com/office/drawing/2016/5/9/chartex" xmlns:cx4="http://schemas.microsoft.com/office/drawing/2016/5/10/chartex" xmlns:cx5="http://schemas.microsoft.com/office/drawing/2016/5/11/chartex" xmlns:cx6="http://schemas.microsoft.com/office/drawing/2016/5/12/chartex" xmlns:cx7="http://schemas.microsoft.com/office/drawing/2016/5/13/chartex" xmlns:cx8="http://schemas.microsoft.com/office/drawing/2016/5/14/chartex" xmlns:mc="http://schemas.openxmlformats.org/markup-compatibility/2006" xmlns:aink="http://schemas.microsoft.com/office/drawing/2016/ink" xmlns:am3d="http://schemas.microsoft.com/office/drawing/2017/model3d" xmlns:o="urn:schemas-microsoft-com:office:office" xmlns:r="http://schemas.openxmlformats.org/officeDocument/2006/relationships" xmlns:m="http://schemas.openxmlformats.org/officeDocument/2006/math" xmlns:v="urn:schemas-microsoft-com:vml" xmlns:wp14="http://schemas.microsoft.com/office/word/2010/wordprocessingDrawing" xmlns:wp="http://schemas.openxmlformats.org/drawingml/2006/wordprocessingDrawing" xmlns:w10="urn:schemas-microsoft-com:office:word" xmlns:w="http://schemas.openxmlformats.org/wordprocessingml/2006/main" xmlns:w14="http://schemas.microsoft.com/office/word/2010/wordml" xmlns:w15="http://schemas.microsoft.com/office/word/2012/wordml" xmlns:w16cid="http://schemas.microsoft.com/office/word/2016/wordml/cid" xmlns:w16se="http://schemas.microsoft.com/office/word/2015/wordml/symex" xmlns:wpg="http://schemas.microsoft.com/office/word/2010/wordprocessingGroup" xmlns:wpi="http://schemas.microsoft.com/office/word/2010/wordprocessingInk" xmlns:wne="http://schemas.microsoft.com/office/word/2006/wordml" xmlns:wps="http://schemas.microsoft.com/office/word/2010/wordprocessingShape" mc:Ignorable="w14 w15 w16se w16cid wp14">
+<w:endnotes xmlns:wpc="http://schemas.microsoft.com/office/word/2010/wordprocessingCanvas" xmlns:mc="http://schemas.openxmlformats.org/markup-compatibility/2006" xmlns:o="urn:schemas-microsoft-com:office:office" xmlns:r="http://schemas.openxmlformats.org/officeDocument/2006/relationships" xmlns:m="http://schemas.openxmlformats.org/officeDocument/2006/math" xmlns:v="urn:schemas-microsoft-com:vml" xmlns:wp14="http://schemas.microsoft.com/office/word/2010/wordprocessingDrawing" xmlns:wp="http://schemas.openxmlformats.org/drawingml/2006/wordprocessingDrawing" xmlns:w10="urn:schemas-microsoft-com:office:word" xmlns:w="http://schemas.openxmlformats.org/wordprocessingml/2006/main" xmlns:w14="http://schemas.microsoft.com/office/word/2010/wordml" xmlns:w15="http://schemas.microsoft.com/office/word/2012/wordml" xmlns:wpg="http://schemas.microsoft.com/office/word/2010/wordprocessingGroup" xmlns:wpi="http://schemas.microsoft.com/office/word/2010/wordprocessingInk" xmlns:wne="http://schemas.microsoft.com/office/word/2006/wordml" xmlns:wps="http://schemas.microsoft.com/office/word/2010/wordprocessingShape" mc:Ignorable="w14 w15 wp14">
   <w:endnote w:type="separator" w:id="-1">
     <w:p>
       <w:r>
@@ -1733,7 +2081,7 @@
 </file>
 
 <file path=word/footer1.xml><?xml version="1.0" encoding="utf-8"?>
-<w:ftr xmlns:wpc="http://schemas.microsoft.com/office/word/2010/wordprocessingCanvas" xmlns:cx="http://schemas.microsoft.com/office/drawing/2014/chartex" xmlns:cx1="http://schemas.microsoft.com/office/drawing/2015/9/8/chartex" xmlns:cx2="http://schemas.microsoft.com/office/drawing/2015/10/21/chartex" xmlns:cx3="http://schemas.microsoft.com/office/drawing/2016/5/9/chartex" xmlns:cx4="http://schemas.microsoft.com/office/drawing/2016/5/10/chartex" xmlns:cx5="http://schemas.microsoft.com/office/drawing/2016/5/11/chartex" xmlns:cx6="http://schemas.microsoft.com/office/drawing/2016/5/12/chartex" xmlns:cx7="http://schemas.microsoft.com/office/drawing/2016/5/13/chartex" xmlns:cx8="http://schemas.microsoft.com/office/drawing/2016/5/14/chartex" xmlns:mc="http://schemas.openxmlformats.org/markup-compatibility/2006" xmlns:aink="http://schemas.microsoft.com/office/drawing/2016/ink" xmlns:am3d="http://schemas.microsoft.com/office/drawing/2017/model3d" xmlns:o="urn:schemas-microsoft-com:office:office" xmlns:r="http://schemas.openxmlformats.org/officeDocument/2006/relationships" xmlns:m="http://schemas.openxmlformats.org/officeDocument/2006/math" xmlns:v="urn:schemas-microsoft-com:vml" xmlns:wp14="http://schemas.microsoft.com/office/word/2010/wordprocessingDrawing" xmlns:wp="http://schemas.openxmlformats.org/drawingml/2006/wordprocessingDrawing" xmlns:w10="urn:schemas-microsoft-com:office:word" xmlns:w="http://schemas.openxmlformats.org/wordprocessingml/2006/main" xmlns:w14="http://schemas.microsoft.com/office/word/2010/wordml" xmlns:w15="http://schemas.microsoft.com/office/word/2012/wordml" xmlns:w16cid="http://schemas.microsoft.com/office/word/2016/wordml/cid" xmlns:w16se="http://schemas.microsoft.com/office/word/2015/wordml/symex" xmlns:wpg="http://schemas.microsoft.com/office/word/2010/wordprocessingGroup" xmlns:wpi="http://schemas.microsoft.com/office/word/2010/wordprocessingInk" xmlns:wne="http://schemas.microsoft.com/office/word/2006/wordml" xmlns:wps="http://schemas.microsoft.com/office/word/2010/wordprocessingShape" mc:Ignorable="w14 w15 w16se w16cid wp14">
+<w:ftr xmlns:wpc="http://schemas.microsoft.com/office/word/2010/wordprocessingCanvas" xmlns:mc="http://schemas.openxmlformats.org/markup-compatibility/2006" xmlns:o="urn:schemas-microsoft-com:office:office" xmlns:r="http://schemas.openxmlformats.org/officeDocument/2006/relationships" xmlns:m="http://schemas.openxmlformats.org/officeDocument/2006/math" xmlns:v="urn:schemas-microsoft-com:vml" xmlns:wp14="http://schemas.microsoft.com/office/word/2010/wordprocessingDrawing" xmlns:wp="http://schemas.openxmlformats.org/drawingml/2006/wordprocessingDrawing" xmlns:w10="urn:schemas-microsoft-com:office:word" xmlns:w="http://schemas.openxmlformats.org/wordprocessingml/2006/main" xmlns:w14="http://schemas.microsoft.com/office/word/2010/wordml" xmlns:w15="http://schemas.microsoft.com/office/word/2012/wordml" xmlns:wpg="http://schemas.microsoft.com/office/word/2010/wordprocessingGroup" xmlns:wpi="http://schemas.microsoft.com/office/word/2010/wordprocessingInk" xmlns:wne="http://schemas.microsoft.com/office/word/2006/wordml" xmlns:wps="http://schemas.microsoft.com/office/word/2010/wordprocessingShape" mc:Ignorable="w14 w15 wp14">
   <w:p>
     <w:pPr>
       <w:pBdr>
@@ -1874,7 +2222,7 @@
               <w:noProof/>
               <w:color w:val="000000"/>
             </w:rPr>
-            <w:t>2</w:t>
+            <w:t>4</w:t>
           </w:r>
           <w:r>
             <w:rPr>
@@ -1911,7 +2259,7 @@
               <w:noProof/>
               <w:color w:val="000000"/>
             </w:rPr>
-            <w:t>2</w:t>
+            <w:t>5</w:t>
           </w:r>
           <w:r>
             <w:rPr>
@@ -1945,7 +2293,7 @@
 </file>
 
 <file path=word/footnotes.xml><?xml version="1.0" encoding="utf-8"?>
-<w:footnotes xmlns:wpc="http://schemas.microsoft.com/office/word/2010/wordprocessingCanvas" xmlns:cx="http://schemas.microsoft.com/office/drawing/2014/chartex" xmlns:cx1="http://schemas.microsoft.com/office/drawing/2015/9/8/chartex" xmlns:cx2="http://schemas.microsoft.com/office/drawing/2015/10/21/chartex" xmlns:cx3="http://schemas.microsoft.com/office/drawing/2016/5/9/chartex" xmlns:cx4="http://schemas.microsoft.com/office/drawing/2016/5/10/chartex" xmlns:cx5="http://schemas.microsoft.com/office/drawing/2016/5/11/chartex" xmlns:cx6="http://schemas.microsoft.com/office/drawing/2016/5/12/chartex" xmlns:cx7="http://schemas.microsoft.com/office/drawing/2016/5/13/chartex" xmlns:cx8="http://schemas.microsoft.com/office/drawing/2016/5/14/chartex" xmlns:mc="http://schemas.openxmlformats.org/markup-compatibility/2006" xmlns:aink="http://schemas.microsoft.com/office/drawing/2016/ink" xmlns:am3d="http://schemas.microsoft.com/office/drawing/2017/model3d" xmlns:o="urn:schemas-microsoft-com:office:office" xmlns:r="http://schemas.openxmlformats.org/officeDocument/2006/relationships" xmlns:m="http://schemas.openxmlformats.org/officeDocument/2006/math" xmlns:v="urn:schemas-microsoft-com:vml" xmlns:wp14="http://schemas.microsoft.com/office/word/2010/wordprocessingDrawing" xmlns:wp="http://schemas.openxmlformats.org/drawingml/2006/wordprocessingDrawing" xmlns:w10="urn:schemas-microsoft-com:office:word" xmlns:w="http://schemas.openxmlformats.org/wordprocessingml/2006/main" xmlns:w14="http://schemas.microsoft.com/office/word/2010/wordml" xmlns:w15="http://schemas.microsoft.com/office/word/2012/wordml" xmlns:w16cid="http://schemas.microsoft.com/office/word/2016/wordml/cid" xmlns:w16se="http://schemas.microsoft.com/office/word/2015/wordml/symex" xmlns:wpg="http://schemas.microsoft.com/office/word/2010/wordprocessingGroup" xmlns:wpi="http://schemas.microsoft.com/office/word/2010/wordprocessingInk" xmlns:wne="http://schemas.microsoft.com/office/word/2006/wordml" xmlns:wps="http://schemas.microsoft.com/office/word/2010/wordprocessingShape" mc:Ignorable="w14 w15 w16se w16cid wp14">
+<w:footnotes xmlns:wpc="http://schemas.microsoft.com/office/word/2010/wordprocessingCanvas" xmlns:mc="http://schemas.openxmlformats.org/markup-compatibility/2006" xmlns:o="urn:schemas-microsoft-com:office:office" xmlns:r="http://schemas.openxmlformats.org/officeDocument/2006/relationships" xmlns:m="http://schemas.openxmlformats.org/officeDocument/2006/math" xmlns:v="urn:schemas-microsoft-com:vml" xmlns:wp14="http://schemas.microsoft.com/office/word/2010/wordprocessingDrawing" xmlns:wp="http://schemas.openxmlformats.org/drawingml/2006/wordprocessingDrawing" xmlns:w10="urn:schemas-microsoft-com:office:word" xmlns:w="http://schemas.openxmlformats.org/wordprocessingml/2006/main" xmlns:w14="http://schemas.microsoft.com/office/word/2010/wordml" xmlns:w15="http://schemas.microsoft.com/office/word/2012/wordml" xmlns:wpg="http://schemas.microsoft.com/office/word/2010/wordprocessingGroup" xmlns:wpi="http://schemas.microsoft.com/office/word/2010/wordprocessingInk" xmlns:wne="http://schemas.microsoft.com/office/word/2006/wordml" xmlns:wps="http://schemas.microsoft.com/office/word/2010/wordprocessingShape" mc:Ignorable="w14 w15 wp14">
   <w:footnote w:type="separator" w:id="-1">
     <w:p>
       <w:r>
@@ -1964,7 +2312,7 @@
 </file>
 
 <file path=word/header1.xml><?xml version="1.0" encoding="utf-8"?>
-<w:hdr xmlns:wpc="http://schemas.microsoft.com/office/word/2010/wordprocessingCanvas" xmlns:cx="http://schemas.microsoft.com/office/drawing/2014/chartex" xmlns:cx1="http://schemas.microsoft.com/office/drawing/2015/9/8/chartex" xmlns:cx2="http://schemas.microsoft.com/office/drawing/2015/10/21/chartex" xmlns:cx3="http://schemas.microsoft.com/office/drawing/2016/5/9/chartex" xmlns:cx4="http://schemas.microsoft.com/office/drawing/2016/5/10/chartex" xmlns:cx5="http://schemas.microsoft.com/office/drawing/2016/5/11/chartex" xmlns:cx6="http://schemas.microsoft.com/office/drawing/2016/5/12/chartex" xmlns:cx7="http://schemas.microsoft.com/office/drawing/2016/5/13/chartex" xmlns:cx8="http://schemas.microsoft.com/office/drawing/2016/5/14/chartex" xmlns:mc="http://schemas.openxmlformats.org/markup-compatibility/2006" xmlns:aink="http://schemas.microsoft.com/office/drawing/2016/ink" xmlns:am3d="http://schemas.microsoft.com/office/drawing/2017/model3d" xmlns:o="urn:schemas-microsoft-com:office:office" xmlns:r="http://schemas.openxmlformats.org/officeDocument/2006/relationships" xmlns:m="http://schemas.openxmlformats.org/officeDocument/2006/math" xmlns:v="urn:schemas-microsoft-com:vml" xmlns:wp14="http://schemas.microsoft.com/office/word/2010/wordprocessingDrawing" xmlns:wp="http://schemas.openxmlformats.org/drawingml/2006/wordprocessingDrawing" xmlns:w10="urn:schemas-microsoft-com:office:word" xmlns:w="http://schemas.openxmlformats.org/wordprocessingml/2006/main" xmlns:w14="http://schemas.microsoft.com/office/word/2010/wordml" xmlns:w15="http://schemas.microsoft.com/office/word/2012/wordml" xmlns:w16cid="http://schemas.microsoft.com/office/word/2016/wordml/cid" xmlns:w16se="http://schemas.microsoft.com/office/word/2015/wordml/symex" xmlns:wpg="http://schemas.microsoft.com/office/word/2010/wordprocessingGroup" xmlns:wpi="http://schemas.microsoft.com/office/word/2010/wordprocessingInk" xmlns:wne="http://schemas.microsoft.com/office/word/2006/wordml" xmlns:wps="http://schemas.microsoft.com/office/word/2010/wordprocessingShape" mc:Ignorable="w14 w15 w16se w16cid wp14">
+<w:hdr xmlns:wpc="http://schemas.microsoft.com/office/word/2010/wordprocessingCanvas" xmlns:mc="http://schemas.openxmlformats.org/markup-compatibility/2006" xmlns:o="urn:schemas-microsoft-com:office:office" xmlns:r="http://schemas.openxmlformats.org/officeDocument/2006/relationships" xmlns:m="http://schemas.openxmlformats.org/officeDocument/2006/math" xmlns:v="urn:schemas-microsoft-com:vml" xmlns:wp14="http://schemas.microsoft.com/office/word/2010/wordprocessingDrawing" xmlns:wp="http://schemas.openxmlformats.org/drawingml/2006/wordprocessingDrawing" xmlns:w10="urn:schemas-microsoft-com:office:word" xmlns:w="http://schemas.openxmlformats.org/wordprocessingml/2006/main" xmlns:w14="http://schemas.microsoft.com/office/word/2010/wordml" xmlns:w15="http://schemas.microsoft.com/office/word/2012/wordml" xmlns:wpg="http://schemas.microsoft.com/office/word/2010/wordprocessingGroup" xmlns:wpi="http://schemas.microsoft.com/office/word/2010/wordprocessingInk" xmlns:wne="http://schemas.microsoft.com/office/word/2006/wordml" xmlns:wps="http://schemas.microsoft.com/office/word/2010/wordprocessingShape" mc:Ignorable="w14 w15 wp14">
   <w:p>
     <w:pPr>
       <w:pBdr>
@@ -2100,7 +2448,7 @@
 </file>
 
 <file path=word/header2.xml><?xml version="1.0" encoding="utf-8"?>
-<w:hdr xmlns:wpc="http://schemas.microsoft.com/office/word/2010/wordprocessingCanvas" xmlns:cx="http://schemas.microsoft.com/office/drawing/2014/chartex" xmlns:cx1="http://schemas.microsoft.com/office/drawing/2015/9/8/chartex" xmlns:cx2="http://schemas.microsoft.com/office/drawing/2015/10/21/chartex" xmlns:cx3="http://schemas.microsoft.com/office/drawing/2016/5/9/chartex" xmlns:cx4="http://schemas.microsoft.com/office/drawing/2016/5/10/chartex" xmlns:cx5="http://schemas.microsoft.com/office/drawing/2016/5/11/chartex" xmlns:cx6="http://schemas.microsoft.com/office/drawing/2016/5/12/chartex" xmlns:cx7="http://schemas.microsoft.com/office/drawing/2016/5/13/chartex" xmlns:cx8="http://schemas.microsoft.com/office/drawing/2016/5/14/chartex" xmlns:mc="http://schemas.openxmlformats.org/markup-compatibility/2006" xmlns:aink="http://schemas.microsoft.com/office/drawing/2016/ink" xmlns:am3d="http://schemas.microsoft.com/office/drawing/2017/model3d" xmlns:o="urn:schemas-microsoft-com:office:office" xmlns:r="http://schemas.openxmlformats.org/officeDocument/2006/relationships" xmlns:m="http://schemas.openxmlformats.org/officeDocument/2006/math" xmlns:v="urn:schemas-microsoft-com:vml" xmlns:wp14="http://schemas.microsoft.com/office/word/2010/wordprocessingDrawing" xmlns:wp="http://schemas.openxmlformats.org/drawingml/2006/wordprocessingDrawing" xmlns:w10="urn:schemas-microsoft-com:office:word" xmlns:w="http://schemas.openxmlformats.org/wordprocessingml/2006/main" xmlns:w14="http://schemas.microsoft.com/office/word/2010/wordml" xmlns:w15="http://schemas.microsoft.com/office/word/2012/wordml" xmlns:w16cid="http://schemas.microsoft.com/office/word/2016/wordml/cid" xmlns:w16se="http://schemas.microsoft.com/office/word/2015/wordml/symex" xmlns:wpg="http://schemas.microsoft.com/office/word/2010/wordprocessingGroup" xmlns:wpi="http://schemas.microsoft.com/office/word/2010/wordprocessingInk" xmlns:wne="http://schemas.microsoft.com/office/word/2006/wordml" xmlns:wps="http://schemas.microsoft.com/office/word/2010/wordprocessingShape" mc:Ignorable="w14 w15 w16se w16cid wp14">
+<w:hdr xmlns:wpc="http://schemas.microsoft.com/office/word/2010/wordprocessingCanvas" xmlns:mc="http://schemas.openxmlformats.org/markup-compatibility/2006" xmlns:o="urn:schemas-microsoft-com:office:office" xmlns:r="http://schemas.openxmlformats.org/officeDocument/2006/relationships" xmlns:m="http://schemas.openxmlformats.org/officeDocument/2006/math" xmlns:v="urn:schemas-microsoft-com:vml" xmlns:wp14="http://schemas.microsoft.com/office/word/2010/wordprocessingDrawing" xmlns:wp="http://schemas.openxmlformats.org/drawingml/2006/wordprocessingDrawing" xmlns:w10="urn:schemas-microsoft-com:office:word" xmlns:w="http://schemas.openxmlformats.org/wordprocessingml/2006/main" xmlns:w14="http://schemas.microsoft.com/office/word/2010/wordml" xmlns:w15="http://schemas.microsoft.com/office/word/2012/wordml" xmlns:wpg="http://schemas.microsoft.com/office/word/2010/wordprocessingGroup" xmlns:wpi="http://schemas.microsoft.com/office/word/2010/wordprocessingInk" xmlns:wne="http://schemas.microsoft.com/office/word/2006/wordml" xmlns:wps="http://schemas.microsoft.com/office/word/2010/wordprocessingShape" mc:Ignorable="w14 w15 wp14">
   <w:p>
     <w:pPr>
       <w:pBdr>
@@ -2233,8 +2581,121 @@
 </file>
 
 <file path=word/numbering.xml><?xml version="1.0" encoding="utf-8"?>
-<w:numbering xmlns:wpc="http://schemas.microsoft.com/office/word/2010/wordprocessingCanvas" xmlns:cx="http://schemas.microsoft.com/office/drawing/2014/chartex" xmlns:cx1="http://schemas.microsoft.com/office/drawing/2015/9/8/chartex" xmlns:cx2="http://schemas.microsoft.com/office/drawing/2015/10/21/chartex" xmlns:cx3="http://schemas.microsoft.com/office/drawing/2016/5/9/chartex" xmlns:cx4="http://schemas.microsoft.com/office/drawing/2016/5/10/chartex" xmlns:cx5="http://schemas.microsoft.com/office/drawing/2016/5/11/chartex" xmlns:cx6="http://schemas.microsoft.com/office/drawing/2016/5/12/chartex" xmlns:cx7="http://schemas.microsoft.com/office/drawing/2016/5/13/chartex" xmlns:cx8="http://schemas.microsoft.com/office/drawing/2016/5/14/chartex" xmlns:mc="http://schemas.openxmlformats.org/markup-compatibility/2006" xmlns:aink="http://schemas.microsoft.com/office/drawing/2016/ink" xmlns:am3d="http://schemas.microsoft.com/office/drawing/2017/model3d" xmlns:o="urn:schemas-microsoft-com:office:office" xmlns:r="http://schemas.openxmlformats.org/officeDocument/2006/relationships" xmlns:m="http://schemas.openxmlformats.org/officeDocument/2006/math" xmlns:v="urn:schemas-microsoft-com:vml" xmlns:wp14="http://schemas.microsoft.com/office/word/2010/wordprocessingDrawing" xmlns:wp="http://schemas.openxmlformats.org/drawingml/2006/wordprocessingDrawing" xmlns:w10="urn:schemas-microsoft-com:office:word" xmlns:w="http://schemas.openxmlformats.org/wordprocessingml/2006/main" xmlns:w14="http://schemas.microsoft.com/office/word/2010/wordml" xmlns:w15="http://schemas.microsoft.com/office/word/2012/wordml" xmlns:w16cid="http://schemas.microsoft.com/office/word/2016/wordml/cid" xmlns:w16se="http://schemas.microsoft.com/office/word/2015/wordml/symex" xmlns:wpg="http://schemas.microsoft.com/office/word/2010/wordprocessingGroup" xmlns:wpi="http://schemas.microsoft.com/office/word/2010/wordprocessingInk" xmlns:wne="http://schemas.microsoft.com/office/word/2006/wordml" xmlns:wps="http://schemas.microsoft.com/office/word/2010/wordprocessingShape" mc:Ignorable="w14 w15 w16se w16cid wp14">
+<w:numbering xmlns:wpc="http://schemas.microsoft.com/office/word/2010/wordprocessingCanvas" xmlns:mc="http://schemas.openxmlformats.org/markup-compatibility/2006" xmlns:o="urn:schemas-microsoft-com:office:office" xmlns:r="http://schemas.openxmlformats.org/officeDocument/2006/relationships" xmlns:m="http://schemas.openxmlformats.org/officeDocument/2006/math" xmlns:v="urn:schemas-microsoft-com:vml" xmlns:wp14="http://schemas.microsoft.com/office/word/2010/wordprocessingDrawing" xmlns:wp="http://schemas.openxmlformats.org/drawingml/2006/wordprocessingDrawing" xmlns:w10="urn:schemas-microsoft-com:office:word" xmlns:w="http://schemas.openxmlformats.org/wordprocessingml/2006/main" xmlns:w14="http://schemas.microsoft.com/office/word/2010/wordml" xmlns:w15="http://schemas.microsoft.com/office/word/2012/wordml" xmlns:wpg="http://schemas.microsoft.com/office/word/2010/wordprocessingGroup" xmlns:wpi="http://schemas.microsoft.com/office/word/2010/wordprocessingInk" xmlns:wne="http://schemas.microsoft.com/office/word/2006/wordml" xmlns:wps="http://schemas.microsoft.com/office/word/2010/wordprocessingShape" mc:Ignorable="w14 w15 wp14">
   <w:abstractNum w:abstractNumId="0" w15:restartNumberingAfterBreak="0">
+    <w:nsid w:val="0E840BEE"/>
+    <w:multiLevelType w:val="multilevel"/>
+    <w:tmpl w:val="C24C9A1E"/>
+    <w:lvl w:ilvl="0">
+      <w:start w:val="1"/>
+      <w:numFmt w:val="bullet"/>
+      <w:lvlText w:val=""/>
+      <w:lvlJc w:val="left"/>
+      <w:pPr>
+        <w:ind w:left="1080" w:hanging="360"/>
+      </w:pPr>
+      <w:rPr>
+        <w:rFonts w:ascii="Symbol" w:hAnsi="Symbol" w:hint="default"/>
+      </w:rPr>
+    </w:lvl>
+    <w:lvl w:ilvl="1">
+      <w:start w:val="1"/>
+      <w:numFmt w:val="bullet"/>
+      <w:lvlText w:val="■"/>
+      <w:lvlJc w:val="left"/>
+      <w:pPr>
+        <w:ind w:left="1560" w:hanging="420"/>
+      </w:pPr>
+      <w:rPr>
+        <w:rFonts w:ascii="Noto Sans Symbols" w:eastAsia="Noto Sans Symbols" w:hAnsi="Noto Sans Symbols" w:cs="Noto Sans Symbols"/>
+      </w:rPr>
+    </w:lvl>
+    <w:lvl w:ilvl="2">
+      <w:start w:val="1"/>
+      <w:numFmt w:val="bullet"/>
+      <w:lvlText w:val="◆"/>
+      <w:lvlJc w:val="left"/>
+      <w:pPr>
+        <w:ind w:left="1980" w:hanging="420"/>
+      </w:pPr>
+      <w:rPr>
+        <w:rFonts w:ascii="Noto Sans Symbols" w:eastAsia="Noto Sans Symbols" w:hAnsi="Noto Sans Symbols" w:cs="Noto Sans Symbols"/>
+      </w:rPr>
+    </w:lvl>
+    <w:lvl w:ilvl="3">
+      <w:start w:val="1"/>
+      <w:numFmt w:val="bullet"/>
+      <w:lvlText w:val="●"/>
+      <w:lvlJc w:val="left"/>
+      <w:pPr>
+        <w:ind w:left="2400" w:hanging="420"/>
+      </w:pPr>
+      <w:rPr>
+        <w:rFonts w:ascii="Noto Sans Symbols" w:eastAsia="Noto Sans Symbols" w:hAnsi="Noto Sans Symbols" w:cs="Noto Sans Symbols"/>
+      </w:rPr>
+    </w:lvl>
+    <w:lvl w:ilvl="4">
+      <w:start w:val="1"/>
+      <w:numFmt w:val="bullet"/>
+      <w:lvlText w:val="■"/>
+      <w:lvlJc w:val="left"/>
+      <w:pPr>
+        <w:ind w:left="2820" w:hanging="420"/>
+      </w:pPr>
+      <w:rPr>
+        <w:rFonts w:ascii="Noto Sans Symbols" w:eastAsia="Noto Sans Symbols" w:hAnsi="Noto Sans Symbols" w:cs="Noto Sans Symbols"/>
+      </w:rPr>
+    </w:lvl>
+    <w:lvl w:ilvl="5">
+      <w:start w:val="1"/>
+      <w:numFmt w:val="bullet"/>
+      <w:lvlText w:val="◆"/>
+      <w:lvlJc w:val="left"/>
+      <w:pPr>
+        <w:ind w:left="3240" w:hanging="420"/>
+      </w:pPr>
+      <w:rPr>
+        <w:rFonts w:ascii="Noto Sans Symbols" w:eastAsia="Noto Sans Symbols" w:hAnsi="Noto Sans Symbols" w:cs="Noto Sans Symbols"/>
+      </w:rPr>
+    </w:lvl>
+    <w:lvl w:ilvl="6">
+      <w:start w:val="1"/>
+      <w:numFmt w:val="bullet"/>
+      <w:lvlText w:val="●"/>
+      <w:lvlJc w:val="left"/>
+      <w:pPr>
+        <w:ind w:left="3660" w:hanging="420"/>
+      </w:pPr>
+      <w:rPr>
+        <w:rFonts w:ascii="Noto Sans Symbols" w:eastAsia="Noto Sans Symbols" w:hAnsi="Noto Sans Symbols" w:cs="Noto Sans Symbols"/>
+      </w:rPr>
+    </w:lvl>
+    <w:lvl w:ilvl="7">
+      <w:start w:val="1"/>
+      <w:numFmt w:val="bullet"/>
+      <w:lvlText w:val="■"/>
+      <w:lvlJc w:val="left"/>
+      <w:pPr>
+        <w:ind w:left="4080" w:hanging="420"/>
+      </w:pPr>
+      <w:rPr>
+        <w:rFonts w:ascii="Noto Sans Symbols" w:eastAsia="Noto Sans Symbols" w:hAnsi="Noto Sans Symbols" w:cs="Noto Sans Symbols"/>
+      </w:rPr>
+    </w:lvl>
+    <w:lvl w:ilvl="8">
+      <w:start w:val="1"/>
+      <w:numFmt w:val="bullet"/>
+      <w:lvlText w:val="◆"/>
+      <w:lvlJc w:val="left"/>
+      <w:pPr>
+        <w:ind w:left="4500" w:hanging="420"/>
+      </w:pPr>
+      <w:rPr>
+        <w:rFonts w:ascii="Noto Sans Symbols" w:eastAsia="Noto Sans Symbols" w:hAnsi="Noto Sans Symbols" w:cs="Noto Sans Symbols"/>
+      </w:rPr>
+    </w:lvl>
+  </w:abstractNum>
+  <w:abstractNum w:abstractNumId="1" w15:restartNumberingAfterBreak="0">
     <w:nsid w:val="13DC178E"/>
     <w:multiLevelType w:val="multilevel"/>
     <w:tmpl w:val="D2EA1B7C"/>
@@ -2320,7 +2781,129 @@
       </w:pPr>
     </w:lvl>
   </w:abstractNum>
-  <w:abstractNum w:abstractNumId="1" w15:restartNumberingAfterBreak="0">
+  <w:abstractNum w:abstractNumId="2" w15:restartNumberingAfterBreak="0">
+    <w:nsid w:val="59705A0A"/>
+    <w:multiLevelType w:val="multilevel"/>
+    <w:tmpl w:val="32B26416"/>
+    <w:lvl w:ilvl="0">
+      <w:start w:val="1"/>
+      <w:numFmt w:val="decimal"/>
+      <w:lvlText w:val="%1"/>
+      <w:lvlJc w:val="left"/>
+      <w:pPr>
+        <w:ind w:left="405" w:hanging="405"/>
+      </w:pPr>
+      <w:rPr>
+        <w:rFonts w:ascii="Arial" w:eastAsia="Arial" w:hAnsi="Arial" w:cs="Arial" w:hint="default"/>
+        <w:sz w:val="28"/>
+      </w:rPr>
+    </w:lvl>
+    <w:lvl w:ilvl="1">
+      <w:start w:val="1"/>
+      <w:numFmt w:val="decimal"/>
+      <w:lvlText w:val="%1.%2"/>
+      <w:lvlJc w:val="left"/>
+      <w:pPr>
+        <w:ind w:left="405" w:hanging="405"/>
+      </w:pPr>
+      <w:rPr>
+        <w:rFonts w:ascii="Arial" w:eastAsia="Arial" w:hAnsi="Arial" w:cs="Arial" w:hint="default"/>
+        <w:sz w:val="24"/>
+      </w:rPr>
+    </w:lvl>
+    <w:lvl w:ilvl="2">
+      <w:start w:val="1"/>
+      <w:numFmt w:val="decimal"/>
+      <w:lvlText w:val="%1.%2.%3"/>
+      <w:lvlJc w:val="left"/>
+      <w:pPr>
+        <w:ind w:left="720" w:hanging="720"/>
+      </w:pPr>
+      <w:rPr>
+        <w:rFonts w:ascii="Arial" w:eastAsia="Arial" w:hAnsi="Arial" w:cs="Arial" w:hint="default"/>
+        <w:sz w:val="28"/>
+      </w:rPr>
+    </w:lvl>
+    <w:lvl w:ilvl="3">
+      <w:start w:val="1"/>
+      <w:numFmt w:val="decimal"/>
+      <w:lvlText w:val="%1.%2.%3.%4"/>
+      <w:lvlJc w:val="left"/>
+      <w:pPr>
+        <w:ind w:left="720" w:hanging="720"/>
+      </w:pPr>
+      <w:rPr>
+        <w:rFonts w:ascii="Arial" w:eastAsia="Arial" w:hAnsi="Arial" w:cs="Arial" w:hint="default"/>
+        <w:sz w:val="28"/>
+      </w:rPr>
+    </w:lvl>
+    <w:lvl w:ilvl="4">
+      <w:start w:val="1"/>
+      <w:numFmt w:val="decimal"/>
+      <w:lvlText w:val="%1.%2.%3.%4.%5"/>
+      <w:lvlJc w:val="left"/>
+      <w:pPr>
+        <w:ind w:left="720" w:hanging="720"/>
+      </w:pPr>
+      <w:rPr>
+        <w:rFonts w:ascii="Arial" w:eastAsia="Arial" w:hAnsi="Arial" w:cs="Arial" w:hint="default"/>
+        <w:sz w:val="28"/>
+      </w:rPr>
+    </w:lvl>
+    <w:lvl w:ilvl="5">
+      <w:start w:val="1"/>
+      <w:numFmt w:val="decimal"/>
+      <w:lvlText w:val="%1.%2.%3.%4.%5.%6"/>
+      <w:lvlJc w:val="left"/>
+      <w:pPr>
+        <w:ind w:left="1080" w:hanging="1080"/>
+      </w:pPr>
+      <w:rPr>
+        <w:rFonts w:ascii="Arial" w:eastAsia="Arial" w:hAnsi="Arial" w:cs="Arial" w:hint="default"/>
+        <w:sz w:val="28"/>
+      </w:rPr>
+    </w:lvl>
+    <w:lvl w:ilvl="6">
+      <w:start w:val="1"/>
+      <w:numFmt w:val="decimal"/>
+      <w:lvlText w:val="%1.%2.%3.%4.%5.%6.%7"/>
+      <w:lvlJc w:val="left"/>
+      <w:pPr>
+        <w:ind w:left="1080" w:hanging="1080"/>
+      </w:pPr>
+      <w:rPr>
+        <w:rFonts w:ascii="Arial" w:eastAsia="Arial" w:hAnsi="Arial" w:cs="Arial" w:hint="default"/>
+        <w:sz w:val="28"/>
+      </w:rPr>
+    </w:lvl>
+    <w:lvl w:ilvl="7">
+      <w:start w:val="1"/>
+      <w:numFmt w:val="decimal"/>
+      <w:lvlText w:val="%1.%2.%3.%4.%5.%6.%7.%8"/>
+      <w:lvlJc w:val="left"/>
+      <w:pPr>
+        <w:ind w:left="1440" w:hanging="1440"/>
+      </w:pPr>
+      <w:rPr>
+        <w:rFonts w:ascii="Arial" w:eastAsia="Arial" w:hAnsi="Arial" w:cs="Arial" w:hint="default"/>
+        <w:sz w:val="28"/>
+      </w:rPr>
+    </w:lvl>
+    <w:lvl w:ilvl="8">
+      <w:start w:val="1"/>
+      <w:numFmt w:val="decimal"/>
+      <w:lvlText w:val="%1.%2.%3.%4.%5.%6.%7.%8.%9"/>
+      <w:lvlJc w:val="left"/>
+      <w:pPr>
+        <w:ind w:left="1440" w:hanging="1440"/>
+      </w:pPr>
+      <w:rPr>
+        <w:rFonts w:ascii="Arial" w:eastAsia="Arial" w:hAnsi="Arial" w:cs="Arial" w:hint="default"/>
+        <w:sz w:val="28"/>
+      </w:rPr>
+    </w:lvl>
+  </w:abstractNum>
+  <w:abstractNum w:abstractNumId="3" w15:restartNumberingAfterBreak="0">
     <w:nsid w:val="6193220F"/>
     <w:multiLevelType w:val="multilevel"/>
     <w:tmpl w:val="DB7C9F46"/>
@@ -2433,7 +3016,120 @@
       </w:rPr>
     </w:lvl>
   </w:abstractNum>
-  <w:abstractNum w:abstractNumId="2" w15:restartNumberingAfterBreak="0">
+  <w:abstractNum w:abstractNumId="4" w15:restartNumberingAfterBreak="0">
+    <w:nsid w:val="686C34E9"/>
+    <w:multiLevelType w:val="multilevel"/>
+    <w:tmpl w:val="C24C9A1E"/>
+    <w:lvl w:ilvl="0">
+      <w:start w:val="1"/>
+      <w:numFmt w:val="bullet"/>
+      <w:lvlText w:val=""/>
+      <w:lvlJc w:val="left"/>
+      <w:pPr>
+        <w:ind w:left="1080" w:hanging="360"/>
+      </w:pPr>
+      <w:rPr>
+        <w:rFonts w:ascii="Symbol" w:hAnsi="Symbol" w:hint="default"/>
+      </w:rPr>
+    </w:lvl>
+    <w:lvl w:ilvl="1">
+      <w:start w:val="1"/>
+      <w:numFmt w:val="bullet"/>
+      <w:lvlText w:val="■"/>
+      <w:lvlJc w:val="left"/>
+      <w:pPr>
+        <w:ind w:left="1560" w:hanging="420"/>
+      </w:pPr>
+      <w:rPr>
+        <w:rFonts w:ascii="Noto Sans Symbols" w:eastAsia="Noto Sans Symbols" w:hAnsi="Noto Sans Symbols" w:cs="Noto Sans Symbols"/>
+      </w:rPr>
+    </w:lvl>
+    <w:lvl w:ilvl="2">
+      <w:start w:val="1"/>
+      <w:numFmt w:val="bullet"/>
+      <w:lvlText w:val="◆"/>
+      <w:lvlJc w:val="left"/>
+      <w:pPr>
+        <w:ind w:left="1980" w:hanging="420"/>
+      </w:pPr>
+      <w:rPr>
+        <w:rFonts w:ascii="Noto Sans Symbols" w:eastAsia="Noto Sans Symbols" w:hAnsi="Noto Sans Symbols" w:cs="Noto Sans Symbols"/>
+      </w:rPr>
+    </w:lvl>
+    <w:lvl w:ilvl="3">
+      <w:start w:val="1"/>
+      <w:numFmt w:val="bullet"/>
+      <w:lvlText w:val="●"/>
+      <w:lvlJc w:val="left"/>
+      <w:pPr>
+        <w:ind w:left="2400" w:hanging="420"/>
+      </w:pPr>
+      <w:rPr>
+        <w:rFonts w:ascii="Noto Sans Symbols" w:eastAsia="Noto Sans Symbols" w:hAnsi="Noto Sans Symbols" w:cs="Noto Sans Symbols"/>
+      </w:rPr>
+    </w:lvl>
+    <w:lvl w:ilvl="4">
+      <w:start w:val="1"/>
+      <w:numFmt w:val="bullet"/>
+      <w:lvlText w:val="■"/>
+      <w:lvlJc w:val="left"/>
+      <w:pPr>
+        <w:ind w:left="2820" w:hanging="420"/>
+      </w:pPr>
+      <w:rPr>
+        <w:rFonts w:ascii="Noto Sans Symbols" w:eastAsia="Noto Sans Symbols" w:hAnsi="Noto Sans Symbols" w:cs="Noto Sans Symbols"/>
+      </w:rPr>
+    </w:lvl>
+    <w:lvl w:ilvl="5">
+      <w:start w:val="1"/>
+      <w:numFmt w:val="bullet"/>
+      <w:lvlText w:val="◆"/>
+      <w:lvlJc w:val="left"/>
+      <w:pPr>
+        <w:ind w:left="3240" w:hanging="420"/>
+      </w:pPr>
+      <w:rPr>
+        <w:rFonts w:ascii="Noto Sans Symbols" w:eastAsia="Noto Sans Symbols" w:hAnsi="Noto Sans Symbols" w:cs="Noto Sans Symbols"/>
+      </w:rPr>
+    </w:lvl>
+    <w:lvl w:ilvl="6">
+      <w:start w:val="1"/>
+      <w:numFmt w:val="bullet"/>
+      <w:lvlText w:val="●"/>
+      <w:lvlJc w:val="left"/>
+      <w:pPr>
+        <w:ind w:left="3660" w:hanging="420"/>
+      </w:pPr>
+      <w:rPr>
+        <w:rFonts w:ascii="Noto Sans Symbols" w:eastAsia="Noto Sans Symbols" w:hAnsi="Noto Sans Symbols" w:cs="Noto Sans Symbols"/>
+      </w:rPr>
+    </w:lvl>
+    <w:lvl w:ilvl="7">
+      <w:start w:val="1"/>
+      <w:numFmt w:val="bullet"/>
+      <w:lvlText w:val="■"/>
+      <w:lvlJc w:val="left"/>
+      <w:pPr>
+        <w:ind w:left="4080" w:hanging="420"/>
+      </w:pPr>
+      <w:rPr>
+        <w:rFonts w:ascii="Noto Sans Symbols" w:eastAsia="Noto Sans Symbols" w:hAnsi="Noto Sans Symbols" w:cs="Noto Sans Symbols"/>
+      </w:rPr>
+    </w:lvl>
+    <w:lvl w:ilvl="8">
+      <w:start w:val="1"/>
+      <w:numFmt w:val="bullet"/>
+      <w:lvlText w:val="◆"/>
+      <w:lvlJc w:val="left"/>
+      <w:pPr>
+        <w:ind w:left="4500" w:hanging="420"/>
+      </w:pPr>
+      <w:rPr>
+        <w:rFonts w:ascii="Noto Sans Symbols" w:eastAsia="Noto Sans Symbols" w:hAnsi="Noto Sans Symbols" w:cs="Noto Sans Symbols"/>
+      </w:rPr>
+    </w:lvl>
+  </w:abstractNum>
+  <w:abstractNum w:abstractNumId="5" w15:restartNumberingAfterBreak="0">
     <w:nsid w:val="6CC63492"/>
     <w:multiLevelType w:val="multilevel"/>
     <w:tmpl w:val="F2368C48"/>
@@ -2546,20 +3242,145 @@
       </w:rPr>
     </w:lvl>
   </w:abstractNum>
+  <w:abstractNum w:abstractNumId="6" w15:restartNumberingAfterBreak="0">
+    <w:nsid w:val="71A069BB"/>
+    <w:multiLevelType w:val="multilevel"/>
+    <w:tmpl w:val="D0C227DC"/>
+    <w:lvl w:ilvl="0">
+      <w:start w:val="1"/>
+      <w:numFmt w:val="bullet"/>
+      <w:lvlText w:val=""/>
+      <w:lvlJc w:val="left"/>
+      <w:pPr>
+        <w:ind w:left="1440" w:hanging="360"/>
+      </w:pPr>
+      <w:rPr>
+        <w:rFonts w:ascii="Symbol" w:hAnsi="Symbol" w:hint="default"/>
+      </w:rPr>
+    </w:lvl>
+    <w:lvl w:ilvl="1">
+      <w:start w:val="1"/>
+      <w:numFmt w:val="bullet"/>
+      <w:lvlText w:val="o"/>
+      <w:lvlJc w:val="left"/>
+      <w:pPr>
+        <w:ind w:left="2160" w:hanging="360"/>
+      </w:pPr>
+      <w:rPr>
+        <w:rFonts w:ascii="Courier New" w:eastAsia="Courier New" w:hAnsi="Courier New" w:cs="Courier New"/>
+      </w:rPr>
+    </w:lvl>
+    <w:lvl w:ilvl="2">
+      <w:start w:val="1"/>
+      <w:numFmt w:val="bullet"/>
+      <w:lvlText w:val="▪"/>
+      <w:lvlJc w:val="left"/>
+      <w:pPr>
+        <w:ind w:left="2880" w:hanging="360"/>
+      </w:pPr>
+      <w:rPr>
+        <w:rFonts w:ascii="Noto Sans Symbols" w:eastAsia="Noto Sans Symbols" w:hAnsi="Noto Sans Symbols" w:cs="Noto Sans Symbols"/>
+      </w:rPr>
+    </w:lvl>
+    <w:lvl w:ilvl="3">
+      <w:start w:val="1"/>
+      <w:numFmt w:val="bullet"/>
+      <w:lvlText w:val="●"/>
+      <w:lvlJc w:val="left"/>
+      <w:pPr>
+        <w:ind w:left="3600" w:hanging="360"/>
+      </w:pPr>
+      <w:rPr>
+        <w:rFonts w:ascii="Noto Sans Symbols" w:eastAsia="Noto Sans Symbols" w:hAnsi="Noto Sans Symbols" w:cs="Noto Sans Symbols"/>
+      </w:rPr>
+    </w:lvl>
+    <w:lvl w:ilvl="4">
+      <w:start w:val="1"/>
+      <w:numFmt w:val="bullet"/>
+      <w:lvlText w:val="o"/>
+      <w:lvlJc w:val="left"/>
+      <w:pPr>
+        <w:ind w:left="4320" w:hanging="360"/>
+      </w:pPr>
+      <w:rPr>
+        <w:rFonts w:ascii="Courier New" w:eastAsia="Courier New" w:hAnsi="Courier New" w:cs="Courier New"/>
+      </w:rPr>
+    </w:lvl>
+    <w:lvl w:ilvl="5">
+      <w:start w:val="1"/>
+      <w:numFmt w:val="bullet"/>
+      <w:lvlText w:val="▪"/>
+      <w:lvlJc w:val="left"/>
+      <w:pPr>
+        <w:ind w:left="5040" w:hanging="360"/>
+      </w:pPr>
+      <w:rPr>
+        <w:rFonts w:ascii="Noto Sans Symbols" w:eastAsia="Noto Sans Symbols" w:hAnsi="Noto Sans Symbols" w:cs="Noto Sans Symbols"/>
+      </w:rPr>
+    </w:lvl>
+    <w:lvl w:ilvl="6">
+      <w:start w:val="1"/>
+      <w:numFmt w:val="bullet"/>
+      <w:lvlText w:val="●"/>
+      <w:lvlJc w:val="left"/>
+      <w:pPr>
+        <w:ind w:left="5760" w:hanging="360"/>
+      </w:pPr>
+      <w:rPr>
+        <w:rFonts w:ascii="Noto Sans Symbols" w:eastAsia="Noto Sans Symbols" w:hAnsi="Noto Sans Symbols" w:cs="Noto Sans Symbols"/>
+      </w:rPr>
+    </w:lvl>
+    <w:lvl w:ilvl="7">
+      <w:start w:val="1"/>
+      <w:numFmt w:val="bullet"/>
+      <w:lvlText w:val="o"/>
+      <w:lvlJc w:val="left"/>
+      <w:pPr>
+        <w:ind w:left="6480" w:hanging="360"/>
+      </w:pPr>
+      <w:rPr>
+        <w:rFonts w:ascii="Courier New" w:eastAsia="Courier New" w:hAnsi="Courier New" w:cs="Courier New"/>
+      </w:rPr>
+    </w:lvl>
+    <w:lvl w:ilvl="8">
+      <w:start w:val="1"/>
+      <w:numFmt w:val="bullet"/>
+      <w:lvlText w:val="▪"/>
+      <w:lvlJc w:val="left"/>
+      <w:pPr>
+        <w:ind w:left="7200" w:hanging="360"/>
+      </w:pPr>
+      <w:rPr>
+        <w:rFonts w:ascii="Noto Sans Symbols" w:eastAsia="Noto Sans Symbols" w:hAnsi="Noto Sans Symbols" w:cs="Noto Sans Symbols"/>
+      </w:rPr>
+    </w:lvl>
+  </w:abstractNum>
   <w:num w:numId="1">
+    <w:abstractNumId w:val="1"/>
+  </w:num>
+  <w:num w:numId="2">
+    <w:abstractNumId w:val="3"/>
+  </w:num>
+  <w:num w:numId="3">
+    <w:abstractNumId w:val="5"/>
+  </w:num>
+  <w:num w:numId="4">
+    <w:abstractNumId w:val="6"/>
+  </w:num>
+  <w:num w:numId="5">
     <w:abstractNumId w:val="0"/>
   </w:num>
-  <w:num w:numId="2">
-    <w:abstractNumId w:val="1"/>
+  <w:num w:numId="6">
+    <w:abstractNumId w:val="4"/>
   </w:num>
-  <w:num w:numId="3">
+  <w:num w:numId="7">
     <w:abstractNumId w:val="2"/>
   </w:num>
 </w:numbering>
 </file>
 
 <file path=word/styles.xml><?xml version="1.0" encoding="utf-8"?>
-<w:styles xmlns:mc="http://schemas.openxmlformats.org/markup-compatibility/2006" xmlns:r="http://schemas.openxmlformats.org/officeDocument/2006/relationships" xmlns:w="http://schemas.openxmlformats.org/wordprocessingml/2006/main" xmlns:w14="http://schemas.microsoft.com/office/word/2010/wordml" xmlns:w15="http://schemas.microsoft.com/office/word/2012/wordml" xmlns:w16cid="http://schemas.microsoft.com/office/word/2016/wordml/cid" xmlns:w16se="http://schemas.microsoft.com/office/word/2015/wordml/symex" mc:Ignorable="w14 w15 w16se w16cid">
+<w:styles xmlns:mc="http://schemas.openxmlformats.org/markup-compatibility/2006" xmlns:r="http://schemas.openxmlformats.org/officeDocument/2006/relationships" xmlns:w="http://schemas.openxmlformats.org/wordprocessingml/2006/main" xmlns:w14="http://schemas.microsoft.com/office/word/2010/wordml" xmlns:w15="http://schemas.microsoft.com/office/word/2012/wordml" mc:Ignorable="w14 w15">
   <w:docDefaults>
     <w:rPrDefault>
       <w:rPr>
@@ -2573,7 +3394,7 @@
       </w:pPr>
     </w:pPrDefault>
   </w:docDefaults>
-  <w:latentStyles w:defLockedState="0" w:defUIPriority="99" w:defSemiHidden="0" w:defUnhideWhenUsed="0" w:defQFormat="0" w:count="375">
+  <w:latentStyles w:defLockedState="0" w:defUIPriority="99" w:defSemiHidden="0" w:defUnhideWhenUsed="0" w:defQFormat="0" w:count="371">
     <w:lsdException w:name="Normal" w:uiPriority="0" w:qFormat="1"/>
     <w:lsdException w:name="heading 1" w:uiPriority="9" w:qFormat="1"/>
     <w:lsdException w:name="heading 2" w:semiHidden="1" w:uiPriority="9" w:unhideWhenUsed="1" w:qFormat="1"/>
@@ -2945,10 +3766,6 @@
     <w:lsdException w:name="List Table 5 Dark Accent 6" w:uiPriority="50"/>
     <w:lsdException w:name="List Table 6 Colorful Accent 6" w:uiPriority="51"/>
     <w:lsdException w:name="List Table 7 Colorful Accent 6" w:uiPriority="52"/>
-    <w:lsdException w:name="Mention" w:semiHidden="1" w:unhideWhenUsed="1"/>
-    <w:lsdException w:name="Smart Hyperlink" w:semiHidden="1" w:unhideWhenUsed="1"/>
-    <w:lsdException w:name="Hashtag" w:semiHidden="1" w:unhideWhenUsed="1"/>
-    <w:lsdException w:name="Unresolved Mention" w:semiHidden="1" w:unhideWhenUsed="1"/>
   </w:latentStyles>
   <w:style w:type="paragraph" w:default="1" w:styleId="Normal">
     <w:name w:val="Normal"/>
@@ -3109,7 +3926,7 @@
       </w:tblCellMar>
     </w:tblPr>
   </w:style>
-  <w:style w:type="paragraph" w:styleId="Ttulo">
+  <w:style w:type="paragraph" w:styleId="Puesto">
     <w:name w:val="Title"/>
     <w:basedOn w:val="Normal"/>
     <w:next w:val="Normal"/>

</xml_diff>

<commit_message>
calendario y ajuste de sangria
</commit_message>
<xml_diff>
--- a/Documentos/SAC_PGC.docx
+++ b/Documentos/SAC_PGC.docx
@@ -1,6 +1,6 @@
 
 <file path=word/document.xml><?xml version="1.0" encoding="utf-8"?>
-<w:document xmlns:wpc="http://schemas.microsoft.com/office/word/2010/wordprocessingCanvas" xmlns:cx="http://schemas.microsoft.com/office/drawing/2014/chartex" xmlns:cx1="http://schemas.microsoft.com/office/drawing/2015/9/8/chartex" xmlns:cx2="http://schemas.microsoft.com/office/drawing/2015/10/21/chartex" xmlns:cx3="http://schemas.microsoft.com/office/drawing/2016/5/9/chartex" xmlns:cx4="http://schemas.microsoft.com/office/drawing/2016/5/10/chartex" xmlns:cx5="http://schemas.microsoft.com/office/drawing/2016/5/11/chartex" xmlns:cx6="http://schemas.microsoft.com/office/drawing/2016/5/12/chartex" xmlns:cx7="http://schemas.microsoft.com/office/drawing/2016/5/13/chartex" xmlns:cx8="http://schemas.microsoft.com/office/drawing/2016/5/14/chartex" xmlns:mc="http://schemas.openxmlformats.org/markup-compatibility/2006" xmlns:aink="http://schemas.microsoft.com/office/drawing/2016/ink" xmlns:am3d="http://schemas.microsoft.com/office/drawing/2017/model3d" xmlns:o="urn:schemas-microsoft-com:office:office" xmlns:r="http://schemas.openxmlformats.org/officeDocument/2006/relationships" xmlns:m="http://schemas.openxmlformats.org/officeDocument/2006/math" xmlns:v="urn:schemas-microsoft-com:vml" xmlns:wp14="http://schemas.microsoft.com/office/word/2010/wordprocessingDrawing" xmlns:wp="http://schemas.openxmlformats.org/drawingml/2006/wordprocessingDrawing" xmlns:w10="urn:schemas-microsoft-com:office:word" xmlns:w="http://schemas.openxmlformats.org/wordprocessingml/2006/main" xmlns:w14="http://schemas.microsoft.com/office/word/2010/wordml" xmlns:w15="http://schemas.microsoft.com/office/word/2012/wordml" xmlns:w16cid="http://schemas.microsoft.com/office/word/2016/wordml/cid" xmlns:w16se="http://schemas.microsoft.com/office/word/2015/wordml/symex" xmlns:wpg="http://schemas.microsoft.com/office/word/2010/wordprocessingGroup" xmlns:wpi="http://schemas.microsoft.com/office/word/2010/wordprocessingInk" xmlns:wne="http://schemas.microsoft.com/office/word/2006/wordml" xmlns:wps="http://schemas.microsoft.com/office/word/2010/wordprocessingShape" mc:Ignorable="w14 w15 w16se w16cid wp14">
+<w:document xmlns:wpc="http://schemas.microsoft.com/office/word/2010/wordprocessingCanvas" xmlns:mc="http://schemas.openxmlformats.org/markup-compatibility/2006" xmlns:o="urn:schemas-microsoft-com:office:office" xmlns:r="http://schemas.openxmlformats.org/officeDocument/2006/relationships" xmlns:m="http://schemas.openxmlformats.org/officeDocument/2006/math" xmlns:v="urn:schemas-microsoft-com:vml" xmlns:wp14="http://schemas.microsoft.com/office/word/2010/wordprocessingDrawing" xmlns:wp="http://schemas.openxmlformats.org/drawingml/2006/wordprocessingDrawing" xmlns:w10="urn:schemas-microsoft-com:office:word" xmlns:w="http://schemas.openxmlformats.org/wordprocessingml/2006/main" xmlns:w14="http://schemas.microsoft.com/office/word/2010/wordml" xmlns:w15="http://schemas.microsoft.com/office/word/2012/wordml" xmlns:wpg="http://schemas.microsoft.com/office/word/2010/wordprocessingGroup" xmlns:wpi="http://schemas.microsoft.com/office/word/2010/wordprocessingInk" xmlns:wne="http://schemas.microsoft.com/office/word/2006/wordml" xmlns:wps="http://schemas.microsoft.com/office/word/2010/wordprocessingShape" mc:Ignorable="w14 w15 wp14">
   <w:body>
     <w:p>
       <w:pPr>
@@ -10,7 +10,6 @@
           <w:b/>
           <w:sz w:val="36"/>
           <w:szCs w:val="36"/>
-          <w:lang w:val="es-PE"/>
         </w:rPr>
       </w:pPr>
     </w:p>
@@ -22,7 +21,6 @@
           <w:b/>
           <w:sz w:val="36"/>
           <w:szCs w:val="36"/>
-          <w:lang w:val="es-PE"/>
         </w:rPr>
       </w:pPr>
     </w:p>
@@ -34,7 +32,6 @@
           <w:b/>
           <w:sz w:val="36"/>
           <w:szCs w:val="36"/>
-          <w:lang w:val="es-PE"/>
         </w:rPr>
       </w:pPr>
     </w:p>
@@ -46,7 +43,6 @@
           <w:b/>
           <w:sz w:val="36"/>
           <w:szCs w:val="36"/>
-          <w:lang w:val="es-PE"/>
         </w:rPr>
       </w:pPr>
     </w:p>
@@ -58,16 +54,12 @@
           <w:b/>
           <w:sz w:val="36"/>
           <w:szCs w:val="36"/>
-          <w:lang w:val="es-PE"/>
         </w:rPr>
       </w:pPr>
     </w:p>
     <w:p>
       <w:pPr>
         <w:jc w:val="right"/>
-        <w:rPr>
-          <w:lang w:val="es-PE"/>
-        </w:rPr>
       </w:pPr>
       <w:r>
         <w:rPr>
@@ -75,7 +67,6 @@
           <w:b/>
           <w:sz w:val="36"/>
           <w:szCs w:val="36"/>
-          <w:lang w:val="es-PE"/>
         </w:rPr>
         <w:t>Plan de la Gestión de la Configuración</w:t>
       </w:r>
@@ -85,7 +76,6 @@
           <w:b/>
           <w:sz w:val="36"/>
           <w:szCs w:val="36"/>
-          <w:lang w:val="es-PE"/>
         </w:rPr>
         <w:br/>
       </w:r>
@@ -97,11 +87,8 @@
           <w:tab w:val="right" w:pos="9360"/>
         </w:tabs>
         <w:jc w:val="right"/>
-        <w:rPr>
-          <w:lang w:val="es-PE"/>
-        </w:rPr>
-      </w:pPr>
-      <w:bookmarkStart w:id="0" w:name="h.gjdgxs" w:colFirst="0" w:colLast="0"/>
+      </w:pPr>
+      <w:bookmarkStart w:id="0" w:name="gjdgxs" w:colFirst="0" w:colLast="0"/>
       <w:bookmarkEnd w:id="0"/>
       <w:r>
         <w:rPr>
@@ -109,24 +96,14 @@
           <w:b/>
           <w:sz w:val="36"/>
           <w:szCs w:val="36"/>
-          <w:lang w:val="es-PE"/>
         </w:rPr>
         <w:t>Consultora Grupo 3</w:t>
       </w:r>
     </w:p>
-    <w:p>
-      <w:pPr>
-        <w:rPr>
-          <w:lang w:val="es-PE"/>
-        </w:rPr>
-      </w:pPr>
-    </w:p>
+    <w:p/>
     <w:p>
       <w:pPr>
         <w:jc w:val="right"/>
-        <w:rPr>
-          <w:lang w:val="es-PE"/>
-        </w:rPr>
       </w:pPr>
       <w:r>
         <w:rPr>
@@ -134,76 +111,47 @@
           <w:b/>
           <w:sz w:val="36"/>
           <w:szCs w:val="36"/>
-          <w:lang w:val="es-PE"/>
-        </w:rPr>
-        <w:t>Ver</w:t>
-      </w:r>
-      <w:bookmarkStart w:id="1" w:name="_GoBack"/>
-      <w:bookmarkEnd w:id="1"/>
-      <w:r>
+        </w:rPr>
+        <w:t>Versión 2.4</w:t>
+      </w:r>
+    </w:p>
+    <w:p>
+      <w:pPr>
+        <w:jc w:val="right"/>
+      </w:pPr>
+      <w:r>
+        <w:br w:type="page"/>
+      </w:r>
+    </w:p>
+    <w:p>
+      <w:pPr>
+        <w:jc w:val="right"/>
         <w:rPr>
           <w:rFonts w:ascii="Arial" w:eastAsia="Arial" w:hAnsi="Arial" w:cs="Arial"/>
           <w:b/>
           <w:sz w:val="36"/>
           <w:szCs w:val="36"/>
-          <w:lang w:val="es-PE"/>
-        </w:rPr>
-        <w:t>sión 1.0</w:t>
-      </w:r>
+        </w:rPr>
+      </w:pPr>
     </w:p>
     <w:p>
       <w:pPr>
         <w:jc w:val="right"/>
-        <w:rPr>
-          <w:lang w:val="es-PE"/>
-        </w:rPr>
-      </w:pPr>
-      <w:r>
-        <w:rPr>
-          <w:lang w:val="es-PE"/>
-        </w:rPr>
-        <w:br w:type="page"/>
-      </w:r>
-    </w:p>
-    <w:p>
-      <w:pPr>
-        <w:jc w:val="right"/>
+      </w:pPr>
+      <w:r>
         <w:rPr>
           <w:rFonts w:ascii="Arial" w:eastAsia="Arial" w:hAnsi="Arial" w:cs="Arial"/>
           <w:b/>
           <w:sz w:val="36"/>
           <w:szCs w:val="36"/>
-          <w:lang w:val="es-PE"/>
-        </w:rPr>
-      </w:pPr>
-    </w:p>
-    <w:p>
-      <w:pPr>
-        <w:jc w:val="right"/>
-        <w:rPr>
-          <w:lang w:val="es-PE"/>
-        </w:rPr>
-      </w:pPr>
-      <w:r>
-        <w:rPr>
-          <w:rFonts w:ascii="Arial" w:eastAsia="Arial" w:hAnsi="Arial" w:cs="Arial"/>
-          <w:b/>
-          <w:sz w:val="36"/>
-          <w:szCs w:val="36"/>
-          <w:lang w:val="es-PE"/>
         </w:rPr>
         <w:t>Historial de Revisiones</w:t>
       </w:r>
     </w:p>
-    <w:p>
-      <w:pPr>
-        <w:rPr>
-          <w:lang w:val="es-PE"/>
-        </w:rPr>
-      </w:pPr>
-    </w:p>
+    <w:p/>
     <w:tbl>
       <w:tblPr>
+        <w:tblStyle w:val="a"/>
         <w:tblW w:w="9504" w:type="dxa"/>
         <w:tblInd w:w="-10" w:type="dxa"/>
         <w:tblBorders>
@@ -220,8 +168,8 @@
       <w:tblGrid>
         <w:gridCol w:w="2304"/>
         <w:gridCol w:w="1152"/>
-        <w:gridCol w:w="3744"/>
-        <w:gridCol w:w="2304"/>
+        <w:gridCol w:w="3041"/>
+        <w:gridCol w:w="3007"/>
       </w:tblGrid>
       <w:tr>
         <w:tc>
@@ -239,18 +187,16 @@
               <w:spacing w:after="120"/>
               <w:jc w:val="both"/>
               <w:rPr>
-                <w:rFonts w:ascii="Arial" w:hAnsi="Arial" w:cs="Arial"/>
+                <w:rFonts w:ascii="Arial" w:eastAsia="Arial" w:hAnsi="Arial" w:cs="Arial"/>
               </w:rPr>
             </w:pPr>
-            <w:proofErr w:type="spellStart"/>
             <w:r>
               <w:rPr>
-                <w:rFonts w:ascii="Arial" w:hAnsi="Arial" w:cs="Arial"/>
+                <w:rFonts w:ascii="Arial" w:eastAsia="Arial" w:hAnsi="Arial" w:cs="Arial"/>
                 <w:b/>
               </w:rPr>
               <w:t>Fecha</w:t>
             </w:r>
-            <w:proofErr w:type="spellEnd"/>
           </w:p>
         </w:tc>
         <w:tc>
@@ -268,23 +214,21 @@
               <w:spacing w:after="120"/>
               <w:jc w:val="both"/>
               <w:rPr>
-                <w:rFonts w:ascii="Arial" w:hAnsi="Arial" w:cs="Arial"/>
+                <w:rFonts w:ascii="Arial" w:eastAsia="Arial" w:hAnsi="Arial" w:cs="Arial"/>
               </w:rPr>
             </w:pPr>
-            <w:proofErr w:type="spellStart"/>
             <w:r>
               <w:rPr>
-                <w:rFonts w:ascii="Arial" w:hAnsi="Arial" w:cs="Arial"/>
+                <w:rFonts w:ascii="Arial" w:eastAsia="Arial" w:hAnsi="Arial" w:cs="Arial"/>
                 <w:b/>
               </w:rPr>
               <w:t>Versión</w:t>
             </w:r>
-            <w:proofErr w:type="spellEnd"/>
           </w:p>
         </w:tc>
         <w:tc>
           <w:tcPr>
-            <w:tcW w:w="3744" w:type="dxa"/>
+            <w:tcW w:w="3041" w:type="dxa"/>
             <w:tcMar>
               <w:top w:w="100" w:type="dxa"/>
               <w:left w:w="108" w:type="dxa"/>
@@ -297,23 +241,21 @@
               <w:spacing w:after="120"/>
               <w:jc w:val="both"/>
               <w:rPr>
-                <w:rFonts w:ascii="Arial" w:hAnsi="Arial" w:cs="Arial"/>
+                <w:rFonts w:ascii="Arial" w:eastAsia="Arial" w:hAnsi="Arial" w:cs="Arial"/>
               </w:rPr>
             </w:pPr>
-            <w:proofErr w:type="spellStart"/>
             <w:r>
               <w:rPr>
-                <w:rFonts w:ascii="Arial" w:hAnsi="Arial" w:cs="Arial"/>
+                <w:rFonts w:ascii="Arial" w:eastAsia="Arial" w:hAnsi="Arial" w:cs="Arial"/>
                 <w:b/>
               </w:rPr>
               <w:t>Descripción</w:t>
             </w:r>
-            <w:proofErr w:type="spellEnd"/>
           </w:p>
         </w:tc>
         <w:tc>
           <w:tcPr>
-            <w:tcW w:w="2304" w:type="dxa"/>
+            <w:tcW w:w="3007" w:type="dxa"/>
             <w:tcMar>
               <w:top w:w="100" w:type="dxa"/>
               <w:left w:w="108" w:type="dxa"/>
@@ -326,12 +268,12 @@
               <w:spacing w:after="120"/>
               <w:jc w:val="both"/>
               <w:rPr>
-                <w:rFonts w:ascii="Arial" w:hAnsi="Arial" w:cs="Arial"/>
+                <w:rFonts w:ascii="Arial" w:eastAsia="Arial" w:hAnsi="Arial" w:cs="Arial"/>
               </w:rPr>
             </w:pPr>
             <w:r>
               <w:rPr>
-                <w:rFonts w:ascii="Arial" w:hAnsi="Arial" w:cs="Arial"/>
+                <w:rFonts w:ascii="Arial" w:eastAsia="Arial" w:hAnsi="Arial" w:cs="Arial"/>
                 <w:b/>
               </w:rPr>
               <w:t>Autor</w:t>
@@ -355,20 +297,14 @@
               <w:spacing w:after="120"/>
               <w:jc w:val="both"/>
               <w:rPr>
-                <w:rFonts w:ascii="Arial" w:hAnsi="Arial" w:cs="Arial"/>
+                <w:rFonts w:ascii="Arial" w:eastAsia="Arial" w:hAnsi="Arial" w:cs="Arial"/>
               </w:rPr>
             </w:pPr>
             <w:r>
               <w:rPr>
-                <w:rFonts w:ascii="Arial" w:hAnsi="Arial" w:cs="Arial"/>
+                <w:rFonts w:ascii="Arial" w:eastAsia="Arial" w:hAnsi="Arial" w:cs="Arial"/>
               </w:rPr>
-              <w:t>13</w:t>
-            </w:r>
-            <w:r>
-              <w:rPr>
-                <w:rFonts w:ascii="Arial" w:hAnsi="Arial" w:cs="Arial"/>
-              </w:rPr>
-              <w:t>/09/2018</w:t>
+              <w:t>13/09/2018</w:t>
             </w:r>
           </w:p>
         </w:tc>
@@ -387,12 +323,12 @@
               <w:spacing w:after="120"/>
               <w:jc w:val="both"/>
               <w:rPr>
-                <w:rFonts w:ascii="Arial" w:hAnsi="Arial" w:cs="Arial"/>
+                <w:rFonts w:ascii="Arial" w:eastAsia="Arial" w:hAnsi="Arial" w:cs="Arial"/>
               </w:rPr>
             </w:pPr>
             <w:r>
               <w:rPr>
-                <w:rFonts w:ascii="Arial" w:hAnsi="Arial" w:cs="Arial"/>
+                <w:rFonts w:ascii="Arial" w:eastAsia="Arial" w:hAnsi="Arial" w:cs="Arial"/>
               </w:rPr>
               <w:t>1.0</w:t>
             </w:r>
@@ -400,7 +336,7 @@
         </w:tc>
         <w:tc>
           <w:tcPr>
-            <w:tcW w:w="3744" w:type="dxa"/>
+            <w:tcW w:w="3041" w:type="dxa"/>
             <w:tcMar>
               <w:top w:w="100" w:type="dxa"/>
               <w:left w:w="108" w:type="dxa"/>
@@ -413,14 +349,12 @@
               <w:spacing w:after="120"/>
               <w:jc w:val="both"/>
               <w:rPr>
-                <w:rFonts w:ascii="Arial" w:hAnsi="Arial" w:cs="Arial"/>
-                <w:lang w:val="es-PE"/>
+                <w:rFonts w:ascii="Arial" w:eastAsia="Arial" w:hAnsi="Arial" w:cs="Arial"/>
               </w:rPr>
             </w:pPr>
             <w:r>
               <w:rPr>
-                <w:rFonts w:ascii="Arial" w:hAnsi="Arial" w:cs="Arial"/>
-                <w:lang w:val="es-PE"/>
+                <w:rFonts w:ascii="Arial" w:eastAsia="Arial" w:hAnsi="Arial" w:cs="Arial"/>
               </w:rPr>
               <w:t>Creación del documento</w:t>
             </w:r>
@@ -428,7 +362,7 @@
         </w:tc>
         <w:tc>
           <w:tcPr>
-            <w:tcW w:w="2304" w:type="dxa"/>
+            <w:tcW w:w="3007" w:type="dxa"/>
             <w:tcMar>
               <w:top w:w="100" w:type="dxa"/>
               <w:left w:w="108" w:type="dxa"/>
@@ -441,14 +375,26 @@
               <w:spacing w:after="120"/>
               <w:jc w:val="both"/>
               <w:rPr>
-                <w:rFonts w:ascii="Arial" w:hAnsi="Arial" w:cs="Arial"/>
+                <w:rFonts w:ascii="Arial" w:eastAsia="Arial" w:hAnsi="Arial" w:cs="Arial"/>
               </w:rPr>
             </w:pPr>
             <w:r>
               <w:rPr>
-                <w:rFonts w:ascii="Arial" w:hAnsi="Arial" w:cs="Arial"/>
+                <w:rFonts w:ascii="Arial" w:eastAsia="Arial" w:hAnsi="Arial" w:cs="Arial"/>
               </w:rPr>
-              <w:t>Isaac Elias Ñuflo Gamarra</w:t>
+              <w:t xml:space="preserve">Isaac </w:t>
+            </w:r>
+            <w:r>
+              <w:rPr>
+                <w:rFonts w:ascii="Arial" w:eastAsia="Arial" w:hAnsi="Arial" w:cs="Arial"/>
+              </w:rPr>
+              <w:t>Elías</w:t>
+            </w:r>
+            <w:r>
+              <w:rPr>
+                <w:rFonts w:ascii="Arial" w:eastAsia="Arial" w:hAnsi="Arial" w:cs="Arial"/>
+              </w:rPr>
+              <w:t xml:space="preserve"> Ñuflo Gamarra</w:t>
             </w:r>
           </w:p>
         </w:tc>
@@ -469,6 +415,9 @@
               <w:spacing w:after="120"/>
               <w:jc w:val="both"/>
             </w:pPr>
+            <w:r>
+              <w:t>13/09/2018</w:t>
+            </w:r>
           </w:p>
         </w:tc>
         <w:tc>
@@ -486,11 +435,14 @@
               <w:spacing w:after="120"/>
               <w:jc w:val="both"/>
             </w:pPr>
+            <w:r>
+              <w:t>2.0</w:t>
+            </w:r>
           </w:p>
         </w:tc>
         <w:tc>
           <w:tcPr>
-            <w:tcW w:w="3744" w:type="dxa"/>
+            <w:tcW w:w="3041" w:type="dxa"/>
             <w:tcMar>
               <w:top w:w="100" w:type="dxa"/>
               <w:left w:w="108" w:type="dxa"/>
@@ -503,11 +455,17 @@
               <w:spacing w:after="120"/>
               <w:jc w:val="both"/>
             </w:pPr>
+            <w:r>
+              <w:t xml:space="preserve">Aumento de </w:t>
+            </w:r>
+            <w:r>
+              <w:t>problemática</w:t>
+            </w:r>
           </w:p>
         </w:tc>
         <w:tc>
           <w:tcPr>
-            <w:tcW w:w="2304" w:type="dxa"/>
+            <w:tcW w:w="3007" w:type="dxa"/>
             <w:tcMar>
               <w:top w:w="100" w:type="dxa"/>
               <w:left w:w="108" w:type="dxa"/>
@@ -520,6 +478,15 @@
               <w:spacing w:after="120"/>
               <w:jc w:val="both"/>
             </w:pPr>
+            <w:r>
+              <w:t xml:space="preserve">Carlos </w:t>
+            </w:r>
+            <w:r>
+              <w:t>Iván</w:t>
+            </w:r>
+            <w:r>
+              <w:t xml:space="preserve"> Poclin Meza</w:t>
+            </w:r>
           </w:p>
         </w:tc>
       </w:tr>
@@ -539,6 +506,9 @@
               <w:spacing w:after="120"/>
               <w:jc w:val="both"/>
             </w:pPr>
+            <w:r>
+              <w:t>14/09/2018</w:t>
+            </w:r>
           </w:p>
         </w:tc>
         <w:tc>
@@ -556,11 +526,14 @@
               <w:spacing w:after="120"/>
               <w:jc w:val="both"/>
             </w:pPr>
+            <w:r>
+              <w:t>2.1</w:t>
+            </w:r>
           </w:p>
         </w:tc>
         <w:tc>
           <w:tcPr>
-            <w:tcW w:w="3744" w:type="dxa"/>
+            <w:tcW w:w="3041" w:type="dxa"/>
             <w:tcMar>
               <w:top w:w="100" w:type="dxa"/>
               <w:left w:w="108" w:type="dxa"/>
@@ -573,11 +546,17 @@
               <w:spacing w:after="120"/>
               <w:jc w:val="both"/>
             </w:pPr>
+            <w:r>
+              <w:t>Problemática</w:t>
+            </w:r>
+            <w:r>
+              <w:t xml:space="preserve"> de la consultora </w:t>
+            </w:r>
           </w:p>
         </w:tc>
         <w:tc>
           <w:tcPr>
-            <w:tcW w:w="2304" w:type="dxa"/>
+            <w:tcW w:w="3007" w:type="dxa"/>
             <w:tcMar>
               <w:top w:w="100" w:type="dxa"/>
               <w:left w:w="108" w:type="dxa"/>
@@ -590,6 +569,9 @@
               <w:spacing w:after="120"/>
               <w:jc w:val="both"/>
             </w:pPr>
+            <w:r>
+              <w:t>Monteza Corrales Kevin</w:t>
+            </w:r>
           </w:p>
         </w:tc>
       </w:tr>
@@ -609,6 +591,9 @@
               <w:spacing w:after="120"/>
               <w:jc w:val="both"/>
             </w:pPr>
+            <w:r>
+              <w:t>14/09/2018</w:t>
+            </w:r>
           </w:p>
         </w:tc>
         <w:tc>
@@ -626,11 +611,14 @@
               <w:spacing w:after="120"/>
               <w:jc w:val="both"/>
             </w:pPr>
+            <w:r>
+              <w:t>2.2</w:t>
+            </w:r>
           </w:p>
         </w:tc>
         <w:tc>
           <w:tcPr>
-            <w:tcW w:w="3744" w:type="dxa"/>
+            <w:tcW w:w="3041" w:type="dxa"/>
             <w:tcMar>
               <w:top w:w="100" w:type="dxa"/>
               <w:left w:w="108" w:type="dxa"/>
@@ -643,11 +631,17 @@
               <w:spacing w:after="120"/>
               <w:jc w:val="both"/>
             </w:pPr>
+            <w:r>
+              <w:t>Problemática</w:t>
+            </w:r>
+            <w:r>
+              <w:t xml:space="preserve"> del equipo </w:t>
+            </w:r>
           </w:p>
         </w:tc>
         <w:tc>
           <w:tcPr>
-            <w:tcW w:w="2304" w:type="dxa"/>
+            <w:tcW w:w="3007" w:type="dxa"/>
             <w:tcMar>
               <w:top w:w="100" w:type="dxa"/>
               <w:left w:w="108" w:type="dxa"/>
@@ -660,6 +654,12 @@
               <w:spacing w:after="120"/>
               <w:jc w:val="both"/>
             </w:pPr>
+            <w:r>
+              <w:t xml:space="preserve">Postigo Vega Abel </w:t>
+            </w:r>
+            <w:r>
+              <w:t>Sebastián</w:t>
+            </w:r>
           </w:p>
         </w:tc>
       </w:tr>
@@ -679,6 +679,9 @@
               <w:spacing w:after="120"/>
               <w:jc w:val="both"/>
             </w:pPr>
+            <w:r>
+              <w:t>14/09/2018</w:t>
+            </w:r>
           </w:p>
         </w:tc>
         <w:tc>
@@ -696,11 +699,14 @@
               <w:spacing w:after="120"/>
               <w:jc w:val="both"/>
             </w:pPr>
+            <w:r>
+              <w:t>2.3</w:t>
+            </w:r>
           </w:p>
         </w:tc>
         <w:tc>
           <w:tcPr>
-            <w:tcW w:w="3744" w:type="dxa"/>
+            <w:tcW w:w="3041" w:type="dxa"/>
             <w:tcMar>
               <w:top w:w="100" w:type="dxa"/>
               <w:left w:w="108" w:type="dxa"/>
@@ -713,11 +719,14 @@
               <w:spacing w:after="120"/>
               <w:jc w:val="both"/>
             </w:pPr>
+            <w:r>
+              <w:t>Beneficios</w:t>
+            </w:r>
           </w:p>
         </w:tc>
         <w:tc>
           <w:tcPr>
-            <w:tcW w:w="2304" w:type="dxa"/>
+            <w:tcW w:w="3007" w:type="dxa"/>
             <w:tcMar>
               <w:top w:w="100" w:type="dxa"/>
               <w:left w:w="108" w:type="dxa"/>
@@ -730,6 +739,9 @@
               <w:spacing w:after="120"/>
               <w:jc w:val="both"/>
             </w:pPr>
+            <w:r>
+              <w:t>Pastor Guerrero Diego Alejandro</w:t>
+            </w:r>
           </w:p>
         </w:tc>
       </w:tr>
@@ -749,6 +761,9 @@
               <w:spacing w:after="120"/>
               <w:jc w:val="both"/>
             </w:pPr>
+            <w:r>
+              <w:t>14/09/2018</w:t>
+            </w:r>
           </w:p>
         </w:tc>
         <w:tc>
@@ -766,11 +781,14 @@
               <w:spacing w:after="120"/>
               <w:jc w:val="both"/>
             </w:pPr>
+            <w:r>
+              <w:t>2.4</w:t>
+            </w:r>
           </w:p>
         </w:tc>
         <w:tc>
           <w:tcPr>
-            <w:tcW w:w="3744" w:type="dxa"/>
+            <w:tcW w:w="3041" w:type="dxa"/>
             <w:tcMar>
               <w:top w:w="100" w:type="dxa"/>
               <w:left w:w="108" w:type="dxa"/>
@@ -783,8 +801,33 @@
               <w:spacing w:after="120"/>
               <w:jc w:val="both"/>
             </w:pPr>
+            <w:r>
+              <w:t>Problemas con requerimientos</w:t>
+            </w:r>
           </w:p>
         </w:tc>
+        <w:tc>
+          <w:tcPr>
+            <w:tcW w:w="3007" w:type="dxa"/>
+            <w:tcMar>
+              <w:top w:w="100" w:type="dxa"/>
+              <w:left w:w="108" w:type="dxa"/>
+              <w:bottom w:w="100" w:type="dxa"/>
+              <w:right w:w="108" w:type="dxa"/>
+            </w:tcMar>
+          </w:tcPr>
+          <w:p>
+            <w:pPr>
+              <w:spacing w:after="120"/>
+              <w:jc w:val="both"/>
+            </w:pPr>
+            <w:r>
+              <w:t>Franco Samuel Mecca Paredes</w:t>
+            </w:r>
+          </w:p>
+        </w:tc>
+      </w:tr>
+      <w:tr>
         <w:tc>
           <w:tcPr>
             <w:tcW w:w="2304" w:type="dxa"/>
@@ -800,6 +843,72 @@
               <w:spacing w:after="120"/>
               <w:jc w:val="both"/>
             </w:pPr>
+            <w:r>
+              <w:t>20/09/2018</w:t>
+            </w:r>
+          </w:p>
+        </w:tc>
+        <w:tc>
+          <w:tcPr>
+            <w:tcW w:w="1152" w:type="dxa"/>
+            <w:tcMar>
+              <w:top w:w="100" w:type="dxa"/>
+              <w:left w:w="108" w:type="dxa"/>
+              <w:bottom w:w="100" w:type="dxa"/>
+              <w:right w:w="108" w:type="dxa"/>
+            </w:tcMar>
+          </w:tcPr>
+          <w:p>
+            <w:pPr>
+              <w:spacing w:after="120"/>
+              <w:jc w:val="both"/>
+            </w:pPr>
+            <w:r>
+              <w:t>2.5</w:t>
+            </w:r>
+          </w:p>
+        </w:tc>
+        <w:tc>
+          <w:tcPr>
+            <w:tcW w:w="3041" w:type="dxa"/>
+            <w:tcMar>
+              <w:top w:w="100" w:type="dxa"/>
+              <w:left w:w="108" w:type="dxa"/>
+              <w:bottom w:w="100" w:type="dxa"/>
+              <w:right w:w="108" w:type="dxa"/>
+            </w:tcMar>
+          </w:tcPr>
+          <w:p>
+            <w:pPr>
+              <w:spacing w:after="120"/>
+              <w:jc w:val="both"/>
+            </w:pPr>
+            <w:r>
+              <w:t>Calendario</w:t>
+            </w:r>
+          </w:p>
+        </w:tc>
+        <w:tc>
+          <w:tcPr>
+            <w:tcW w:w="3007" w:type="dxa"/>
+            <w:tcMar>
+              <w:top w:w="100" w:type="dxa"/>
+              <w:left w:w="108" w:type="dxa"/>
+              <w:bottom w:w="100" w:type="dxa"/>
+              <w:right w:w="108" w:type="dxa"/>
+            </w:tcMar>
+          </w:tcPr>
+          <w:p>
+            <w:pPr>
+              <w:spacing w:after="120"/>
+              <w:jc w:val="both"/>
+            </w:pPr>
+            <w:r>
+              <w:rPr>
+                <w:rFonts w:ascii="Arial" w:eastAsia="Arial" w:hAnsi="Arial" w:cs="Arial"/>
+              </w:rPr>
+              <w:t>Isaac Elías Ñuflo Gamarra</w:t>
+            </w:r>
           </w:p>
         </w:tc>
       </w:tr>
@@ -822,7 +931,6 @@
           <w:b/>
           <w:sz w:val="36"/>
           <w:szCs w:val="36"/>
-          <w:lang w:val="es-PE"/>
         </w:rPr>
       </w:pPr>
     </w:p>
@@ -834,16 +942,12 @@
           <w:b/>
           <w:sz w:val="36"/>
           <w:szCs w:val="36"/>
-          <w:lang w:val="es-PE"/>
         </w:rPr>
       </w:pPr>
     </w:p>
     <w:p>
       <w:pPr>
         <w:jc w:val="right"/>
-        <w:rPr>
-          <w:lang w:val="es-PE"/>
-        </w:rPr>
       </w:pPr>
       <w:r>
         <w:rPr>
@@ -851,7 +955,6 @@
           <w:b/>
           <w:sz w:val="36"/>
           <w:szCs w:val="36"/>
-          <w:lang w:val="es-PE"/>
         </w:rPr>
         <w:t>Tabla de Contenidos</w:t>
       </w:r>
@@ -864,44 +967,43 @@
         </w:tabs>
         <w:spacing w:before="240" w:after="120"/>
         <w:rPr>
-          <w:rFonts w:ascii="Arial" w:hAnsi="Arial" w:cs="Arial"/>
+          <w:rFonts w:ascii="Arial" w:eastAsia="Arial" w:hAnsi="Arial" w:cs="Arial"/>
           <w:sz w:val="24"/>
-          <w:lang w:val="es-PE"/>
-        </w:rPr>
-      </w:pPr>
-      <w:r>
-        <w:rPr>
-          <w:rFonts w:ascii="Arial" w:hAnsi="Arial" w:cs="Arial"/>
+          <w:szCs w:val="24"/>
+        </w:rPr>
+      </w:pPr>
+      <w:r>
+        <w:rPr>
+          <w:rFonts w:ascii="Arial" w:eastAsia="Arial" w:hAnsi="Arial" w:cs="Arial"/>
           <w:b/>
           <w:sz w:val="24"/>
-          <w:lang w:val="es-PE"/>
+          <w:szCs w:val="24"/>
         </w:rPr>
         <w:t>1.</w:t>
       </w:r>
       <w:r>
         <w:rPr>
-          <w:rFonts w:ascii="Arial" w:eastAsia="Calibri" w:hAnsi="Arial" w:cs="Arial"/>
+          <w:rFonts w:ascii="Arial" w:eastAsia="Arial" w:hAnsi="Arial" w:cs="Arial"/>
           <w:sz w:val="28"/>
-          <w:szCs w:val="22"/>
-          <w:lang w:val="es-PE"/>
+          <w:szCs w:val="28"/>
         </w:rPr>
         <w:tab/>
       </w:r>
       <w:r>
         <w:rPr>
-          <w:rFonts w:ascii="Arial" w:hAnsi="Arial" w:cs="Arial"/>
+          <w:rFonts w:ascii="Arial" w:eastAsia="Arial" w:hAnsi="Arial" w:cs="Arial"/>
           <w:b/>
           <w:sz w:val="24"/>
-          <w:lang w:val="es-PE"/>
+          <w:szCs w:val="24"/>
         </w:rPr>
         <w:t>Introducción</w:t>
       </w:r>
       <w:r>
         <w:rPr>
-          <w:rFonts w:ascii="Arial" w:hAnsi="Arial" w:cs="Arial"/>
+          <w:rFonts w:ascii="Arial" w:eastAsia="Arial" w:hAnsi="Arial" w:cs="Arial"/>
           <w:b/>
           <w:sz w:val="24"/>
-          <w:lang w:val="es-PE"/>
+          <w:szCs w:val="24"/>
         </w:rPr>
         <w:tab/>
       </w:r>
@@ -915,36 +1017,35 @@
         <w:spacing w:before="120"/>
         <w:ind w:left="200"/>
         <w:rPr>
-          <w:rFonts w:ascii="Arial" w:hAnsi="Arial" w:cs="Arial"/>
+          <w:rFonts w:ascii="Arial" w:eastAsia="Arial" w:hAnsi="Arial" w:cs="Arial"/>
           <w:i/>
           <w:sz w:val="24"/>
-          <w:lang w:val="es-PE"/>
-        </w:rPr>
-      </w:pPr>
-      <w:r>
-        <w:rPr>
-          <w:rFonts w:ascii="Arial" w:hAnsi="Arial" w:cs="Arial"/>
+          <w:szCs w:val="24"/>
+        </w:rPr>
+      </w:pPr>
+      <w:r>
+        <w:rPr>
+          <w:rFonts w:ascii="Arial" w:eastAsia="Arial" w:hAnsi="Arial" w:cs="Arial"/>
           <w:i/>
           <w:sz w:val="24"/>
-          <w:lang w:val="es-PE"/>
+          <w:szCs w:val="24"/>
         </w:rPr>
         <w:t>1.1</w:t>
       </w:r>
       <w:r>
         <w:rPr>
-          <w:rFonts w:ascii="Arial" w:eastAsia="Calibri" w:hAnsi="Arial" w:cs="Arial"/>
+          <w:rFonts w:ascii="Arial" w:eastAsia="Arial" w:hAnsi="Arial" w:cs="Arial"/>
           <w:sz w:val="28"/>
-          <w:szCs w:val="22"/>
-          <w:lang w:val="es-PE"/>
+          <w:szCs w:val="28"/>
         </w:rPr>
         <w:tab/>
       </w:r>
       <w:r>
         <w:rPr>
-          <w:rFonts w:ascii="Arial" w:hAnsi="Arial" w:cs="Arial"/>
+          <w:rFonts w:ascii="Arial" w:eastAsia="Arial" w:hAnsi="Arial" w:cs="Arial"/>
           <w:i/>
           <w:sz w:val="24"/>
-          <w:lang w:val="es-PE"/>
+          <w:szCs w:val="24"/>
         </w:rPr>
         <w:t>Problemática</w:t>
       </w:r>
@@ -958,45 +1059,35 @@
         <w:spacing w:before="120"/>
         <w:ind w:left="200"/>
         <w:rPr>
-          <w:rFonts w:ascii="Arial" w:hAnsi="Arial" w:cs="Arial"/>
+          <w:rFonts w:ascii="Arial" w:eastAsia="Arial" w:hAnsi="Arial" w:cs="Arial"/>
           <w:i/>
           <w:sz w:val="24"/>
-          <w:lang w:val="es-PE"/>
-        </w:rPr>
-      </w:pPr>
-      <w:r>
-        <w:rPr>
-          <w:rFonts w:ascii="Arial" w:hAnsi="Arial" w:cs="Arial"/>
+          <w:szCs w:val="24"/>
+        </w:rPr>
+      </w:pPr>
+      <w:r>
+        <w:rPr>
+          <w:rFonts w:ascii="Arial" w:eastAsia="Arial" w:hAnsi="Arial" w:cs="Arial"/>
           <w:i/>
           <w:sz w:val="24"/>
-          <w:lang w:val="es-PE"/>
-        </w:rPr>
-        <w:t>1.</w:t>
-      </w:r>
-      <w:r>
-        <w:rPr>
-          <w:rFonts w:ascii="Arial" w:hAnsi="Arial" w:cs="Arial"/>
+          <w:szCs w:val="24"/>
+        </w:rPr>
+        <w:t>1.2</w:t>
+      </w:r>
+      <w:r>
+        <w:rPr>
+          <w:rFonts w:ascii="Arial" w:eastAsia="Arial" w:hAnsi="Arial" w:cs="Arial"/>
+          <w:sz w:val="28"/>
+          <w:szCs w:val="28"/>
+        </w:rPr>
+        <w:tab/>
+      </w:r>
+      <w:r>
+        <w:rPr>
+          <w:rFonts w:ascii="Arial" w:eastAsia="Arial" w:hAnsi="Arial" w:cs="Arial"/>
           <w:i/>
           <w:sz w:val="24"/>
-          <w:lang w:val="es-PE"/>
-        </w:rPr>
-        <w:t>2</w:t>
-      </w:r>
-      <w:r>
-        <w:rPr>
-          <w:rFonts w:ascii="Arial" w:eastAsia="Calibri" w:hAnsi="Arial" w:cs="Arial"/>
-          <w:sz w:val="28"/>
-          <w:szCs w:val="22"/>
-          <w:lang w:val="es-PE"/>
-        </w:rPr>
-        <w:tab/>
-      </w:r>
-      <w:r>
-        <w:rPr>
-          <w:rFonts w:ascii="Arial" w:hAnsi="Arial" w:cs="Arial"/>
-          <w:i/>
-          <w:sz w:val="24"/>
-          <w:lang w:val="es-PE"/>
+          <w:szCs w:val="24"/>
         </w:rPr>
         <w:t>Propósito</w:t>
       </w:r>
@@ -1010,10 +1101,133 @@
         <w:spacing w:before="120"/>
         <w:ind w:left="200"/>
         <w:rPr>
+          <w:rFonts w:ascii="Arial" w:eastAsia="Arial" w:hAnsi="Arial" w:cs="Arial"/>
           <w:i/>
-          <w:lang w:val="es-PE"/>
-        </w:rPr>
-      </w:pPr>
+          <w:sz w:val="24"/>
+          <w:szCs w:val="24"/>
+        </w:rPr>
+      </w:pPr>
+      <w:r>
+        <w:rPr>
+          <w:rFonts w:ascii="Arial" w:eastAsia="Arial" w:hAnsi="Arial" w:cs="Arial"/>
+          <w:i/>
+          <w:sz w:val="24"/>
+          <w:szCs w:val="24"/>
+        </w:rPr>
+        <w:t>1.3</w:t>
+      </w:r>
+      <w:r>
+        <w:rPr>
+          <w:rFonts w:ascii="Arial" w:eastAsia="Arial" w:hAnsi="Arial" w:cs="Arial"/>
+          <w:i/>
+          <w:sz w:val="24"/>
+          <w:szCs w:val="24"/>
+        </w:rPr>
+        <w:tab/>
+        <w:t>Finalidad</w:t>
+      </w:r>
+    </w:p>
+    <w:p>
+      <w:pPr>
+        <w:tabs>
+          <w:tab w:val="left" w:pos="426"/>
+          <w:tab w:val="right" w:pos="9350"/>
+        </w:tabs>
+        <w:spacing w:before="120"/>
+        <w:rPr>
+          <w:rFonts w:ascii="Arial" w:eastAsia="Arial" w:hAnsi="Arial" w:cs="Arial"/>
+          <w:b/>
+          <w:sz w:val="24"/>
+          <w:szCs w:val="24"/>
+        </w:rPr>
+      </w:pPr>
+      <w:r>
+        <w:rPr>
+          <w:rFonts w:ascii="Arial" w:eastAsia="Arial" w:hAnsi="Arial" w:cs="Arial"/>
+          <w:b/>
+          <w:sz w:val="24"/>
+          <w:szCs w:val="24"/>
+        </w:rPr>
+        <w:t>2.</w:t>
+      </w:r>
+      <w:r>
+        <w:rPr>
+          <w:rFonts w:ascii="Arial" w:eastAsia="Arial" w:hAnsi="Arial" w:cs="Arial"/>
+          <w:b/>
+          <w:sz w:val="24"/>
+          <w:szCs w:val="24"/>
+        </w:rPr>
+        <w:tab/>
+        <w:t>Roles, responsabilidades y cantidad</w:t>
+      </w:r>
+    </w:p>
+    <w:p>
+      <w:pPr>
+        <w:tabs>
+          <w:tab w:val="left" w:pos="426"/>
+          <w:tab w:val="right" w:pos="9350"/>
+        </w:tabs>
+        <w:spacing w:before="120"/>
+        <w:rPr>
+          <w:rFonts w:ascii="Arial" w:eastAsia="Arial" w:hAnsi="Arial" w:cs="Arial"/>
+          <w:b/>
+          <w:sz w:val="24"/>
+          <w:szCs w:val="24"/>
+        </w:rPr>
+      </w:pPr>
+      <w:r>
+        <w:rPr>
+          <w:rFonts w:ascii="Arial" w:eastAsia="Arial" w:hAnsi="Arial" w:cs="Arial"/>
+          <w:b/>
+          <w:sz w:val="24"/>
+          <w:szCs w:val="24"/>
+        </w:rPr>
+        <w:t>3.</w:t>
+      </w:r>
+      <w:r>
+        <w:rPr>
+          <w:rFonts w:ascii="Arial" w:eastAsia="Arial" w:hAnsi="Arial" w:cs="Arial"/>
+          <w:b/>
+          <w:sz w:val="24"/>
+          <w:szCs w:val="24"/>
+        </w:rPr>
+        <w:tab/>
+        <w:t>Políticas, directrices y cantidad</w:t>
+      </w:r>
+    </w:p>
+    <w:p>
+      <w:pPr>
+        <w:tabs>
+          <w:tab w:val="left" w:pos="426"/>
+          <w:tab w:val="right" w:pos="9350"/>
+        </w:tabs>
+        <w:spacing w:before="120"/>
+        <w:rPr>
+          <w:rFonts w:ascii="Arial" w:eastAsia="Arial" w:hAnsi="Arial" w:cs="Arial"/>
+          <w:i/>
+          <w:sz w:val="24"/>
+          <w:szCs w:val="24"/>
+        </w:rPr>
+      </w:pPr>
+      <w:r>
+        <w:rPr>
+          <w:rFonts w:ascii="Arial" w:eastAsia="Arial" w:hAnsi="Arial" w:cs="Arial"/>
+          <w:b/>
+          <w:sz w:val="24"/>
+          <w:szCs w:val="24"/>
+        </w:rPr>
+        <w:t>4.</w:t>
+      </w:r>
+      <w:r>
+        <w:rPr>
+          <w:rFonts w:ascii="Arial" w:eastAsia="Arial" w:hAnsi="Arial" w:cs="Arial"/>
+          <w:b/>
+          <w:sz w:val="24"/>
+          <w:szCs w:val="24"/>
+        </w:rPr>
+        <w:tab/>
+        <w:t>Calendario</w:t>
+      </w:r>
     </w:p>
     <w:p>
       <w:pPr>
@@ -1024,8 +1238,34 @@
         <w:spacing w:before="120"/>
         <w:ind w:left="200"/>
         <w:rPr>
-          <w:lang w:val="es-PE"/>
-        </w:rPr>
+          <w:rFonts w:ascii="Arial" w:eastAsia="Arial" w:hAnsi="Arial" w:cs="Arial"/>
+          <w:i/>
+          <w:sz w:val="24"/>
+          <w:szCs w:val="24"/>
+        </w:rPr>
+      </w:pPr>
+    </w:p>
+    <w:p>
+      <w:pPr>
+        <w:tabs>
+          <w:tab w:val="left" w:pos="800"/>
+          <w:tab w:val="right" w:pos="9350"/>
+        </w:tabs>
+        <w:spacing w:before="120"/>
+        <w:ind w:left="200"/>
+        <w:rPr>
+          <w:i/>
+        </w:rPr>
+      </w:pPr>
+    </w:p>
+    <w:p>
+      <w:pPr>
+        <w:tabs>
+          <w:tab w:val="left" w:pos="800"/>
+          <w:tab w:val="right" w:pos="9350"/>
+        </w:tabs>
+        <w:spacing w:before="120"/>
+        <w:ind w:left="200"/>
       </w:pPr>
       <w:r>
         <w:rPr>
@@ -1057,9 +1297,6 @@
     <w:p>
       <w:pPr>
         <w:jc w:val="right"/>
-        <w:rPr>
-          <w:lang w:val="es-PE"/>
-        </w:rPr>
       </w:pPr>
       <w:r>
         <w:rPr>
@@ -1067,19 +1304,8 @@
           <w:b/>
           <w:sz w:val="36"/>
           <w:szCs w:val="36"/>
-          <w:lang w:val="es-PE"/>
-        </w:rPr>
-        <w:t>Plan de Gestión de l</w:t>
-      </w:r>
-      <w:r>
-        <w:rPr>
-          <w:rFonts w:ascii="Arial" w:eastAsia="Arial" w:hAnsi="Arial" w:cs="Arial"/>
-          <w:b/>
-          <w:sz w:val="36"/>
-          <w:szCs w:val="36"/>
-          <w:lang w:val="es-PE"/>
-        </w:rPr>
-        <w:t>a Configuración</w:t>
+        </w:rPr>
+        <w:t>Plan de Gestión de la Configuración</w:t>
       </w:r>
     </w:p>
     <w:p>
@@ -1096,138 +1322,1014 @@
     </w:p>
     <w:p>
       <w:pPr>
-        <w:pStyle w:val="ListParagraph"/>
         <w:widowControl/>
-        <w:numPr>
-          <w:ilvl w:val="0"/>
-          <w:numId w:val="1"/>
-        </w:numPr>
-        <w:spacing w:after="160" w:line="259" w:lineRule="auto"/>
-        <w:rPr>
-          <w:b/>
-          <w:lang w:val="es-PE"/>
-        </w:rPr>
-      </w:pPr>
-      <w:proofErr w:type="spellStart"/>
-      <w:r>
-        <w:rPr>
-          <w:rFonts w:ascii="Arial" w:eastAsia="Arial" w:hAnsi="Arial" w:cs="Arial"/>
-          <w:b/>
+        <w:pBdr>
+          <w:top w:val="nil"/>
+          <w:left w:val="nil"/>
+          <w:bottom w:val="nil"/>
+          <w:right w:val="nil"/>
+          <w:between w:val="nil"/>
+        </w:pBdr>
+        <w:spacing w:line="259" w:lineRule="auto"/>
+        <w:rPr>
+          <w:b/>
+          <w:color w:val="000000"/>
+        </w:rPr>
+      </w:pPr>
+      <w:r>
+        <w:rPr>
+          <w:rFonts w:ascii="Arial" w:eastAsia="Arial" w:hAnsi="Arial" w:cs="Arial"/>
+          <w:b/>
+          <w:color w:val="000000"/>
           <w:sz w:val="28"/>
-          <w:szCs w:val="24"/>
+          <w:szCs w:val="28"/>
+        </w:rPr>
+        <w:t>1.</w:t>
+      </w:r>
+      <w:r>
+        <w:rPr>
+          <w:rFonts w:ascii="Arial" w:eastAsia="Arial" w:hAnsi="Arial" w:cs="Arial"/>
+          <w:b/>
+          <w:color w:val="000000"/>
+          <w:sz w:val="28"/>
+          <w:szCs w:val="28"/>
+        </w:rPr>
+        <w:t xml:space="preserve"> </w:t>
+      </w:r>
+      <w:r>
+        <w:rPr>
+          <w:rFonts w:ascii="Arial" w:eastAsia="Arial" w:hAnsi="Arial" w:cs="Arial"/>
+          <w:b/>
+          <w:color w:val="000000"/>
+          <w:sz w:val="24"/>
+          <w:szCs w:val="28"/>
         </w:rPr>
         <w:t>Introducción</w:t>
       </w:r>
-      <w:proofErr w:type="spellEnd"/>
-    </w:p>
-    <w:p>
-      <w:pPr>
-        <w:pStyle w:val="ListParagraph"/>
+    </w:p>
+    <w:p>
+      <w:pPr>
         <w:widowControl/>
-        <w:spacing w:after="160" w:line="259" w:lineRule="auto"/>
-        <w:rPr>
-          <w:lang w:val="es-PE"/>
-        </w:rPr>
-      </w:pPr>
-    </w:p>
-    <w:p>
-      <w:pPr>
-        <w:pStyle w:val="ListParagraph"/>
+        <w:pBdr>
+          <w:top w:val="nil"/>
+          <w:left w:val="nil"/>
+          <w:bottom w:val="nil"/>
+          <w:right w:val="nil"/>
+          <w:between w:val="nil"/>
+        </w:pBdr>
+        <w:spacing w:line="259" w:lineRule="auto"/>
+        <w:ind w:left="720" w:hanging="720"/>
+        <w:rPr>
+          <w:color w:val="000000"/>
+        </w:rPr>
+      </w:pPr>
+    </w:p>
+    <w:p>
+      <w:pPr>
         <w:widowControl/>
-        <w:spacing w:after="160" w:line="259" w:lineRule="auto"/>
+        <w:pBdr>
+          <w:top w:val="nil"/>
+          <w:left w:val="nil"/>
+          <w:bottom w:val="nil"/>
+          <w:right w:val="nil"/>
+          <w:between w:val="nil"/>
+        </w:pBdr>
+        <w:spacing w:line="259" w:lineRule="auto"/>
+        <w:ind w:left="284"/>
         <w:jc w:val="both"/>
         <w:rPr>
-          <w:rFonts w:ascii="Arial" w:hAnsi="Arial" w:cs="Arial"/>
+          <w:rFonts w:ascii="Arial" w:eastAsia="Arial" w:hAnsi="Arial" w:cs="Arial"/>
+          <w:color w:val="000000"/>
           <w:sz w:val="22"/>
-          <w:lang w:val="es-PE"/>
-        </w:rPr>
-      </w:pPr>
-      <w:r>
-        <w:rPr>
-          <w:rFonts w:ascii="Arial" w:hAnsi="Arial" w:cs="Arial"/>
+          <w:szCs w:val="22"/>
+        </w:rPr>
+      </w:pPr>
+      <w:r>
+        <w:rPr>
+          <w:rFonts w:ascii="Arial" w:eastAsia="Arial" w:hAnsi="Arial" w:cs="Arial"/>
+          <w:color w:val="000000"/>
           <w:sz w:val="22"/>
-          <w:lang w:val="es-PE"/>
-        </w:rPr>
-        <w:t>Desde hace 5 años, la Consultora Grupo 3 vienen realizando proyectos de software para distintos rubros. Con un enfoque de poder brindar soluciones con las últimas tecnologías y trabajo conjunto con el cliente, el cual creemos fundamental para la realización de cada proyecto.</w:t>
-      </w:r>
-      <w:r>
-        <w:rPr>
-          <w:rFonts w:ascii="Arial" w:hAnsi="Arial" w:cs="Arial"/>
-          <w:sz w:val="22"/>
-          <w:lang w:val="es-PE"/>
-        </w:rPr>
-        <w:t xml:space="preserve"> Sin embargo, tras el último proyecto realizado nos dimos cuenta que no solo era necesario para el éxito de un proyecto.</w:t>
-      </w:r>
-      <w:r>
-        <w:rPr>
-          <w:rFonts w:ascii="Arial" w:hAnsi="Arial" w:cs="Arial"/>
-          <w:sz w:val="22"/>
-          <w:lang w:val="es-PE"/>
-        </w:rPr>
-        <w:t xml:space="preserve"> </w:t>
-      </w:r>
-      <w:r>
-        <w:rPr>
-          <w:rFonts w:ascii="Arial" w:hAnsi="Arial" w:cs="Arial"/>
-          <w:sz w:val="22"/>
-          <w:lang w:val="es-PE"/>
-        </w:rPr>
-        <w:t>El asumir el reto de realizar un proyecto de gran escala nos hizo ver las problemáticas que existen en la Consultora</w:t>
-      </w:r>
-      <w:r>
-        <w:rPr>
-          <w:rFonts w:ascii="Arial" w:hAnsi="Arial" w:cs="Arial"/>
-          <w:sz w:val="22"/>
-          <w:lang w:val="es-PE"/>
-        </w:rPr>
-        <w:t>, las cuales afectaron directamente en la entrega puntual y correcta del proyecto.</w:t>
-      </w:r>
-    </w:p>
-    <w:p>
-      <w:pPr>
-        <w:pStyle w:val="ListParagraph"/>
+          <w:szCs w:val="22"/>
+        </w:rPr>
+        <w:t>Desde hace 5 años, la Consultora Grupo 3 viene realizando proyectos de software para distintos rubros. Con un enfoque de poder brindar soluciones con las últimas tecnologías y trabajo conjunto con el cliente, el cual creemos fundamental para la realización de cada proyecto. Sin embargo, tras el último proyecto realizado nos dimos cuenta que no solo era necesario para el éxito de un proyecto. El asumir el reto de realizar un proyecto de gran escala nos hizo ver las problemáticas que existen en la Consultora, las cuales afectaron directamente en la entrega puntual y correcta del proyecto.</w:t>
+      </w:r>
+    </w:p>
+    <w:p>
+      <w:pPr>
         <w:widowControl/>
-        <w:spacing w:after="160" w:line="259" w:lineRule="auto"/>
-        <w:rPr>
-          <w:rFonts w:ascii="Arial" w:hAnsi="Arial" w:cs="Arial"/>
-          <w:lang w:val="es-PE"/>
-        </w:rPr>
-      </w:pPr>
-    </w:p>
-    <w:p>
-      <w:pPr>
-        <w:pStyle w:val="ListParagraph"/>
+        <w:pBdr>
+          <w:top w:val="nil"/>
+          <w:left w:val="nil"/>
+          <w:bottom w:val="nil"/>
+          <w:right w:val="nil"/>
+          <w:between w:val="nil"/>
+        </w:pBdr>
+        <w:spacing w:line="259" w:lineRule="auto"/>
+        <w:ind w:left="720" w:hanging="720"/>
+        <w:rPr>
+          <w:rFonts w:ascii="Arial" w:eastAsia="Arial" w:hAnsi="Arial" w:cs="Arial"/>
+          <w:color w:val="000000"/>
+        </w:rPr>
+      </w:pPr>
+    </w:p>
+    <w:p>
+      <w:pPr>
         <w:widowControl/>
         <w:numPr>
           <w:ilvl w:val="1"/>
           <w:numId w:val="1"/>
         </w:numPr>
+        <w:pBdr>
+          <w:top w:val="nil"/>
+          <w:left w:val="nil"/>
+          <w:bottom w:val="nil"/>
+          <w:right w:val="nil"/>
+          <w:between w:val="nil"/>
+        </w:pBdr>
+        <w:spacing w:line="259" w:lineRule="auto"/>
+        <w:ind w:left="567"/>
+        <w:contextualSpacing/>
+        <w:rPr>
+          <w:rFonts w:ascii="Arial" w:eastAsia="Arial" w:hAnsi="Arial" w:cs="Arial"/>
+          <w:b/>
+          <w:color w:val="000000"/>
+          <w:sz w:val="24"/>
+          <w:szCs w:val="24"/>
+        </w:rPr>
+      </w:pPr>
+      <w:r>
+        <w:rPr>
+          <w:rFonts w:ascii="Arial" w:eastAsia="Arial" w:hAnsi="Arial" w:cs="Arial"/>
+          <w:b/>
+          <w:color w:val="000000"/>
+          <w:sz w:val="24"/>
+          <w:szCs w:val="24"/>
+        </w:rPr>
+        <w:t xml:space="preserve"> Problemáticas</w:t>
+      </w:r>
+    </w:p>
+    <w:p>
+      <w:pPr>
+        <w:widowControl/>
+        <w:pBdr>
+          <w:top w:val="nil"/>
+          <w:left w:val="nil"/>
+          <w:bottom w:val="nil"/>
+          <w:right w:val="nil"/>
+          <w:between w:val="nil"/>
+        </w:pBdr>
+        <w:spacing w:line="259" w:lineRule="auto"/>
+        <w:contextualSpacing/>
+        <w:rPr>
+          <w:rFonts w:ascii="Arial" w:eastAsia="Arial" w:hAnsi="Arial" w:cs="Arial"/>
+          <w:b/>
+          <w:color w:val="000000"/>
+          <w:sz w:val="24"/>
+          <w:szCs w:val="24"/>
+        </w:rPr>
+      </w:pPr>
+    </w:p>
+    <w:p>
+      <w:pPr>
+        <w:widowControl/>
+        <w:numPr>
+          <w:ilvl w:val="0"/>
+          <w:numId w:val="5"/>
+        </w:numPr>
+        <w:pBdr>
+          <w:top w:val="nil"/>
+          <w:left w:val="nil"/>
+          <w:bottom w:val="nil"/>
+          <w:right w:val="nil"/>
+          <w:between w:val="nil"/>
+        </w:pBdr>
+        <w:spacing w:line="259" w:lineRule="auto"/>
+        <w:ind w:left="993"/>
+        <w:contextualSpacing/>
+        <w:jc w:val="both"/>
+        <w:rPr>
+          <w:b/>
+          <w:color w:val="000000"/>
+          <w:sz w:val="22"/>
+          <w:szCs w:val="22"/>
+        </w:rPr>
+      </w:pPr>
+      <w:r>
+        <w:rPr>
+          <w:rFonts w:ascii="Arial" w:eastAsia="Arial" w:hAnsi="Arial" w:cs="Arial"/>
+          <w:color w:val="000000"/>
+          <w:sz w:val="22"/>
+          <w:szCs w:val="22"/>
+        </w:rPr>
+        <w:t>Uno de los problemas que aquejo al desarrollo del último sistema de la consultora Grupo 3 es que no se maneja de una manera ordenada la gestión de las versiones de los elementos de configuración, y esto creo conflictos al momento de querer desarrollar un plan para el mantenimiento del sistema.</w:t>
+      </w:r>
+    </w:p>
+    <w:p>
+      <w:pPr>
+        <w:widowControl/>
+        <w:pBdr>
+          <w:top w:val="nil"/>
+          <w:left w:val="nil"/>
+          <w:bottom w:val="nil"/>
+          <w:right w:val="nil"/>
+          <w:between w:val="nil"/>
+        </w:pBdr>
+        <w:spacing w:line="259" w:lineRule="auto"/>
+        <w:ind w:left="993" w:hanging="720"/>
+        <w:jc w:val="both"/>
+        <w:rPr>
+          <w:rFonts w:ascii="Arial" w:eastAsia="Arial" w:hAnsi="Arial" w:cs="Arial"/>
+          <w:b/>
+          <w:color w:val="000000"/>
+          <w:sz w:val="22"/>
+          <w:szCs w:val="22"/>
+        </w:rPr>
+      </w:pPr>
+    </w:p>
+    <w:p>
+      <w:pPr>
+        <w:widowControl/>
+        <w:numPr>
+          <w:ilvl w:val="0"/>
+          <w:numId w:val="5"/>
+        </w:numPr>
+        <w:pBdr>
+          <w:top w:val="nil"/>
+          <w:left w:val="nil"/>
+          <w:bottom w:val="nil"/>
+          <w:right w:val="nil"/>
+          <w:between w:val="nil"/>
+        </w:pBdr>
+        <w:spacing w:line="259" w:lineRule="auto"/>
+        <w:ind w:left="993"/>
+        <w:contextualSpacing/>
+        <w:jc w:val="both"/>
+        <w:rPr>
+          <w:b/>
+          <w:color w:val="000000"/>
+          <w:sz w:val="22"/>
+          <w:szCs w:val="22"/>
+        </w:rPr>
+      </w:pPr>
+      <w:r>
+        <w:rPr>
+          <w:rFonts w:ascii="Arial" w:eastAsia="Arial" w:hAnsi="Arial" w:cs="Arial"/>
+          <w:color w:val="000000"/>
+          <w:sz w:val="22"/>
+          <w:szCs w:val="22"/>
+        </w:rPr>
+        <w:t>Otro problema es gestionar nuestros proyectos ágilmente, tenemos el problema de regresar un estado anterior del proyecto o conocer toda su evolución en el tiempo desde sus inicios hasta donde se encuentra actualizado. Para esto necesitamos registrar y guardar cada modificación del proyecto, también poder gestionar, compartir, colaborar, administrarlo y modificar las versiones que se vayan registrando.</w:t>
+      </w:r>
+    </w:p>
+    <w:p>
+      <w:pPr>
+        <w:widowControl/>
+        <w:pBdr>
+          <w:top w:val="nil"/>
+          <w:left w:val="nil"/>
+          <w:bottom w:val="nil"/>
+          <w:right w:val="nil"/>
+          <w:between w:val="nil"/>
+        </w:pBdr>
+        <w:spacing w:line="259" w:lineRule="auto"/>
+        <w:ind w:left="993" w:hanging="720"/>
+        <w:jc w:val="both"/>
+        <w:rPr>
+          <w:rFonts w:ascii="Arial" w:eastAsia="Arial" w:hAnsi="Arial" w:cs="Arial"/>
+          <w:b/>
+          <w:color w:val="000000"/>
+          <w:sz w:val="22"/>
+          <w:szCs w:val="22"/>
+        </w:rPr>
+      </w:pPr>
+    </w:p>
+    <w:p>
+      <w:pPr>
+        <w:widowControl/>
+        <w:numPr>
+          <w:ilvl w:val="0"/>
+          <w:numId w:val="5"/>
+        </w:numPr>
+        <w:pBdr>
+          <w:top w:val="nil"/>
+          <w:left w:val="nil"/>
+          <w:bottom w:val="nil"/>
+          <w:right w:val="nil"/>
+          <w:between w:val="nil"/>
+        </w:pBdr>
         <w:spacing w:after="160" w:line="259" w:lineRule="auto"/>
-        <w:ind w:left="1080"/>
+        <w:ind w:left="993"/>
+        <w:contextualSpacing/>
+        <w:jc w:val="both"/>
+        <w:rPr>
+          <w:b/>
+          <w:color w:val="000000"/>
+          <w:sz w:val="22"/>
+          <w:szCs w:val="22"/>
+        </w:rPr>
+      </w:pPr>
+      <w:r>
+        <w:rPr>
+          <w:rFonts w:ascii="Arial" w:eastAsia="Arial" w:hAnsi="Arial" w:cs="Arial"/>
+          <w:color w:val="000000"/>
+          <w:sz w:val="22"/>
+          <w:szCs w:val="22"/>
+        </w:rPr>
+        <w:t>Otro problema que se presenta seguido es que el equipo, al trabajar de manera conjunta y en paralelo, pierde el control sobre los avances y el proceso de juntar todos los avances se vuelve una tarea que consume demasiado tiempo del equipo.</w:t>
+      </w:r>
+    </w:p>
+    <w:p>
+      <w:pPr>
+        <w:widowControl/>
+        <w:pBdr>
+          <w:top w:val="nil"/>
+          <w:left w:val="nil"/>
+          <w:bottom w:val="nil"/>
+          <w:right w:val="nil"/>
+          <w:between w:val="nil"/>
+        </w:pBdr>
+        <w:spacing w:after="160" w:line="259" w:lineRule="auto"/>
+        <w:ind w:left="993"/>
+        <w:contextualSpacing/>
+        <w:jc w:val="both"/>
+        <w:rPr>
+          <w:b/>
+          <w:color w:val="000000"/>
+          <w:sz w:val="22"/>
+          <w:szCs w:val="22"/>
+        </w:rPr>
+      </w:pPr>
+    </w:p>
+    <w:p>
+      <w:pPr>
+        <w:pStyle w:val="Prrafodelista"/>
+        <w:widowControl/>
+        <w:numPr>
+          <w:ilvl w:val="0"/>
+          <w:numId w:val="5"/>
+        </w:numPr>
+        <w:pBdr>
+          <w:top w:val="nil"/>
+          <w:left w:val="nil"/>
+          <w:bottom w:val="nil"/>
+          <w:right w:val="nil"/>
+          <w:between w:val="nil"/>
+        </w:pBdr>
+        <w:spacing w:after="160" w:line="259" w:lineRule="auto"/>
+        <w:ind w:left="993"/>
+        <w:jc w:val="both"/>
         <w:rPr>
           <w:rFonts w:ascii="Arial" w:hAnsi="Arial" w:cs="Arial"/>
+          <w:color w:val="000000"/>
+          <w:sz w:val="22"/>
+          <w:szCs w:val="22"/>
+        </w:rPr>
+      </w:pPr>
+      <w:r>
+        <w:rPr>
+          <w:rFonts w:ascii="Arial" w:hAnsi="Arial" w:cs="Arial"/>
+          <w:color w:val="000000"/>
+          <w:sz w:val="22"/>
+          <w:szCs w:val="22"/>
+        </w:rPr>
+        <w:t xml:space="preserve">Uno de los principales problemas se genero porque al trabajar un proyecto </w:t>
+      </w:r>
+      <w:r>
+        <w:rPr>
+          <w:rFonts w:ascii="Arial" w:hAnsi="Arial" w:cs="Arial"/>
+          <w:color w:val="000000"/>
+          <w:sz w:val="22"/>
+          <w:szCs w:val="22"/>
+        </w:rPr>
+        <w:t>más</w:t>
+      </w:r>
+      <w:r>
+        <w:rPr>
+          <w:rFonts w:ascii="Arial" w:hAnsi="Arial" w:cs="Arial"/>
+          <w:color w:val="000000"/>
+          <w:sz w:val="22"/>
+          <w:szCs w:val="22"/>
+        </w:rPr>
+        <w:t xml:space="preserve"> grande tuvimos mayor cantidad de stakeholders. Por tal motivo, </w:t>
+      </w:r>
+      <w:r>
+        <w:rPr>
+          <w:rFonts w:ascii="Arial" w:hAnsi="Arial" w:cs="Arial"/>
+          <w:color w:val="000000"/>
+          <w:sz w:val="22"/>
+          <w:szCs w:val="22"/>
+        </w:rPr>
+        <w:t xml:space="preserve">tuvimos que adicionar las inspecciones formales del lado del usuario para poder comprender mejor sus necesidades y poder ajustar de manera </w:t>
+      </w:r>
+      <w:r>
+        <w:rPr>
+          <w:rFonts w:ascii="Arial" w:hAnsi="Arial" w:cs="Arial"/>
+          <w:color w:val="000000"/>
+          <w:sz w:val="22"/>
+          <w:szCs w:val="22"/>
+        </w:rPr>
+        <w:t>más</w:t>
+      </w:r>
+      <w:r>
+        <w:rPr>
+          <w:rFonts w:ascii="Arial" w:hAnsi="Arial" w:cs="Arial"/>
+          <w:color w:val="000000"/>
+          <w:sz w:val="22"/>
+          <w:szCs w:val="22"/>
+        </w:rPr>
+        <w:t xml:space="preserve"> eficaz los requerimientos.</w:t>
+      </w:r>
+    </w:p>
+    <w:p>
+      <w:pPr>
+        <w:widowControl/>
+        <w:pBdr>
+          <w:top w:val="nil"/>
+          <w:left w:val="nil"/>
+          <w:bottom w:val="nil"/>
+          <w:right w:val="nil"/>
+          <w:between w:val="nil"/>
+        </w:pBdr>
+        <w:spacing w:after="160" w:line="259" w:lineRule="auto"/>
+        <w:contextualSpacing/>
+        <w:jc w:val="both"/>
+        <w:rPr>
+          <w:b/>
+          <w:color w:val="000000"/>
+          <w:sz w:val="22"/>
+          <w:szCs w:val="22"/>
+        </w:rPr>
+      </w:pPr>
+    </w:p>
+    <w:p>
+      <w:pPr>
+        <w:rPr>
+          <w:rFonts w:ascii="Arial" w:eastAsia="Arial" w:hAnsi="Arial" w:cs="Arial"/>
+          <w:b/>
+          <w:sz w:val="22"/>
+          <w:szCs w:val="22"/>
+        </w:rPr>
+      </w:pPr>
+      <w:r>
+        <w:rPr>
+          <w:rFonts w:ascii="Arial" w:eastAsia="Arial" w:hAnsi="Arial" w:cs="Arial"/>
+          <w:b/>
+          <w:sz w:val="22"/>
+          <w:szCs w:val="22"/>
+        </w:rPr>
+        <w:br w:type="page"/>
+      </w:r>
+    </w:p>
+    <w:p>
+      <w:pPr>
+        <w:widowControl/>
+        <w:spacing w:after="160" w:line="259" w:lineRule="auto"/>
+        <w:ind w:left="142"/>
+        <w:jc w:val="both"/>
+        <w:rPr>
+          <w:rFonts w:ascii="Arial" w:eastAsia="Arial" w:hAnsi="Arial" w:cs="Arial"/>
           <w:b/>
           <w:sz w:val="24"/>
-          <w:lang w:val="es-PE"/>
-        </w:rPr>
-      </w:pPr>
-      <w:r>
-        <w:rPr>
-          <w:rFonts w:ascii="Arial" w:hAnsi="Arial" w:cs="Arial"/>
+          <w:szCs w:val="22"/>
+        </w:rPr>
+      </w:pPr>
+      <w:r>
+        <w:rPr>
+          <w:rFonts w:ascii="Arial" w:eastAsia="Arial" w:hAnsi="Arial" w:cs="Arial"/>
           <w:b/>
           <w:sz w:val="24"/>
-          <w:lang w:val="es-PE"/>
+          <w:szCs w:val="22"/>
+        </w:rPr>
+        <w:lastRenderedPageBreak/>
+        <w:t>1.2  Propósito</w:t>
+      </w:r>
+    </w:p>
+    <w:p>
+      <w:pPr>
+        <w:pStyle w:val="Prrafodelista"/>
+        <w:widowControl/>
+        <w:spacing w:after="160" w:line="259" w:lineRule="auto"/>
+        <w:ind w:left="709"/>
+        <w:jc w:val="both"/>
+        <w:rPr>
+          <w:rFonts w:ascii="Arial" w:eastAsia="Arial" w:hAnsi="Arial" w:cs="Arial"/>
+          <w:sz w:val="22"/>
+          <w:szCs w:val="22"/>
+        </w:rPr>
+      </w:pPr>
+      <w:r>
+        <w:rPr>
+          <w:rFonts w:ascii="Arial" w:eastAsia="Arial" w:hAnsi="Arial" w:cs="Arial"/>
+          <w:sz w:val="22"/>
+          <w:szCs w:val="22"/>
+        </w:rPr>
+        <w:t xml:space="preserve">Habiendo detectado los problemas que produjeron retrasos y complicaciones en el último proyecto, proponemos este Plan de la Gestión de la configuración que propone un conjunto de actividades utilizadas para administrar el contenido de un producto de software desde el principio hasta el final del proceso de </w:t>
+      </w:r>
+      <w:r>
+        <w:rPr>
+          <w:rFonts w:ascii="Arial" w:eastAsia="Arial" w:hAnsi="Arial" w:cs="Arial"/>
+          <w:sz w:val="22"/>
+          <w:szCs w:val="22"/>
+        </w:rPr>
+        <w:t>desarrollo y en la etapa de mantenimiento.</w:t>
+      </w:r>
+    </w:p>
+    <w:p>
+      <w:pPr>
+        <w:pStyle w:val="Prrafodelista"/>
+        <w:widowControl/>
+        <w:spacing w:after="160" w:line="259" w:lineRule="auto"/>
+        <w:ind w:left="1134"/>
+        <w:jc w:val="both"/>
+        <w:rPr>
+          <w:rFonts w:ascii="Arial" w:eastAsia="Arial" w:hAnsi="Arial" w:cs="Arial"/>
+          <w:sz w:val="22"/>
+          <w:szCs w:val="22"/>
+        </w:rPr>
+      </w:pPr>
+    </w:p>
+    <w:p>
+      <w:pPr>
+        <w:widowControl/>
+        <w:spacing w:after="160" w:line="259" w:lineRule="auto"/>
+        <w:ind w:left="142"/>
+        <w:jc w:val="both"/>
+        <w:rPr>
+          <w:rFonts w:ascii="Arial" w:eastAsia="Arial" w:hAnsi="Arial" w:cs="Arial"/>
+          <w:b/>
+          <w:sz w:val="24"/>
+          <w:szCs w:val="22"/>
+        </w:rPr>
+      </w:pPr>
+      <w:r>
+        <w:rPr>
+          <w:rFonts w:ascii="Arial" w:eastAsia="Arial" w:hAnsi="Arial" w:cs="Arial"/>
+          <w:b/>
+          <w:sz w:val="24"/>
+          <w:szCs w:val="22"/>
+        </w:rPr>
+        <w:t>1.3</w:t>
+      </w:r>
+      <w:r>
+        <w:rPr>
+          <w:rFonts w:ascii="Arial" w:eastAsia="Arial" w:hAnsi="Arial" w:cs="Arial"/>
+          <w:b/>
+          <w:sz w:val="24"/>
+          <w:szCs w:val="22"/>
+        </w:rPr>
+        <w:t xml:space="preserve">  </w:t>
+      </w:r>
+      <w:r>
+        <w:rPr>
+          <w:rFonts w:ascii="Arial" w:eastAsia="Arial" w:hAnsi="Arial" w:cs="Arial"/>
+          <w:b/>
+          <w:sz w:val="24"/>
+          <w:szCs w:val="22"/>
+        </w:rPr>
+        <w:t>Finalidad</w:t>
+      </w:r>
+    </w:p>
+    <w:p>
+      <w:pPr>
+        <w:widowControl/>
+        <w:numPr>
+          <w:ilvl w:val="0"/>
+          <w:numId w:val="4"/>
+        </w:numPr>
+        <w:pBdr>
+          <w:top w:val="nil"/>
+          <w:left w:val="nil"/>
+          <w:bottom w:val="nil"/>
+          <w:right w:val="nil"/>
+          <w:between w:val="nil"/>
+        </w:pBdr>
+        <w:spacing w:line="259" w:lineRule="auto"/>
+        <w:ind w:left="993"/>
+        <w:contextualSpacing/>
+        <w:jc w:val="both"/>
+        <w:rPr>
+          <w:color w:val="000000"/>
+          <w:sz w:val="22"/>
+          <w:szCs w:val="22"/>
+        </w:rPr>
+      </w:pPr>
+      <w:r>
+        <w:rPr>
+          <w:rFonts w:ascii="Arial" w:eastAsia="Arial" w:hAnsi="Arial" w:cs="Arial"/>
+          <w:color w:val="000000"/>
+          <w:sz w:val="22"/>
+          <w:szCs w:val="22"/>
+        </w:rPr>
+        <w:t>Tener una buena gestión de la configuración lo cual hará que los productos</w:t>
+      </w:r>
+      <w:r>
+        <w:rPr>
+          <w:rFonts w:ascii="Arial" w:eastAsia="Arial" w:hAnsi="Arial" w:cs="Arial"/>
+          <w:color w:val="000000"/>
+          <w:sz w:val="22"/>
+          <w:szCs w:val="22"/>
+        </w:rPr>
+        <w:t xml:space="preserve"> sean </w:t>
+      </w:r>
+      <w:proofErr w:type="spellStart"/>
+      <w:r>
+        <w:rPr>
+          <w:rFonts w:ascii="Arial" w:eastAsia="Arial" w:hAnsi="Arial" w:cs="Arial"/>
+          <w:color w:val="000000"/>
+          <w:sz w:val="22"/>
+          <w:szCs w:val="22"/>
+        </w:rPr>
+        <w:t>mantenibles</w:t>
+      </w:r>
+      <w:proofErr w:type="spellEnd"/>
+      <w:r>
+        <w:rPr>
+          <w:rFonts w:ascii="Arial" w:eastAsia="Arial" w:hAnsi="Arial" w:cs="Arial"/>
+          <w:color w:val="000000"/>
+          <w:sz w:val="22"/>
+          <w:szCs w:val="22"/>
+        </w:rPr>
+        <w:t xml:space="preserve"> en el tiempo.</w:t>
+      </w:r>
+    </w:p>
+    <w:p>
+      <w:pPr>
+        <w:widowControl/>
+        <w:numPr>
+          <w:ilvl w:val="0"/>
+          <w:numId w:val="4"/>
+        </w:numPr>
+        <w:pBdr>
+          <w:top w:val="nil"/>
+          <w:left w:val="nil"/>
+          <w:bottom w:val="nil"/>
+          <w:right w:val="nil"/>
+          <w:between w:val="nil"/>
+        </w:pBdr>
+        <w:spacing w:after="160" w:line="259" w:lineRule="auto"/>
+        <w:ind w:left="993"/>
+        <w:contextualSpacing/>
+        <w:jc w:val="both"/>
+        <w:rPr>
+          <w:color w:val="000000"/>
+          <w:sz w:val="22"/>
+          <w:szCs w:val="22"/>
+        </w:rPr>
+      </w:pPr>
+      <w:bookmarkStart w:id="1" w:name="_30j0zll" w:colFirst="0" w:colLast="0"/>
+      <w:bookmarkEnd w:id="1"/>
+      <w:r>
+        <w:rPr>
+          <w:rFonts w:ascii="Arial" w:eastAsia="Arial" w:hAnsi="Arial" w:cs="Arial"/>
+          <w:color w:val="000000"/>
+          <w:sz w:val="22"/>
+          <w:szCs w:val="22"/>
+        </w:rPr>
+        <w:t>Poseer la capacidad para realizar un seguimiento de fechas de entregas, tener un correcto control y organización de versiones lo cual incrementará la productividad en la empresa</w:t>
+      </w:r>
+    </w:p>
+    <w:p>
+      <w:pPr>
+        <w:widowControl/>
+        <w:numPr>
+          <w:ilvl w:val="0"/>
+          <w:numId w:val="4"/>
+        </w:numPr>
+        <w:pBdr>
+          <w:top w:val="nil"/>
+          <w:left w:val="nil"/>
+          <w:bottom w:val="nil"/>
+          <w:right w:val="nil"/>
+          <w:between w:val="nil"/>
+        </w:pBdr>
+        <w:spacing w:after="160" w:line="259" w:lineRule="auto"/>
+        <w:ind w:left="993"/>
+        <w:contextualSpacing/>
+        <w:jc w:val="both"/>
+        <w:rPr>
+          <w:color w:val="000000"/>
+          <w:sz w:val="22"/>
+          <w:szCs w:val="22"/>
+        </w:rPr>
+      </w:pPr>
+      <w:r>
+        <w:rPr>
+          <w:rFonts w:ascii="Arial" w:eastAsia="Arial" w:hAnsi="Arial" w:cs="Arial"/>
+          <w:color w:val="000000"/>
+          <w:sz w:val="22"/>
+          <w:szCs w:val="22"/>
+        </w:rPr>
+        <w:t>Al usar las nuevas inspecciones logramos que el cliente tenga mayor satisfacción respecto al producto y a los entregables que se reflejaban en menos tiempo.</w:t>
+      </w:r>
+      <w:r>
+        <w:rPr>
+          <w:rFonts w:ascii="Arial" w:eastAsia="Arial" w:hAnsi="Arial" w:cs="Arial"/>
+          <w:color w:val="000000"/>
+          <w:sz w:val="22"/>
+          <w:szCs w:val="22"/>
         </w:rPr>
         <w:t xml:space="preserve"> </w:t>
       </w:r>
-      <w:r>
-        <w:rPr>
-          <w:rFonts w:ascii="Arial" w:hAnsi="Arial" w:cs="Arial"/>
-          <w:b/>
+    </w:p>
+    <w:p>
+      <w:pPr>
+        <w:widowControl/>
+        <w:pBdr>
+          <w:top w:val="nil"/>
+          <w:left w:val="nil"/>
+          <w:bottom w:val="nil"/>
+          <w:right w:val="nil"/>
+          <w:between w:val="nil"/>
+        </w:pBdr>
+        <w:spacing w:line="259" w:lineRule="auto"/>
+        <w:rPr>
+          <w:color w:val="000000"/>
+          <w:sz w:val="22"/>
+          <w:szCs w:val="22"/>
+        </w:rPr>
+      </w:pPr>
+    </w:p>
+    <w:p>
+      <w:pPr>
+        <w:widowControl/>
+        <w:pBdr>
+          <w:top w:val="nil"/>
+          <w:left w:val="nil"/>
+          <w:bottom w:val="nil"/>
+          <w:right w:val="nil"/>
+          <w:between w:val="nil"/>
+        </w:pBdr>
+        <w:spacing w:line="259" w:lineRule="auto"/>
+        <w:rPr>
+          <w:rFonts w:ascii="Arial" w:eastAsia="Arial" w:hAnsi="Arial" w:cs="Arial"/>
+          <w:b/>
+          <w:color w:val="000000"/>
           <w:sz w:val="24"/>
-          <w:lang w:val="es-PE"/>
-        </w:rPr>
-        <w:t>Problemáticas</w:t>
+          <w:szCs w:val="28"/>
+        </w:rPr>
+      </w:pPr>
+      <w:r>
+        <w:rPr>
+          <w:rFonts w:ascii="Arial" w:eastAsia="Arial" w:hAnsi="Arial" w:cs="Arial"/>
+          <w:b/>
+          <w:color w:val="000000"/>
+          <w:sz w:val="24"/>
+          <w:szCs w:val="28"/>
+        </w:rPr>
+        <w:t>2.</w:t>
+      </w:r>
+      <w:r>
+        <w:rPr>
+          <w:rFonts w:ascii="Arial" w:eastAsia="Arial" w:hAnsi="Arial" w:cs="Arial"/>
+          <w:b/>
+          <w:color w:val="000000"/>
+          <w:sz w:val="24"/>
+          <w:szCs w:val="28"/>
+        </w:rPr>
+        <w:t xml:space="preserve"> </w:t>
+      </w:r>
+      <w:r>
+        <w:rPr>
+          <w:rFonts w:ascii="Arial" w:eastAsia="Arial" w:hAnsi="Arial" w:cs="Arial"/>
+          <w:b/>
+          <w:color w:val="000000"/>
+          <w:sz w:val="24"/>
+          <w:szCs w:val="28"/>
+        </w:rPr>
+        <w:t>Roles, responsabilidades y cantidad</w:t>
+      </w:r>
+    </w:p>
+    <w:p>
+      <w:pPr>
+        <w:widowControl/>
+        <w:pBdr>
+          <w:top w:val="nil"/>
+          <w:left w:val="nil"/>
+          <w:bottom w:val="nil"/>
+          <w:right w:val="nil"/>
+          <w:between w:val="nil"/>
+        </w:pBdr>
+        <w:spacing w:line="259" w:lineRule="auto"/>
+        <w:rPr>
+          <w:rFonts w:ascii="Arial" w:eastAsia="Arial" w:hAnsi="Arial" w:cs="Arial"/>
+          <w:b/>
+          <w:color w:val="000000"/>
+          <w:sz w:val="24"/>
+          <w:szCs w:val="28"/>
+        </w:rPr>
+      </w:pPr>
+    </w:p>
+    <w:p>
+      <w:pPr>
+        <w:widowControl/>
+        <w:pBdr>
+          <w:top w:val="nil"/>
+          <w:left w:val="nil"/>
+          <w:bottom w:val="nil"/>
+          <w:right w:val="nil"/>
+          <w:between w:val="nil"/>
+        </w:pBdr>
+        <w:spacing w:line="259" w:lineRule="auto"/>
+        <w:rPr>
+          <w:rFonts w:ascii="Arial" w:eastAsia="Arial" w:hAnsi="Arial" w:cs="Arial"/>
+          <w:b/>
+          <w:color w:val="000000"/>
+          <w:sz w:val="24"/>
+          <w:szCs w:val="28"/>
+        </w:rPr>
+      </w:pPr>
+      <w:r>
+        <w:rPr>
+          <w:rFonts w:ascii="Arial" w:eastAsia="Arial" w:hAnsi="Arial" w:cs="Arial"/>
+          <w:b/>
+          <w:color w:val="000000"/>
+          <w:sz w:val="24"/>
+          <w:szCs w:val="28"/>
+        </w:rPr>
+        <w:t>3. Políticas, directrices y procedimientos</w:t>
+      </w:r>
+    </w:p>
+    <w:p>
+      <w:pPr>
+        <w:rPr>
+          <w:rFonts w:ascii="Arial" w:eastAsia="Arial" w:hAnsi="Arial" w:cs="Arial"/>
+          <w:b/>
+          <w:color w:val="000000"/>
+          <w:sz w:val="24"/>
+          <w:szCs w:val="28"/>
+        </w:rPr>
+      </w:pPr>
+      <w:r>
+        <w:rPr>
+          <w:rFonts w:ascii="Arial" w:eastAsia="Arial" w:hAnsi="Arial" w:cs="Arial"/>
+          <w:b/>
+          <w:color w:val="000000"/>
+          <w:sz w:val="24"/>
+          <w:szCs w:val="28"/>
+        </w:rPr>
+        <w:br w:type="page"/>
+      </w:r>
+    </w:p>
+    <w:p>
+      <w:pPr>
+        <w:widowControl/>
+        <w:pBdr>
+          <w:top w:val="nil"/>
+          <w:left w:val="nil"/>
+          <w:bottom w:val="nil"/>
+          <w:right w:val="nil"/>
+          <w:between w:val="nil"/>
+        </w:pBdr>
+        <w:spacing w:line="259" w:lineRule="auto"/>
+        <w:rPr>
+          <w:rFonts w:ascii="Arial" w:eastAsia="Arial" w:hAnsi="Arial" w:cs="Arial"/>
+          <w:b/>
+          <w:color w:val="000000"/>
+          <w:sz w:val="24"/>
+          <w:szCs w:val="28"/>
+        </w:rPr>
+      </w:pPr>
+    </w:p>
+    <w:p>
+      <w:pPr>
+        <w:widowControl/>
+        <w:pBdr>
+          <w:top w:val="nil"/>
+          <w:left w:val="nil"/>
+          <w:bottom w:val="nil"/>
+          <w:right w:val="nil"/>
+          <w:between w:val="nil"/>
+        </w:pBdr>
+        <w:spacing w:line="259" w:lineRule="auto"/>
+        <w:rPr>
+          <w:rFonts w:ascii="Arial" w:eastAsia="Arial" w:hAnsi="Arial" w:cs="Arial"/>
+          <w:b/>
+          <w:color w:val="000000"/>
+          <w:sz w:val="24"/>
+          <w:szCs w:val="28"/>
+        </w:rPr>
+      </w:pPr>
+      <w:r>
+        <w:rPr>
+          <w:rFonts w:ascii="Arial" w:eastAsia="Arial" w:hAnsi="Arial" w:cs="Arial"/>
+          <w:b/>
+          <w:color w:val="000000"/>
+          <w:sz w:val="24"/>
+          <w:szCs w:val="28"/>
+        </w:rPr>
+        <w:t>4. Calentario</w:t>
+      </w:r>
+    </w:p>
+    <w:p>
+      <w:pPr>
+        <w:rPr>
+          <w:rFonts w:ascii="Arial" w:eastAsia="Arial" w:hAnsi="Arial" w:cs="Arial"/>
+          <w:b/>
+          <w:color w:val="000000"/>
+          <w:sz w:val="24"/>
+          <w:szCs w:val="28"/>
+        </w:rPr>
+      </w:pPr>
+    </w:p>
+    <w:p>
+      <w:pPr>
+        <w:ind w:left="284"/>
+        <w:jc w:val="both"/>
+        <w:rPr>
+          <w:color w:val="000000"/>
+          <w:sz w:val="22"/>
+          <w:szCs w:val="22"/>
+        </w:rPr>
+      </w:pPr>
+      <w:r>
+        <w:rPr>
+          <w:color w:val="000000"/>
+          <w:sz w:val="22"/>
+          <w:szCs w:val="22"/>
+        </w:rPr>
+        <w:t xml:space="preserve">En el siguiente cuadro se detallan las actividades, la duración de estas en días y el rol encargado de realizarla. </w:t>
+      </w:r>
+      <w:bookmarkStart w:id="2" w:name="_GoBack"/>
+      <w:bookmarkEnd w:id="2"/>
+    </w:p>
+    <w:p>
+      <w:pPr>
+        <w:ind w:left="284"/>
+        <w:rPr>
+          <w:color w:val="000000"/>
+          <w:sz w:val="22"/>
+          <w:szCs w:val="22"/>
+        </w:rPr>
+      </w:pPr>
+    </w:p>
+    <w:p>
+      <w:pPr>
+        <w:widowControl/>
+        <w:pBdr>
+          <w:top w:val="nil"/>
+          <w:left w:val="nil"/>
+          <w:bottom w:val="nil"/>
+          <w:right w:val="nil"/>
+          <w:between w:val="nil"/>
+        </w:pBdr>
+        <w:spacing w:after="160" w:line="259" w:lineRule="auto"/>
+        <w:contextualSpacing/>
+        <w:jc w:val="center"/>
+        <w:rPr>
+          <w:color w:val="000000"/>
+          <w:sz w:val="22"/>
+          <w:szCs w:val="22"/>
+        </w:rPr>
+      </w:pPr>
+      <w:r>
+        <w:drawing>
+          <wp:inline distT="0" distB="0" distL="0" distR="0">
+            <wp:extent cx="5427539" cy="4457700"/>
+            <wp:effectExtent l="0" t="0" r="1905" b="0"/>
+            <wp:docPr id="1" name="Imagen 1"/>
+            <wp:cNvGraphicFramePr>
+              <a:graphicFrameLocks xmlns:a="http://schemas.openxmlformats.org/drawingml/2006/main" noChangeAspect="1"/>
+            </wp:cNvGraphicFramePr>
+            <a:graphic xmlns:a="http://schemas.openxmlformats.org/drawingml/2006/main">
+              <a:graphicData uri="http://schemas.openxmlformats.org/drawingml/2006/picture">
+                <pic:pic xmlns:pic="http://schemas.openxmlformats.org/drawingml/2006/picture">
+                  <pic:nvPicPr>
+                    <pic:cNvPr id="0" name="Picture 1"/>
+                    <pic:cNvPicPr>
+                      <a:picLocks noChangeAspect="1" noChangeArrowheads="1"/>
+                    </pic:cNvPicPr>
+                  </pic:nvPicPr>
+                  <pic:blipFill>
+                    <a:blip r:embed="rId7">
+                      <a:extLst>
+                        <a:ext uri="{28A0092B-C50C-407E-A947-70E740481C1C}">
+                          <a14:useLocalDpi xmlns:a14="http://schemas.microsoft.com/office/drawing/2010/main" val="0"/>
+                        </a:ext>
+                      </a:extLst>
+                    </a:blip>
+                    <a:srcRect/>
+                    <a:stretch>
+                      <a:fillRect/>
+                    </a:stretch>
+                  </pic:blipFill>
+                  <pic:spPr bwMode="auto">
+                    <a:xfrm>
+                      <a:off x="0" y="0"/>
+                      <a:ext cx="5434289" cy="4463244"/>
+                    </a:xfrm>
+                    <a:prstGeom prst="rect">
+                      <a:avLst/>
+                    </a:prstGeom>
+                    <a:noFill/>
+                    <a:ln>
+                      <a:noFill/>
+                    </a:ln>
+                  </pic:spPr>
+                </pic:pic>
+              </a:graphicData>
+            </a:graphic>
+          </wp:inline>
+        </w:drawing>
       </w:r>
     </w:p>
     <w:sectPr>
@@ -1236,16 +2338,16 @@
       <w:headerReference w:type="first" r:id="rId10"/>
       <w:pgSz w:w="12240" w:h="15840"/>
       <w:pgMar w:top="1440" w:right="1440" w:bottom="1440" w:left="1440" w:header="720" w:footer="720" w:gutter="0"/>
+      <w:pgNumType w:start="1"/>
       <w:cols w:space="720"/>
       <w:titlePg/>
-      <w:docGrid w:linePitch="360"/>
     </w:sectPr>
   </w:body>
 </w:document>
 </file>
 
 <file path=word/endnotes.xml><?xml version="1.0" encoding="utf-8"?>
-<w:endnotes xmlns:wpc="http://schemas.microsoft.com/office/word/2010/wordprocessingCanvas" xmlns:cx="http://schemas.microsoft.com/office/drawing/2014/chartex" xmlns:cx1="http://schemas.microsoft.com/office/drawing/2015/9/8/chartex" xmlns:cx2="http://schemas.microsoft.com/office/drawing/2015/10/21/chartex" xmlns:cx3="http://schemas.microsoft.com/office/drawing/2016/5/9/chartex" xmlns:cx4="http://schemas.microsoft.com/office/drawing/2016/5/10/chartex" xmlns:cx5="http://schemas.microsoft.com/office/drawing/2016/5/11/chartex" xmlns:cx6="http://schemas.microsoft.com/office/drawing/2016/5/12/chartex" xmlns:cx7="http://schemas.microsoft.com/office/drawing/2016/5/13/chartex" xmlns:cx8="http://schemas.microsoft.com/office/drawing/2016/5/14/chartex" xmlns:mc="http://schemas.openxmlformats.org/markup-compatibility/2006" xmlns:aink="http://schemas.microsoft.com/office/drawing/2016/ink" xmlns:am3d="http://schemas.microsoft.com/office/drawing/2017/model3d" xmlns:o="urn:schemas-microsoft-com:office:office" xmlns:r="http://schemas.openxmlformats.org/officeDocument/2006/relationships" xmlns:m="http://schemas.openxmlformats.org/officeDocument/2006/math" xmlns:v="urn:schemas-microsoft-com:vml" xmlns:wp14="http://schemas.microsoft.com/office/word/2010/wordprocessingDrawing" xmlns:wp="http://schemas.openxmlformats.org/drawingml/2006/wordprocessingDrawing" xmlns:w10="urn:schemas-microsoft-com:office:word" xmlns:w="http://schemas.openxmlformats.org/wordprocessingml/2006/main" xmlns:w14="http://schemas.microsoft.com/office/word/2010/wordml" xmlns:w15="http://schemas.microsoft.com/office/word/2012/wordml" xmlns:w16cid="http://schemas.microsoft.com/office/word/2016/wordml/cid" xmlns:w16se="http://schemas.microsoft.com/office/word/2015/wordml/symex" xmlns:wpg="http://schemas.microsoft.com/office/word/2010/wordprocessingGroup" xmlns:wpi="http://schemas.microsoft.com/office/word/2010/wordprocessingInk" xmlns:wne="http://schemas.microsoft.com/office/word/2006/wordml" xmlns:wps="http://schemas.microsoft.com/office/word/2010/wordprocessingShape" mc:Ignorable="w14 w15 w16se w16cid wp14">
+<w:endnotes xmlns:wpc="http://schemas.microsoft.com/office/word/2010/wordprocessingCanvas" xmlns:mc="http://schemas.openxmlformats.org/markup-compatibility/2006" xmlns:o="urn:schemas-microsoft-com:office:office" xmlns:r="http://schemas.openxmlformats.org/officeDocument/2006/relationships" xmlns:m="http://schemas.openxmlformats.org/officeDocument/2006/math" xmlns:v="urn:schemas-microsoft-com:vml" xmlns:wp14="http://schemas.microsoft.com/office/word/2010/wordprocessingDrawing" xmlns:wp="http://schemas.openxmlformats.org/drawingml/2006/wordprocessingDrawing" xmlns:w10="urn:schemas-microsoft-com:office:word" xmlns:w="http://schemas.openxmlformats.org/wordprocessingml/2006/main" xmlns:w14="http://schemas.microsoft.com/office/word/2010/wordml" xmlns:w15="http://schemas.microsoft.com/office/word/2012/wordml" xmlns:wpg="http://schemas.microsoft.com/office/word/2010/wordprocessingGroup" xmlns:wpi="http://schemas.microsoft.com/office/word/2010/wordprocessingInk" xmlns:wne="http://schemas.microsoft.com/office/word/2006/wordml" xmlns:wps="http://schemas.microsoft.com/office/word/2010/wordprocessingShape" mc:Ignorable="w14 w15 wp14">
   <w:endnote w:type="separator" w:id="-1">
     <w:p>
       <w:r>
@@ -1264,12 +2366,37 @@
 </file>
 
 <file path=word/footer1.xml><?xml version="1.0" encoding="utf-8"?>
-<w:ftr xmlns:wpc="http://schemas.microsoft.com/office/word/2010/wordprocessingCanvas" xmlns:cx="http://schemas.microsoft.com/office/drawing/2014/chartex" xmlns:cx1="http://schemas.microsoft.com/office/drawing/2015/9/8/chartex" xmlns:cx2="http://schemas.microsoft.com/office/drawing/2015/10/21/chartex" xmlns:cx3="http://schemas.microsoft.com/office/drawing/2016/5/9/chartex" xmlns:cx4="http://schemas.microsoft.com/office/drawing/2016/5/10/chartex" xmlns:cx5="http://schemas.microsoft.com/office/drawing/2016/5/11/chartex" xmlns:cx6="http://schemas.microsoft.com/office/drawing/2016/5/12/chartex" xmlns:cx7="http://schemas.microsoft.com/office/drawing/2016/5/13/chartex" xmlns:cx8="http://schemas.microsoft.com/office/drawing/2016/5/14/chartex" xmlns:mc="http://schemas.openxmlformats.org/markup-compatibility/2006" xmlns:aink="http://schemas.microsoft.com/office/drawing/2016/ink" xmlns:am3d="http://schemas.microsoft.com/office/drawing/2017/model3d" xmlns:o="urn:schemas-microsoft-com:office:office" xmlns:r="http://schemas.openxmlformats.org/officeDocument/2006/relationships" xmlns:m="http://schemas.openxmlformats.org/officeDocument/2006/math" xmlns:v="urn:schemas-microsoft-com:vml" xmlns:wp14="http://schemas.microsoft.com/office/word/2010/wordprocessingDrawing" xmlns:wp="http://schemas.openxmlformats.org/drawingml/2006/wordprocessingDrawing" xmlns:w10="urn:schemas-microsoft-com:office:word" xmlns:w="http://schemas.openxmlformats.org/wordprocessingml/2006/main" xmlns:w14="http://schemas.microsoft.com/office/word/2010/wordml" xmlns:w15="http://schemas.microsoft.com/office/word/2012/wordml" xmlns:w16cid="http://schemas.microsoft.com/office/word/2016/wordml/cid" xmlns:w16se="http://schemas.microsoft.com/office/word/2015/wordml/symex" xmlns:wpg="http://schemas.microsoft.com/office/word/2010/wordprocessingGroup" xmlns:wpi="http://schemas.microsoft.com/office/word/2010/wordprocessingInk" xmlns:wne="http://schemas.microsoft.com/office/word/2006/wordml" xmlns:wps="http://schemas.microsoft.com/office/word/2010/wordprocessingShape" mc:Ignorable="w14 w15 w16se w16cid wp14">
+<w:ftr xmlns:wpc="http://schemas.microsoft.com/office/word/2010/wordprocessingCanvas" xmlns:mc="http://schemas.openxmlformats.org/markup-compatibility/2006" xmlns:o="urn:schemas-microsoft-com:office:office" xmlns:r="http://schemas.openxmlformats.org/officeDocument/2006/relationships" xmlns:m="http://schemas.openxmlformats.org/officeDocument/2006/math" xmlns:v="urn:schemas-microsoft-com:vml" xmlns:wp14="http://schemas.microsoft.com/office/word/2010/wordprocessingDrawing" xmlns:wp="http://schemas.openxmlformats.org/drawingml/2006/wordprocessingDrawing" xmlns:w10="urn:schemas-microsoft-com:office:word" xmlns:w="http://schemas.openxmlformats.org/wordprocessingml/2006/main" xmlns:w14="http://schemas.microsoft.com/office/word/2010/wordml" xmlns:w15="http://schemas.microsoft.com/office/word/2012/wordml" xmlns:wpg="http://schemas.microsoft.com/office/word/2010/wordprocessingGroup" xmlns:wpi="http://schemas.microsoft.com/office/word/2010/wordprocessingInk" xmlns:wne="http://schemas.microsoft.com/office/word/2006/wordml" xmlns:wps="http://schemas.microsoft.com/office/word/2010/wordprocessingShape" mc:Ignorable="w14 w15 wp14">
+  <w:p>
+    <w:pPr>
+      <w:pBdr>
+        <w:top w:val="nil"/>
+        <w:left w:val="nil"/>
+        <w:bottom w:val="nil"/>
+        <w:right w:val="nil"/>
+        <w:between w:val="nil"/>
+      </w:pBdr>
+      <w:spacing w:line="276" w:lineRule="auto"/>
+      <w:rPr>
+        <w:color w:val="000000"/>
+      </w:rPr>
+    </w:pPr>
+  </w:p>
   <w:tbl>
     <w:tblPr>
-      <w:tblStyle w:val="TableGrid"/>
-      <w:tblW w:w="0" w:type="auto"/>
-      <w:tblLook w:val="04A0" w:firstRow="1" w:lastRow="0" w:firstColumn="1" w:lastColumn="0" w:noHBand="0" w:noVBand="1"/>
+      <w:tblStyle w:val="a1"/>
+      <w:tblW w:w="9350" w:type="dxa"/>
+      <w:tblInd w:w="0" w:type="dxa"/>
+      <w:tblBorders>
+        <w:top w:val="single" w:sz="4" w:space="0" w:color="000000"/>
+        <w:left w:val="single" w:sz="4" w:space="0" w:color="000000"/>
+        <w:bottom w:val="single" w:sz="4" w:space="0" w:color="000000"/>
+        <w:right w:val="single" w:sz="4" w:space="0" w:color="000000"/>
+        <w:insideH w:val="single" w:sz="4" w:space="0" w:color="000000"/>
+        <w:insideV w:val="single" w:sz="4" w:space="0" w:color="000000"/>
+      </w:tblBorders>
+      <w:tblLayout w:type="fixed"/>
+      <w:tblLook w:val="0400" w:firstRow="0" w:lastRow="0" w:firstColumn="0" w:lastColumn="0" w:noHBand="0" w:noVBand="1"/>
     </w:tblPr>
     <w:tblGrid>
       <w:gridCol w:w="3376"/>
@@ -1283,13 +2410,27 @@
         </w:tcPr>
         <w:p>
           <w:pPr>
-            <w:pStyle w:val="Footer"/>
+            <w:pBdr>
+              <w:top w:val="nil"/>
+              <w:left w:val="nil"/>
+              <w:bottom w:val="nil"/>
+              <w:right w:val="nil"/>
+              <w:between w:val="nil"/>
+            </w:pBdr>
+            <w:tabs>
+              <w:tab w:val="center" w:pos="4680"/>
+              <w:tab w:val="right" w:pos="9360"/>
+            </w:tabs>
+            <w:rPr>
+              <w:color w:val="000000"/>
+            </w:rPr>
           </w:pPr>
-          <w:proofErr w:type="spellStart"/>
           <w:r>
+            <w:rPr>
+              <w:color w:val="000000"/>
+            </w:rPr>
             <w:t>Confidencial</w:t>
           </w:r>
-          <w:proofErr w:type="spellEnd"/>
         </w:p>
       </w:tc>
       <w:tc>
@@ -1298,7 +2439,20 @@
         </w:tcPr>
         <w:p>
           <w:pPr>
-            <w:pStyle w:val="Footer"/>
+            <w:pBdr>
+              <w:top w:val="nil"/>
+              <w:left w:val="nil"/>
+              <w:bottom w:val="nil"/>
+              <w:right w:val="nil"/>
+              <w:between w:val="nil"/>
+            </w:pBdr>
+            <w:tabs>
+              <w:tab w:val="center" w:pos="4680"/>
+              <w:tab w:val="right" w:pos="9360"/>
+            </w:tabs>
+            <w:rPr>
+              <w:color w:val="000000"/>
+            </w:rPr>
           </w:pPr>
         </w:p>
       </w:tc>
@@ -1308,48 +2462,94 @@
         </w:tcPr>
         <w:p>
           <w:pPr>
-            <w:pStyle w:val="Footer"/>
+            <w:pBdr>
+              <w:top w:val="nil"/>
+              <w:left w:val="nil"/>
+              <w:bottom w:val="nil"/>
+              <w:right w:val="nil"/>
+              <w:between w:val="nil"/>
+            </w:pBdr>
+            <w:tabs>
+              <w:tab w:val="center" w:pos="4680"/>
+              <w:tab w:val="right" w:pos="9360"/>
+            </w:tabs>
             <w:jc w:val="right"/>
+            <w:rPr>
+              <w:color w:val="000000"/>
+            </w:rPr>
           </w:pPr>
-          <w:proofErr w:type="spellStart"/>
           <w:r>
-            <w:t>Página</w:t>
-          </w:r>
-          <w:proofErr w:type="spellEnd"/>
-          <w:r>
-            <w:t xml:space="preserve"> </w:t>
+            <w:rPr>
+              <w:color w:val="000000"/>
+            </w:rPr>
+            <w:t xml:space="preserve">Página </w:t>
           </w:r>
           <w:r>
+            <w:rPr>
+              <w:color w:val="000000"/>
+            </w:rPr>
             <w:fldChar w:fldCharType="begin"/>
           </w:r>
           <w:r>
+            <w:rPr>
+              <w:color w:val="000000"/>
+            </w:rPr>
             <w:instrText>PAGE</w:instrText>
           </w:r>
           <w:r>
+            <w:rPr>
+              <w:color w:val="000000"/>
+            </w:rPr>
             <w:fldChar w:fldCharType="separate"/>
           </w:r>
           <w:r>
-            <w:t>1</w:t>
+            <w:rPr>
+              <w:noProof/>
+              <w:color w:val="000000"/>
+            </w:rPr>
+            <w:t>6</w:t>
           </w:r>
           <w:r>
+            <w:rPr>
+              <w:color w:val="000000"/>
+            </w:rPr>
             <w:fldChar w:fldCharType="end"/>
           </w:r>
           <w:r>
+            <w:rPr>
+              <w:color w:val="000000"/>
+            </w:rPr>
             <w:t xml:space="preserve"> de </w:t>
           </w:r>
           <w:r>
+            <w:rPr>
+              <w:color w:val="000000"/>
+            </w:rPr>
             <w:fldChar w:fldCharType="begin"/>
           </w:r>
           <w:r>
+            <w:rPr>
+              <w:color w:val="000000"/>
+            </w:rPr>
             <w:instrText>NUMPAGES</w:instrText>
           </w:r>
           <w:r>
+            <w:rPr>
+              <w:color w:val="000000"/>
+            </w:rPr>
             <w:fldChar w:fldCharType="separate"/>
           </w:r>
           <w:r>
-            <w:t>7</w:t>
+            <w:rPr>
+              <w:noProof/>
+              <w:color w:val="000000"/>
+            </w:rPr>
+            <w:t>6</w:t>
           </w:r>
           <w:r>
+            <w:rPr>
+              <w:color w:val="000000"/>
+            </w:rPr>
             <w:fldChar w:fldCharType="end"/>
           </w:r>
         </w:p>
@@ -1358,14 +2558,27 @@
   </w:tbl>
   <w:p>
     <w:pPr>
-      <w:pStyle w:val="Footer"/>
+      <w:pBdr>
+        <w:top w:val="nil"/>
+        <w:left w:val="nil"/>
+        <w:bottom w:val="nil"/>
+        <w:right w:val="nil"/>
+        <w:between w:val="nil"/>
+      </w:pBdr>
+      <w:tabs>
+        <w:tab w:val="center" w:pos="4680"/>
+        <w:tab w:val="right" w:pos="9360"/>
+      </w:tabs>
+      <w:rPr>
+        <w:color w:val="000000"/>
+      </w:rPr>
     </w:pPr>
   </w:p>
 </w:ftr>
 </file>
 
 <file path=word/footnotes.xml><?xml version="1.0" encoding="utf-8"?>
-<w:footnotes xmlns:wpc="http://schemas.microsoft.com/office/word/2010/wordprocessingCanvas" xmlns:cx="http://schemas.microsoft.com/office/drawing/2014/chartex" xmlns:cx1="http://schemas.microsoft.com/office/drawing/2015/9/8/chartex" xmlns:cx2="http://schemas.microsoft.com/office/drawing/2015/10/21/chartex" xmlns:cx3="http://schemas.microsoft.com/office/drawing/2016/5/9/chartex" xmlns:cx4="http://schemas.microsoft.com/office/drawing/2016/5/10/chartex" xmlns:cx5="http://schemas.microsoft.com/office/drawing/2016/5/11/chartex" xmlns:cx6="http://schemas.microsoft.com/office/drawing/2016/5/12/chartex" xmlns:cx7="http://schemas.microsoft.com/office/drawing/2016/5/13/chartex" xmlns:cx8="http://schemas.microsoft.com/office/drawing/2016/5/14/chartex" xmlns:mc="http://schemas.openxmlformats.org/markup-compatibility/2006" xmlns:aink="http://schemas.microsoft.com/office/drawing/2016/ink" xmlns:am3d="http://schemas.microsoft.com/office/drawing/2017/model3d" xmlns:o="urn:schemas-microsoft-com:office:office" xmlns:r="http://schemas.openxmlformats.org/officeDocument/2006/relationships" xmlns:m="http://schemas.openxmlformats.org/officeDocument/2006/math" xmlns:v="urn:schemas-microsoft-com:vml" xmlns:wp14="http://schemas.microsoft.com/office/word/2010/wordprocessingDrawing" xmlns:wp="http://schemas.openxmlformats.org/drawingml/2006/wordprocessingDrawing" xmlns:w10="urn:schemas-microsoft-com:office:word" xmlns:w="http://schemas.openxmlformats.org/wordprocessingml/2006/main" xmlns:w14="http://schemas.microsoft.com/office/word/2010/wordml" xmlns:w15="http://schemas.microsoft.com/office/word/2012/wordml" xmlns:w16cid="http://schemas.microsoft.com/office/word/2016/wordml/cid" xmlns:w16se="http://schemas.microsoft.com/office/word/2015/wordml/symex" xmlns:wpg="http://schemas.microsoft.com/office/word/2010/wordprocessingGroup" xmlns:wpi="http://schemas.microsoft.com/office/word/2010/wordprocessingInk" xmlns:wne="http://schemas.microsoft.com/office/word/2006/wordml" xmlns:wps="http://schemas.microsoft.com/office/word/2010/wordprocessingShape" mc:Ignorable="w14 w15 w16se w16cid wp14">
+<w:footnotes xmlns:wpc="http://schemas.microsoft.com/office/word/2010/wordprocessingCanvas" xmlns:mc="http://schemas.openxmlformats.org/markup-compatibility/2006" xmlns:o="urn:schemas-microsoft-com:office:office" xmlns:r="http://schemas.openxmlformats.org/officeDocument/2006/relationships" xmlns:m="http://schemas.openxmlformats.org/officeDocument/2006/math" xmlns:v="urn:schemas-microsoft-com:vml" xmlns:wp14="http://schemas.microsoft.com/office/word/2010/wordprocessingDrawing" xmlns:wp="http://schemas.openxmlformats.org/drawingml/2006/wordprocessingDrawing" xmlns:w10="urn:schemas-microsoft-com:office:word" xmlns:w="http://schemas.openxmlformats.org/wordprocessingml/2006/main" xmlns:w14="http://schemas.microsoft.com/office/word/2010/wordml" xmlns:w15="http://schemas.microsoft.com/office/word/2012/wordml" xmlns:wpg="http://schemas.microsoft.com/office/word/2010/wordprocessingGroup" xmlns:wpi="http://schemas.microsoft.com/office/word/2010/wordprocessingInk" xmlns:wne="http://schemas.microsoft.com/office/word/2006/wordml" xmlns:wps="http://schemas.microsoft.com/office/word/2010/wordprocessingShape" mc:Ignorable="w14 w15 wp14">
   <w:footnote w:type="separator" w:id="-1">
     <w:p>
       <w:r>
@@ -1384,9 +2597,28 @@
 </file>
 
 <file path=word/header1.xml><?xml version="1.0" encoding="utf-8"?>
-<w:hdr xmlns:wpc="http://schemas.microsoft.com/office/word/2010/wordprocessingCanvas" xmlns:cx="http://schemas.microsoft.com/office/drawing/2014/chartex" xmlns:cx1="http://schemas.microsoft.com/office/drawing/2015/9/8/chartex" xmlns:cx2="http://schemas.microsoft.com/office/drawing/2015/10/21/chartex" xmlns:cx3="http://schemas.microsoft.com/office/drawing/2016/5/9/chartex" xmlns:cx4="http://schemas.microsoft.com/office/drawing/2016/5/10/chartex" xmlns:cx5="http://schemas.microsoft.com/office/drawing/2016/5/11/chartex" xmlns:cx6="http://schemas.microsoft.com/office/drawing/2016/5/12/chartex" xmlns:cx7="http://schemas.microsoft.com/office/drawing/2016/5/13/chartex" xmlns:cx8="http://schemas.microsoft.com/office/drawing/2016/5/14/chartex" xmlns:mc="http://schemas.openxmlformats.org/markup-compatibility/2006" xmlns:aink="http://schemas.microsoft.com/office/drawing/2016/ink" xmlns:am3d="http://schemas.microsoft.com/office/drawing/2017/model3d" xmlns:o="urn:schemas-microsoft-com:office:office" xmlns:r="http://schemas.openxmlformats.org/officeDocument/2006/relationships" xmlns:m="http://schemas.openxmlformats.org/officeDocument/2006/math" xmlns:v="urn:schemas-microsoft-com:vml" xmlns:wp14="http://schemas.microsoft.com/office/word/2010/wordprocessingDrawing" xmlns:wp="http://schemas.openxmlformats.org/drawingml/2006/wordprocessingDrawing" xmlns:w10="urn:schemas-microsoft-com:office:word" xmlns:w="http://schemas.openxmlformats.org/wordprocessingml/2006/main" xmlns:w14="http://schemas.microsoft.com/office/word/2010/wordml" xmlns:w15="http://schemas.microsoft.com/office/word/2012/wordml" xmlns:w16cid="http://schemas.microsoft.com/office/word/2016/wordml/cid" xmlns:w16se="http://schemas.microsoft.com/office/word/2015/wordml/symex" xmlns:wpg="http://schemas.microsoft.com/office/word/2010/wordprocessingGroup" xmlns:wpi="http://schemas.microsoft.com/office/word/2010/wordprocessingInk" xmlns:wne="http://schemas.microsoft.com/office/word/2006/wordml" xmlns:wps="http://schemas.microsoft.com/office/word/2010/wordprocessingShape" mc:Ignorable="w14 w15 w16se w16cid wp14">
+<w:hdr xmlns:wpc="http://schemas.microsoft.com/office/word/2010/wordprocessingCanvas" xmlns:mc="http://schemas.openxmlformats.org/markup-compatibility/2006" xmlns:o="urn:schemas-microsoft-com:office:office" xmlns:r="http://schemas.openxmlformats.org/officeDocument/2006/relationships" xmlns:m="http://schemas.openxmlformats.org/officeDocument/2006/math" xmlns:v="urn:schemas-microsoft-com:vml" xmlns:wp14="http://schemas.microsoft.com/office/word/2010/wordprocessingDrawing" xmlns:wp="http://schemas.openxmlformats.org/drawingml/2006/wordprocessingDrawing" xmlns:w10="urn:schemas-microsoft-com:office:word" xmlns:w="http://schemas.openxmlformats.org/wordprocessingml/2006/main" xmlns:w14="http://schemas.microsoft.com/office/word/2010/wordml" xmlns:w15="http://schemas.microsoft.com/office/word/2012/wordml" xmlns:wpg="http://schemas.microsoft.com/office/word/2010/wordprocessingGroup" xmlns:wpi="http://schemas.microsoft.com/office/word/2010/wordprocessingInk" xmlns:wne="http://schemas.microsoft.com/office/word/2006/wordml" xmlns:wps="http://schemas.microsoft.com/office/word/2010/wordprocessingShape" mc:Ignorable="w14 w15 wp14">
+  <w:p>
+    <w:pPr>
+      <w:pBdr>
+        <w:top w:val="nil"/>
+        <w:left w:val="nil"/>
+        <w:bottom w:val="nil"/>
+        <w:right w:val="nil"/>
+        <w:between w:val="nil"/>
+      </w:pBdr>
+      <w:spacing w:line="276" w:lineRule="auto"/>
+      <w:rPr>
+        <w:rFonts w:ascii="Arial" w:eastAsia="Arial" w:hAnsi="Arial" w:cs="Arial"/>
+        <w:color w:val="000000"/>
+        <w:sz w:val="22"/>
+        <w:szCs w:val="22"/>
+      </w:rPr>
+    </w:pPr>
+  </w:p>
   <w:tbl>
     <w:tblPr>
+      <w:tblStyle w:val="a0"/>
       <w:tblW w:w="9558" w:type="dxa"/>
       <w:tblInd w:w="-10" w:type="dxa"/>
       <w:tblBorders>
@@ -1416,16 +2648,8 @@
           </w:tcMar>
         </w:tcPr>
         <w:p>
-          <w:proofErr w:type="spellStart"/>
           <w:r>
-            <w:t>Consultora</w:t>
-          </w:r>
-          <w:proofErr w:type="spellEnd"/>
-          <w:r>
-            <w:t xml:space="preserve"> Grupo 3</w:t>
-          </w:r>
-          <w:r>
-            <w:t xml:space="preserve"> </w:t>
+            <w:t xml:space="preserve">Consultora Grupo 3 </w:t>
           </w:r>
         </w:p>
       </w:tc>
@@ -1444,15 +2668,7 @@
             <w:jc w:val="right"/>
           </w:pPr>
           <w:r>
-            <w:t xml:space="preserve">  </w:t>
-          </w:r>
-          <w:proofErr w:type="spellStart"/>
-          <w:r>
-            <w:t>Versión</w:t>
-          </w:r>
-          <w:proofErr w:type="spellEnd"/>
-          <w:r>
-            <w:t xml:space="preserve"> 1.0</w:t>
+            <w:t xml:space="preserve">  Versión 2.2</w:t>
           </w:r>
         </w:p>
       </w:tc>
@@ -1469,22 +2685,8 @@
           </w:tcMar>
         </w:tcPr>
         <w:p>
-          <w:pPr>
-            <w:rPr>
-              <w:lang w:val="es-PE"/>
-            </w:rPr>
-          </w:pPr>
           <w:r>
-            <w:rPr>
-              <w:lang w:val="es-PE"/>
-            </w:rPr>
-            <w:t>Plan de la Gestión d</w:t>
-          </w:r>
-          <w:r>
-            <w:rPr>
-              <w:lang w:val="es-PE"/>
-            </w:rPr>
-            <w:t>e la configuración</w:t>
+            <w:t>Plan de la Gestión de la configuración</w:t>
           </w:r>
         </w:p>
       </w:tc>
@@ -1501,15 +2703,9 @@
         <w:p>
           <w:pPr>
             <w:jc w:val="right"/>
-            <w:rPr>
-              <w:lang w:val="es-PE"/>
-            </w:rPr>
           </w:pPr>
           <w:r>
-            <w:rPr>
-              <w:lang w:val="es-PE"/>
-            </w:rPr>
-            <w:t>13/09/2018</w:t>
+            <w:t>14/09/2018</w:t>
           </w:r>
         </w:p>
       </w:tc>
@@ -1517,9 +2713,19 @@
   </w:tbl>
   <w:p>
     <w:pPr>
-      <w:pStyle w:val="Header"/>
-      <w:rPr>
-        <w:lang w:val="es-PE"/>
+      <w:pBdr>
+        <w:top w:val="nil"/>
+        <w:left w:val="nil"/>
+        <w:bottom w:val="nil"/>
+        <w:right w:val="nil"/>
+        <w:between w:val="nil"/>
+      </w:pBdr>
+      <w:tabs>
+        <w:tab w:val="center" w:pos="4680"/>
+        <w:tab w:val="right" w:pos="9360"/>
+      </w:tabs>
+      <w:rPr>
+        <w:color w:val="000000"/>
       </w:rPr>
     </w:pPr>
   </w:p>
@@ -1527,9 +2733,25 @@
 </file>
 
 <file path=word/header2.xml><?xml version="1.0" encoding="utf-8"?>
-<w:hdr xmlns:wpc="http://schemas.microsoft.com/office/word/2010/wordprocessingCanvas" xmlns:cx="http://schemas.microsoft.com/office/drawing/2014/chartex" xmlns:cx1="http://schemas.microsoft.com/office/drawing/2015/9/8/chartex" xmlns:cx2="http://schemas.microsoft.com/office/drawing/2015/10/21/chartex" xmlns:cx3="http://schemas.microsoft.com/office/drawing/2016/5/9/chartex" xmlns:cx4="http://schemas.microsoft.com/office/drawing/2016/5/10/chartex" xmlns:cx5="http://schemas.microsoft.com/office/drawing/2016/5/11/chartex" xmlns:cx6="http://schemas.microsoft.com/office/drawing/2016/5/12/chartex" xmlns:cx7="http://schemas.microsoft.com/office/drawing/2016/5/13/chartex" xmlns:cx8="http://schemas.microsoft.com/office/drawing/2016/5/14/chartex" xmlns:mc="http://schemas.openxmlformats.org/markup-compatibility/2006" xmlns:aink="http://schemas.microsoft.com/office/drawing/2016/ink" xmlns:am3d="http://schemas.microsoft.com/office/drawing/2017/model3d" xmlns:o="urn:schemas-microsoft-com:office:office" xmlns:r="http://schemas.openxmlformats.org/officeDocument/2006/relationships" xmlns:m="http://schemas.openxmlformats.org/officeDocument/2006/math" xmlns:v="urn:schemas-microsoft-com:vml" xmlns:wp14="http://schemas.microsoft.com/office/word/2010/wordprocessingDrawing" xmlns:wp="http://schemas.openxmlformats.org/drawingml/2006/wordprocessingDrawing" xmlns:w10="urn:schemas-microsoft-com:office:word" xmlns:w="http://schemas.openxmlformats.org/wordprocessingml/2006/main" xmlns:w14="http://schemas.microsoft.com/office/word/2010/wordml" xmlns:w15="http://schemas.microsoft.com/office/word/2012/wordml" xmlns:w16cid="http://schemas.microsoft.com/office/word/2016/wordml/cid" xmlns:w16se="http://schemas.microsoft.com/office/word/2015/wordml/symex" xmlns:wpg="http://schemas.microsoft.com/office/word/2010/wordprocessingGroup" xmlns:wpi="http://schemas.microsoft.com/office/word/2010/wordprocessingInk" xmlns:wne="http://schemas.microsoft.com/office/word/2006/wordml" xmlns:wps="http://schemas.microsoft.com/office/word/2010/wordprocessingShape" mc:Ignorable="w14 w15 w16se w16cid wp14">
+<w:hdr xmlns:wpc="http://schemas.microsoft.com/office/word/2010/wordprocessingCanvas" xmlns:mc="http://schemas.openxmlformats.org/markup-compatibility/2006" xmlns:o="urn:schemas-microsoft-com:office:office" xmlns:r="http://schemas.openxmlformats.org/officeDocument/2006/relationships" xmlns:m="http://schemas.openxmlformats.org/officeDocument/2006/math" xmlns:v="urn:schemas-microsoft-com:vml" xmlns:wp14="http://schemas.microsoft.com/office/word/2010/wordprocessingDrawing" xmlns:wp="http://schemas.openxmlformats.org/drawingml/2006/wordprocessingDrawing" xmlns:w10="urn:schemas-microsoft-com:office:word" xmlns:w="http://schemas.openxmlformats.org/wordprocessingml/2006/main" xmlns:w14="http://schemas.microsoft.com/office/word/2010/wordml" xmlns:w15="http://schemas.microsoft.com/office/word/2012/wordml" xmlns:wpg="http://schemas.microsoft.com/office/word/2010/wordprocessingGroup" xmlns:wpi="http://schemas.microsoft.com/office/word/2010/wordprocessingInk" xmlns:wne="http://schemas.microsoft.com/office/word/2006/wordml" xmlns:wps="http://schemas.microsoft.com/office/word/2010/wordprocessingShape" mc:Ignorable="w14 w15 wp14">
+  <w:p>
+    <w:pPr>
+      <w:pBdr>
+        <w:top w:val="nil"/>
+        <w:left w:val="nil"/>
+        <w:bottom w:val="nil"/>
+        <w:right w:val="nil"/>
+        <w:between w:val="nil"/>
+      </w:pBdr>
+      <w:spacing w:line="276" w:lineRule="auto"/>
+      <w:rPr>
+        <w:color w:val="000000"/>
+      </w:rPr>
+    </w:pPr>
+  </w:p>
   <w:tbl>
     <w:tblPr>
+      <w:tblStyle w:val="a2"/>
       <w:tblW w:w="9558" w:type="dxa"/>
       <w:tblInd w:w="-10" w:type="dxa"/>
       <w:tblBorders>
@@ -1559,13 +2781,8 @@
           </w:tcMar>
         </w:tcPr>
         <w:p>
-          <w:proofErr w:type="spellStart"/>
           <w:r>
-            <w:t>Consultora</w:t>
-          </w:r>
-          <w:proofErr w:type="spellEnd"/>
-          <w:r>
-            <w:t xml:space="preserve"> Grupo 3 </w:t>
+            <w:t xml:space="preserve">Consultora Grupo 3 </w:t>
           </w:r>
         </w:p>
       </w:tc>
@@ -1584,15 +2801,7 @@
             <w:jc w:val="right"/>
           </w:pPr>
           <w:r>
-            <w:t xml:space="preserve">  </w:t>
-          </w:r>
-          <w:proofErr w:type="spellStart"/>
-          <w:r>
-            <w:t>Versión</w:t>
-          </w:r>
-          <w:proofErr w:type="spellEnd"/>
-          <w:r>
-            <w:t xml:space="preserve"> 1.0</w:t>
+            <w:t xml:space="preserve">  Versión 2.2</w:t>
           </w:r>
         </w:p>
       </w:tc>
@@ -1609,22 +2818,8 @@
           </w:tcMar>
         </w:tcPr>
         <w:p>
-          <w:pPr>
-            <w:rPr>
-              <w:lang w:val="es-PE"/>
-            </w:rPr>
-          </w:pPr>
           <w:r>
-            <w:rPr>
-              <w:lang w:val="es-PE"/>
-            </w:rPr>
-            <w:t>Plan de la Gestión d</w:t>
-          </w:r>
-          <w:r>
-            <w:rPr>
-              <w:lang w:val="es-PE"/>
-            </w:rPr>
-            <w:t>e la configuración</w:t>
+            <w:t>Plan de la Gestión de la configuración</w:t>
           </w:r>
         </w:p>
       </w:tc>
@@ -1641,15 +2836,9 @@
         <w:p>
           <w:pPr>
             <w:jc w:val="right"/>
-            <w:rPr>
-              <w:lang w:val="es-PE"/>
-            </w:rPr>
           </w:pPr>
           <w:r>
-            <w:rPr>
-              <w:lang w:val="es-PE"/>
-            </w:rPr>
-            <w:t>13/09/2018</w:t>
+            <w:t>14/09/2018</w:t>
           </w:r>
         </w:p>
       </w:tc>
@@ -1657,19 +2846,145 @@
   </w:tbl>
   <w:p>
     <w:pPr>
-      <w:pStyle w:val="Header"/>
+      <w:pBdr>
+        <w:top w:val="nil"/>
+        <w:left w:val="nil"/>
+        <w:bottom w:val="nil"/>
+        <w:right w:val="nil"/>
+        <w:between w:val="nil"/>
+      </w:pBdr>
+      <w:tabs>
+        <w:tab w:val="center" w:pos="4680"/>
+        <w:tab w:val="right" w:pos="9360"/>
+      </w:tabs>
+      <w:rPr>
+        <w:color w:val="000000"/>
+      </w:rPr>
     </w:pPr>
   </w:p>
 </w:hdr>
 </file>
 
 <file path=word/numbering.xml><?xml version="1.0" encoding="utf-8"?>
-<w:numbering xmlns:wpc="http://schemas.microsoft.com/office/word/2010/wordprocessingCanvas" xmlns:cx="http://schemas.microsoft.com/office/drawing/2014/chartex" xmlns:cx1="http://schemas.microsoft.com/office/drawing/2015/9/8/chartex" xmlns:cx2="http://schemas.microsoft.com/office/drawing/2015/10/21/chartex" xmlns:cx3="http://schemas.microsoft.com/office/drawing/2016/5/9/chartex" xmlns:cx4="http://schemas.microsoft.com/office/drawing/2016/5/10/chartex" xmlns:cx5="http://schemas.microsoft.com/office/drawing/2016/5/11/chartex" xmlns:cx6="http://schemas.microsoft.com/office/drawing/2016/5/12/chartex" xmlns:cx7="http://schemas.microsoft.com/office/drawing/2016/5/13/chartex" xmlns:cx8="http://schemas.microsoft.com/office/drawing/2016/5/14/chartex" xmlns:mc="http://schemas.openxmlformats.org/markup-compatibility/2006" xmlns:aink="http://schemas.microsoft.com/office/drawing/2016/ink" xmlns:am3d="http://schemas.microsoft.com/office/drawing/2017/model3d" xmlns:o="urn:schemas-microsoft-com:office:office" xmlns:r="http://schemas.openxmlformats.org/officeDocument/2006/relationships" xmlns:m="http://schemas.openxmlformats.org/officeDocument/2006/math" xmlns:v="urn:schemas-microsoft-com:vml" xmlns:wp14="http://schemas.microsoft.com/office/word/2010/wordprocessingDrawing" xmlns:wp="http://schemas.openxmlformats.org/drawingml/2006/wordprocessingDrawing" xmlns:w10="urn:schemas-microsoft-com:office:word" xmlns:w="http://schemas.openxmlformats.org/wordprocessingml/2006/main" xmlns:w14="http://schemas.microsoft.com/office/word/2010/wordml" xmlns:w15="http://schemas.microsoft.com/office/word/2012/wordml" xmlns:w16cid="http://schemas.microsoft.com/office/word/2016/wordml/cid" xmlns:w16se="http://schemas.microsoft.com/office/word/2015/wordml/symex" xmlns:wpg="http://schemas.microsoft.com/office/word/2010/wordprocessingGroup" xmlns:wpi="http://schemas.microsoft.com/office/word/2010/wordprocessingInk" xmlns:wne="http://schemas.microsoft.com/office/word/2006/wordml" xmlns:wps="http://schemas.microsoft.com/office/word/2010/wordprocessingShape" mc:Ignorable="w14 w15 w16se w16cid wp14">
+<w:numbering xmlns:wpc="http://schemas.microsoft.com/office/word/2010/wordprocessingCanvas" xmlns:mc="http://schemas.openxmlformats.org/markup-compatibility/2006" xmlns:o="urn:schemas-microsoft-com:office:office" xmlns:r="http://schemas.openxmlformats.org/officeDocument/2006/relationships" xmlns:m="http://schemas.openxmlformats.org/officeDocument/2006/math" xmlns:v="urn:schemas-microsoft-com:vml" xmlns:wp14="http://schemas.microsoft.com/office/word/2010/wordprocessingDrawing" xmlns:wp="http://schemas.openxmlformats.org/drawingml/2006/wordprocessingDrawing" xmlns:w10="urn:schemas-microsoft-com:office:word" xmlns:w="http://schemas.openxmlformats.org/wordprocessingml/2006/main" xmlns:w14="http://schemas.microsoft.com/office/word/2010/wordml" xmlns:w15="http://schemas.microsoft.com/office/word/2012/wordml" xmlns:wpg="http://schemas.microsoft.com/office/word/2010/wordprocessingGroup" xmlns:wpi="http://schemas.microsoft.com/office/word/2010/wordprocessingInk" xmlns:wne="http://schemas.microsoft.com/office/word/2006/wordml" xmlns:wps="http://schemas.microsoft.com/office/word/2010/wordprocessingShape" mc:Ignorable="w14 w15 wp14">
   <w:abstractNum w:abstractNumId="0" w15:restartNumberingAfterBreak="0">
-    <w:nsid w:val="0F2B0E0D"/>
-    <w:multiLevelType w:val="hybridMultilevel"/>
-    <w:tmpl w:val="88E687EC"/>
-    <w:lvl w:ilvl="0" w:tplc="0409000F">
+    <w:nsid w:val="0E840BEE"/>
+    <w:multiLevelType w:val="multilevel"/>
+    <w:tmpl w:val="C24C9A1E"/>
+    <w:lvl w:ilvl="0">
+      <w:start w:val="1"/>
+      <w:numFmt w:val="bullet"/>
+      <w:lvlText w:val=""/>
+      <w:lvlJc w:val="left"/>
+      <w:pPr>
+        <w:ind w:left="1080" w:hanging="360"/>
+      </w:pPr>
+      <w:rPr>
+        <w:rFonts w:ascii="Symbol" w:hAnsi="Symbol" w:hint="default"/>
+      </w:rPr>
+    </w:lvl>
+    <w:lvl w:ilvl="1">
+      <w:start w:val="1"/>
+      <w:numFmt w:val="bullet"/>
+      <w:lvlText w:val="■"/>
+      <w:lvlJc w:val="left"/>
+      <w:pPr>
+        <w:ind w:left="1560" w:hanging="420"/>
+      </w:pPr>
+      <w:rPr>
+        <w:rFonts w:ascii="Noto Sans Symbols" w:eastAsia="Noto Sans Symbols" w:hAnsi="Noto Sans Symbols" w:cs="Noto Sans Symbols"/>
+      </w:rPr>
+    </w:lvl>
+    <w:lvl w:ilvl="2">
+      <w:start w:val="1"/>
+      <w:numFmt w:val="bullet"/>
+      <w:lvlText w:val="◆"/>
+      <w:lvlJc w:val="left"/>
+      <w:pPr>
+        <w:ind w:left="1980" w:hanging="420"/>
+      </w:pPr>
+      <w:rPr>
+        <w:rFonts w:ascii="Noto Sans Symbols" w:eastAsia="Noto Sans Symbols" w:hAnsi="Noto Sans Symbols" w:cs="Noto Sans Symbols"/>
+      </w:rPr>
+    </w:lvl>
+    <w:lvl w:ilvl="3">
+      <w:start w:val="1"/>
+      <w:numFmt w:val="bullet"/>
+      <w:lvlText w:val="●"/>
+      <w:lvlJc w:val="left"/>
+      <w:pPr>
+        <w:ind w:left="2400" w:hanging="420"/>
+      </w:pPr>
+      <w:rPr>
+        <w:rFonts w:ascii="Noto Sans Symbols" w:eastAsia="Noto Sans Symbols" w:hAnsi="Noto Sans Symbols" w:cs="Noto Sans Symbols"/>
+      </w:rPr>
+    </w:lvl>
+    <w:lvl w:ilvl="4">
+      <w:start w:val="1"/>
+      <w:numFmt w:val="bullet"/>
+      <w:lvlText w:val="■"/>
+      <w:lvlJc w:val="left"/>
+      <w:pPr>
+        <w:ind w:left="2820" w:hanging="420"/>
+      </w:pPr>
+      <w:rPr>
+        <w:rFonts w:ascii="Noto Sans Symbols" w:eastAsia="Noto Sans Symbols" w:hAnsi="Noto Sans Symbols" w:cs="Noto Sans Symbols"/>
+      </w:rPr>
+    </w:lvl>
+    <w:lvl w:ilvl="5">
+      <w:start w:val="1"/>
+      <w:numFmt w:val="bullet"/>
+      <w:lvlText w:val="◆"/>
+      <w:lvlJc w:val="left"/>
+      <w:pPr>
+        <w:ind w:left="3240" w:hanging="420"/>
+      </w:pPr>
+      <w:rPr>
+        <w:rFonts w:ascii="Noto Sans Symbols" w:eastAsia="Noto Sans Symbols" w:hAnsi="Noto Sans Symbols" w:cs="Noto Sans Symbols"/>
+      </w:rPr>
+    </w:lvl>
+    <w:lvl w:ilvl="6">
+      <w:start w:val="1"/>
+      <w:numFmt w:val="bullet"/>
+      <w:lvlText w:val="●"/>
+      <w:lvlJc w:val="left"/>
+      <w:pPr>
+        <w:ind w:left="3660" w:hanging="420"/>
+      </w:pPr>
+      <w:rPr>
+        <w:rFonts w:ascii="Noto Sans Symbols" w:eastAsia="Noto Sans Symbols" w:hAnsi="Noto Sans Symbols" w:cs="Noto Sans Symbols"/>
+      </w:rPr>
+    </w:lvl>
+    <w:lvl w:ilvl="7">
+      <w:start w:val="1"/>
+      <w:numFmt w:val="bullet"/>
+      <w:lvlText w:val="■"/>
+      <w:lvlJc w:val="left"/>
+      <w:pPr>
+        <w:ind w:left="4080" w:hanging="420"/>
+      </w:pPr>
+      <w:rPr>
+        <w:rFonts w:ascii="Noto Sans Symbols" w:eastAsia="Noto Sans Symbols" w:hAnsi="Noto Sans Symbols" w:cs="Noto Sans Symbols"/>
+      </w:rPr>
+    </w:lvl>
+    <w:lvl w:ilvl="8">
+      <w:start w:val="1"/>
+      <w:numFmt w:val="bullet"/>
+      <w:lvlText w:val="◆"/>
+      <w:lvlJc w:val="left"/>
+      <w:pPr>
+        <w:ind w:left="4500" w:hanging="420"/>
+      </w:pPr>
+      <w:rPr>
+        <w:rFonts w:ascii="Noto Sans Symbols" w:eastAsia="Noto Sans Symbols" w:hAnsi="Noto Sans Symbols" w:cs="Noto Sans Symbols"/>
+      </w:rPr>
+    </w:lvl>
+  </w:abstractNum>
+  <w:abstractNum w:abstractNumId="1" w15:restartNumberingAfterBreak="0">
+    <w:nsid w:val="13DC178E"/>
+    <w:multiLevelType w:val="multilevel"/>
+    <w:tmpl w:val="D2EA1B7C"/>
+    <w:lvl w:ilvl="0">
       <w:start w:val="1"/>
       <w:numFmt w:val="decimal"/>
       <w:lvlText w:val="%1."/>
@@ -1678,7 +2993,7 @@
         <w:ind w:left="720" w:hanging="360"/>
       </w:pPr>
     </w:lvl>
-    <w:lvl w:ilvl="1" w:tplc="E9ECBD6C">
+    <w:lvl w:ilvl="1">
       <w:start w:val="1"/>
       <w:numFmt w:val="decimal"/>
       <w:lvlText w:val="%2.1"/>
@@ -1686,11 +3001,8 @@
       <w:pPr>
         <w:ind w:left="1440" w:hanging="360"/>
       </w:pPr>
-      <w:rPr>
-        <w:rFonts w:hint="default"/>
-      </w:rPr>
-    </w:lvl>
-    <w:lvl w:ilvl="2" w:tplc="0409001B" w:tentative="1">
+    </w:lvl>
+    <w:lvl w:ilvl="2">
       <w:start w:val="1"/>
       <w:numFmt w:val="lowerRoman"/>
       <w:lvlText w:val="%3."/>
@@ -1699,7 +3011,7 @@
         <w:ind w:left="2160" w:hanging="180"/>
       </w:pPr>
     </w:lvl>
-    <w:lvl w:ilvl="3" w:tplc="0409000F" w:tentative="1">
+    <w:lvl w:ilvl="3">
       <w:start w:val="1"/>
       <w:numFmt w:val="decimal"/>
       <w:lvlText w:val="%4."/>
@@ -1708,7 +3020,7 @@
         <w:ind w:left="2880" w:hanging="360"/>
       </w:pPr>
     </w:lvl>
-    <w:lvl w:ilvl="4" w:tplc="04090019" w:tentative="1">
+    <w:lvl w:ilvl="4">
       <w:start w:val="1"/>
       <w:numFmt w:val="lowerLetter"/>
       <w:lvlText w:val="%5."/>
@@ -1717,7 +3029,7 @@
         <w:ind w:left="3600" w:hanging="360"/>
       </w:pPr>
     </w:lvl>
-    <w:lvl w:ilvl="5" w:tplc="0409001B" w:tentative="1">
+    <w:lvl w:ilvl="5">
       <w:start w:val="1"/>
       <w:numFmt w:val="lowerRoman"/>
       <w:lvlText w:val="%6."/>
@@ -1726,7 +3038,7 @@
         <w:ind w:left="4320" w:hanging="180"/>
       </w:pPr>
     </w:lvl>
-    <w:lvl w:ilvl="6" w:tplc="0409000F" w:tentative="1">
+    <w:lvl w:ilvl="6">
       <w:start w:val="1"/>
       <w:numFmt w:val="decimal"/>
       <w:lvlText w:val="%7."/>
@@ -1735,7 +3047,7 @@
         <w:ind w:left="5040" w:hanging="360"/>
       </w:pPr>
     </w:lvl>
-    <w:lvl w:ilvl="7" w:tplc="04090019" w:tentative="1">
+    <w:lvl w:ilvl="7">
       <w:start w:val="1"/>
       <w:numFmt w:val="lowerLetter"/>
       <w:lvlText w:val="%8."/>
@@ -1744,7 +3056,7 @@
         <w:ind w:left="5760" w:hanging="360"/>
       </w:pPr>
     </w:lvl>
-    <w:lvl w:ilvl="8" w:tplc="0409001B" w:tentative="1">
+    <w:lvl w:ilvl="8">
       <w:start w:val="1"/>
       <w:numFmt w:val="lowerRoman"/>
       <w:lvlText w:val="%9."/>
@@ -1754,30 +3066,620 @@
       </w:pPr>
     </w:lvl>
   </w:abstractNum>
+  <w:abstractNum w:abstractNumId="2" w15:restartNumberingAfterBreak="0">
+    <w:nsid w:val="59705A0A"/>
+    <w:multiLevelType w:val="multilevel"/>
+    <w:tmpl w:val="32B26416"/>
+    <w:lvl w:ilvl="0">
+      <w:start w:val="1"/>
+      <w:numFmt w:val="decimal"/>
+      <w:lvlText w:val="%1"/>
+      <w:lvlJc w:val="left"/>
+      <w:pPr>
+        <w:ind w:left="405" w:hanging="405"/>
+      </w:pPr>
+      <w:rPr>
+        <w:rFonts w:ascii="Arial" w:eastAsia="Arial" w:hAnsi="Arial" w:cs="Arial" w:hint="default"/>
+        <w:sz w:val="28"/>
+      </w:rPr>
+    </w:lvl>
+    <w:lvl w:ilvl="1">
+      <w:start w:val="1"/>
+      <w:numFmt w:val="decimal"/>
+      <w:lvlText w:val="%1.%2"/>
+      <w:lvlJc w:val="left"/>
+      <w:pPr>
+        <w:ind w:left="405" w:hanging="405"/>
+      </w:pPr>
+      <w:rPr>
+        <w:rFonts w:ascii="Arial" w:eastAsia="Arial" w:hAnsi="Arial" w:cs="Arial" w:hint="default"/>
+        <w:sz w:val="24"/>
+      </w:rPr>
+    </w:lvl>
+    <w:lvl w:ilvl="2">
+      <w:start w:val="1"/>
+      <w:numFmt w:val="decimal"/>
+      <w:lvlText w:val="%1.%2.%3"/>
+      <w:lvlJc w:val="left"/>
+      <w:pPr>
+        <w:ind w:left="720" w:hanging="720"/>
+      </w:pPr>
+      <w:rPr>
+        <w:rFonts w:ascii="Arial" w:eastAsia="Arial" w:hAnsi="Arial" w:cs="Arial" w:hint="default"/>
+        <w:sz w:val="28"/>
+      </w:rPr>
+    </w:lvl>
+    <w:lvl w:ilvl="3">
+      <w:start w:val="1"/>
+      <w:numFmt w:val="decimal"/>
+      <w:lvlText w:val="%1.%2.%3.%4"/>
+      <w:lvlJc w:val="left"/>
+      <w:pPr>
+        <w:ind w:left="720" w:hanging="720"/>
+      </w:pPr>
+      <w:rPr>
+        <w:rFonts w:ascii="Arial" w:eastAsia="Arial" w:hAnsi="Arial" w:cs="Arial" w:hint="default"/>
+        <w:sz w:val="28"/>
+      </w:rPr>
+    </w:lvl>
+    <w:lvl w:ilvl="4">
+      <w:start w:val="1"/>
+      <w:numFmt w:val="decimal"/>
+      <w:lvlText w:val="%1.%2.%3.%4.%5"/>
+      <w:lvlJc w:val="left"/>
+      <w:pPr>
+        <w:ind w:left="720" w:hanging="720"/>
+      </w:pPr>
+      <w:rPr>
+        <w:rFonts w:ascii="Arial" w:eastAsia="Arial" w:hAnsi="Arial" w:cs="Arial" w:hint="default"/>
+        <w:sz w:val="28"/>
+      </w:rPr>
+    </w:lvl>
+    <w:lvl w:ilvl="5">
+      <w:start w:val="1"/>
+      <w:numFmt w:val="decimal"/>
+      <w:lvlText w:val="%1.%2.%3.%4.%5.%6"/>
+      <w:lvlJc w:val="left"/>
+      <w:pPr>
+        <w:ind w:left="1080" w:hanging="1080"/>
+      </w:pPr>
+      <w:rPr>
+        <w:rFonts w:ascii="Arial" w:eastAsia="Arial" w:hAnsi="Arial" w:cs="Arial" w:hint="default"/>
+        <w:sz w:val="28"/>
+      </w:rPr>
+    </w:lvl>
+    <w:lvl w:ilvl="6">
+      <w:start w:val="1"/>
+      <w:numFmt w:val="decimal"/>
+      <w:lvlText w:val="%1.%2.%3.%4.%5.%6.%7"/>
+      <w:lvlJc w:val="left"/>
+      <w:pPr>
+        <w:ind w:left="1080" w:hanging="1080"/>
+      </w:pPr>
+      <w:rPr>
+        <w:rFonts w:ascii="Arial" w:eastAsia="Arial" w:hAnsi="Arial" w:cs="Arial" w:hint="default"/>
+        <w:sz w:val="28"/>
+      </w:rPr>
+    </w:lvl>
+    <w:lvl w:ilvl="7">
+      <w:start w:val="1"/>
+      <w:numFmt w:val="decimal"/>
+      <w:lvlText w:val="%1.%2.%3.%4.%5.%6.%7.%8"/>
+      <w:lvlJc w:val="left"/>
+      <w:pPr>
+        <w:ind w:left="1440" w:hanging="1440"/>
+      </w:pPr>
+      <w:rPr>
+        <w:rFonts w:ascii="Arial" w:eastAsia="Arial" w:hAnsi="Arial" w:cs="Arial" w:hint="default"/>
+        <w:sz w:val="28"/>
+      </w:rPr>
+    </w:lvl>
+    <w:lvl w:ilvl="8">
+      <w:start w:val="1"/>
+      <w:numFmt w:val="decimal"/>
+      <w:lvlText w:val="%1.%2.%3.%4.%5.%6.%7.%8.%9"/>
+      <w:lvlJc w:val="left"/>
+      <w:pPr>
+        <w:ind w:left="1440" w:hanging="1440"/>
+      </w:pPr>
+      <w:rPr>
+        <w:rFonts w:ascii="Arial" w:eastAsia="Arial" w:hAnsi="Arial" w:cs="Arial" w:hint="default"/>
+        <w:sz w:val="28"/>
+      </w:rPr>
+    </w:lvl>
+  </w:abstractNum>
+  <w:abstractNum w:abstractNumId="3" w15:restartNumberingAfterBreak="0">
+    <w:nsid w:val="6193220F"/>
+    <w:multiLevelType w:val="multilevel"/>
+    <w:tmpl w:val="DB7C9F46"/>
+    <w:lvl w:ilvl="0">
+      <w:start w:val="2018"/>
+      <w:numFmt w:val="bullet"/>
+      <w:lvlText w:val="-"/>
+      <w:lvlJc w:val="left"/>
+      <w:pPr>
+        <w:ind w:left="1080" w:hanging="360"/>
+      </w:pPr>
+      <w:rPr>
+        <w:rFonts w:ascii="Arial" w:eastAsia="Arial" w:hAnsi="Arial" w:cs="Arial" w:hint="default"/>
+      </w:rPr>
+    </w:lvl>
+    <w:lvl w:ilvl="1">
+      <w:start w:val="1"/>
+      <w:numFmt w:val="bullet"/>
+      <w:lvlText w:val="■"/>
+      <w:lvlJc w:val="left"/>
+      <w:pPr>
+        <w:ind w:left="1560" w:hanging="420"/>
+      </w:pPr>
+      <w:rPr>
+        <w:rFonts w:ascii="Noto Sans Symbols" w:eastAsia="Noto Sans Symbols" w:hAnsi="Noto Sans Symbols" w:cs="Noto Sans Symbols"/>
+      </w:rPr>
+    </w:lvl>
+    <w:lvl w:ilvl="2">
+      <w:start w:val="1"/>
+      <w:numFmt w:val="bullet"/>
+      <w:lvlText w:val="◆"/>
+      <w:lvlJc w:val="left"/>
+      <w:pPr>
+        <w:ind w:left="1980" w:hanging="420"/>
+      </w:pPr>
+      <w:rPr>
+        <w:rFonts w:ascii="Noto Sans Symbols" w:eastAsia="Noto Sans Symbols" w:hAnsi="Noto Sans Symbols" w:cs="Noto Sans Symbols"/>
+      </w:rPr>
+    </w:lvl>
+    <w:lvl w:ilvl="3">
+      <w:start w:val="1"/>
+      <w:numFmt w:val="bullet"/>
+      <w:lvlText w:val="●"/>
+      <w:lvlJc w:val="left"/>
+      <w:pPr>
+        <w:ind w:left="2400" w:hanging="420"/>
+      </w:pPr>
+      <w:rPr>
+        <w:rFonts w:ascii="Noto Sans Symbols" w:eastAsia="Noto Sans Symbols" w:hAnsi="Noto Sans Symbols" w:cs="Noto Sans Symbols"/>
+      </w:rPr>
+    </w:lvl>
+    <w:lvl w:ilvl="4">
+      <w:start w:val="1"/>
+      <w:numFmt w:val="bullet"/>
+      <w:lvlText w:val="■"/>
+      <w:lvlJc w:val="left"/>
+      <w:pPr>
+        <w:ind w:left="2820" w:hanging="420"/>
+      </w:pPr>
+      <w:rPr>
+        <w:rFonts w:ascii="Noto Sans Symbols" w:eastAsia="Noto Sans Symbols" w:hAnsi="Noto Sans Symbols" w:cs="Noto Sans Symbols"/>
+      </w:rPr>
+    </w:lvl>
+    <w:lvl w:ilvl="5">
+      <w:start w:val="1"/>
+      <w:numFmt w:val="bullet"/>
+      <w:lvlText w:val="◆"/>
+      <w:lvlJc w:val="left"/>
+      <w:pPr>
+        <w:ind w:left="3240" w:hanging="420"/>
+      </w:pPr>
+      <w:rPr>
+        <w:rFonts w:ascii="Noto Sans Symbols" w:eastAsia="Noto Sans Symbols" w:hAnsi="Noto Sans Symbols" w:cs="Noto Sans Symbols"/>
+      </w:rPr>
+    </w:lvl>
+    <w:lvl w:ilvl="6">
+      <w:start w:val="1"/>
+      <w:numFmt w:val="bullet"/>
+      <w:lvlText w:val="●"/>
+      <w:lvlJc w:val="left"/>
+      <w:pPr>
+        <w:ind w:left="3660" w:hanging="420"/>
+      </w:pPr>
+      <w:rPr>
+        <w:rFonts w:ascii="Noto Sans Symbols" w:eastAsia="Noto Sans Symbols" w:hAnsi="Noto Sans Symbols" w:cs="Noto Sans Symbols"/>
+      </w:rPr>
+    </w:lvl>
+    <w:lvl w:ilvl="7">
+      <w:start w:val="1"/>
+      <w:numFmt w:val="bullet"/>
+      <w:lvlText w:val="■"/>
+      <w:lvlJc w:val="left"/>
+      <w:pPr>
+        <w:ind w:left="4080" w:hanging="420"/>
+      </w:pPr>
+      <w:rPr>
+        <w:rFonts w:ascii="Noto Sans Symbols" w:eastAsia="Noto Sans Symbols" w:hAnsi="Noto Sans Symbols" w:cs="Noto Sans Symbols"/>
+      </w:rPr>
+    </w:lvl>
+    <w:lvl w:ilvl="8">
+      <w:start w:val="1"/>
+      <w:numFmt w:val="bullet"/>
+      <w:lvlText w:val="◆"/>
+      <w:lvlJc w:val="left"/>
+      <w:pPr>
+        <w:ind w:left="4500" w:hanging="420"/>
+      </w:pPr>
+      <w:rPr>
+        <w:rFonts w:ascii="Noto Sans Symbols" w:eastAsia="Noto Sans Symbols" w:hAnsi="Noto Sans Symbols" w:cs="Noto Sans Symbols"/>
+      </w:rPr>
+    </w:lvl>
+  </w:abstractNum>
+  <w:abstractNum w:abstractNumId="4" w15:restartNumberingAfterBreak="0">
+    <w:nsid w:val="686C34E9"/>
+    <w:multiLevelType w:val="multilevel"/>
+    <w:tmpl w:val="C24C9A1E"/>
+    <w:lvl w:ilvl="0">
+      <w:start w:val="1"/>
+      <w:numFmt w:val="bullet"/>
+      <w:lvlText w:val=""/>
+      <w:lvlJc w:val="left"/>
+      <w:pPr>
+        <w:ind w:left="1080" w:hanging="360"/>
+      </w:pPr>
+      <w:rPr>
+        <w:rFonts w:ascii="Symbol" w:hAnsi="Symbol" w:hint="default"/>
+      </w:rPr>
+    </w:lvl>
+    <w:lvl w:ilvl="1">
+      <w:start w:val="1"/>
+      <w:numFmt w:val="bullet"/>
+      <w:lvlText w:val="■"/>
+      <w:lvlJc w:val="left"/>
+      <w:pPr>
+        <w:ind w:left="1560" w:hanging="420"/>
+      </w:pPr>
+      <w:rPr>
+        <w:rFonts w:ascii="Noto Sans Symbols" w:eastAsia="Noto Sans Symbols" w:hAnsi="Noto Sans Symbols" w:cs="Noto Sans Symbols"/>
+      </w:rPr>
+    </w:lvl>
+    <w:lvl w:ilvl="2">
+      <w:start w:val="1"/>
+      <w:numFmt w:val="bullet"/>
+      <w:lvlText w:val="◆"/>
+      <w:lvlJc w:val="left"/>
+      <w:pPr>
+        <w:ind w:left="1980" w:hanging="420"/>
+      </w:pPr>
+      <w:rPr>
+        <w:rFonts w:ascii="Noto Sans Symbols" w:eastAsia="Noto Sans Symbols" w:hAnsi="Noto Sans Symbols" w:cs="Noto Sans Symbols"/>
+      </w:rPr>
+    </w:lvl>
+    <w:lvl w:ilvl="3">
+      <w:start w:val="1"/>
+      <w:numFmt w:val="bullet"/>
+      <w:lvlText w:val="●"/>
+      <w:lvlJc w:val="left"/>
+      <w:pPr>
+        <w:ind w:left="2400" w:hanging="420"/>
+      </w:pPr>
+      <w:rPr>
+        <w:rFonts w:ascii="Noto Sans Symbols" w:eastAsia="Noto Sans Symbols" w:hAnsi="Noto Sans Symbols" w:cs="Noto Sans Symbols"/>
+      </w:rPr>
+    </w:lvl>
+    <w:lvl w:ilvl="4">
+      <w:start w:val="1"/>
+      <w:numFmt w:val="bullet"/>
+      <w:lvlText w:val="■"/>
+      <w:lvlJc w:val="left"/>
+      <w:pPr>
+        <w:ind w:left="2820" w:hanging="420"/>
+      </w:pPr>
+      <w:rPr>
+        <w:rFonts w:ascii="Noto Sans Symbols" w:eastAsia="Noto Sans Symbols" w:hAnsi="Noto Sans Symbols" w:cs="Noto Sans Symbols"/>
+      </w:rPr>
+    </w:lvl>
+    <w:lvl w:ilvl="5">
+      <w:start w:val="1"/>
+      <w:numFmt w:val="bullet"/>
+      <w:lvlText w:val="◆"/>
+      <w:lvlJc w:val="left"/>
+      <w:pPr>
+        <w:ind w:left="3240" w:hanging="420"/>
+      </w:pPr>
+      <w:rPr>
+        <w:rFonts w:ascii="Noto Sans Symbols" w:eastAsia="Noto Sans Symbols" w:hAnsi="Noto Sans Symbols" w:cs="Noto Sans Symbols"/>
+      </w:rPr>
+    </w:lvl>
+    <w:lvl w:ilvl="6">
+      <w:start w:val="1"/>
+      <w:numFmt w:val="bullet"/>
+      <w:lvlText w:val="●"/>
+      <w:lvlJc w:val="left"/>
+      <w:pPr>
+        <w:ind w:left="3660" w:hanging="420"/>
+      </w:pPr>
+      <w:rPr>
+        <w:rFonts w:ascii="Noto Sans Symbols" w:eastAsia="Noto Sans Symbols" w:hAnsi="Noto Sans Symbols" w:cs="Noto Sans Symbols"/>
+      </w:rPr>
+    </w:lvl>
+    <w:lvl w:ilvl="7">
+      <w:start w:val="1"/>
+      <w:numFmt w:val="bullet"/>
+      <w:lvlText w:val="■"/>
+      <w:lvlJc w:val="left"/>
+      <w:pPr>
+        <w:ind w:left="4080" w:hanging="420"/>
+      </w:pPr>
+      <w:rPr>
+        <w:rFonts w:ascii="Noto Sans Symbols" w:eastAsia="Noto Sans Symbols" w:hAnsi="Noto Sans Symbols" w:cs="Noto Sans Symbols"/>
+      </w:rPr>
+    </w:lvl>
+    <w:lvl w:ilvl="8">
+      <w:start w:val="1"/>
+      <w:numFmt w:val="bullet"/>
+      <w:lvlText w:val="◆"/>
+      <w:lvlJc w:val="left"/>
+      <w:pPr>
+        <w:ind w:left="4500" w:hanging="420"/>
+      </w:pPr>
+      <w:rPr>
+        <w:rFonts w:ascii="Noto Sans Symbols" w:eastAsia="Noto Sans Symbols" w:hAnsi="Noto Sans Symbols" w:cs="Noto Sans Symbols"/>
+      </w:rPr>
+    </w:lvl>
+  </w:abstractNum>
+  <w:abstractNum w:abstractNumId="5" w15:restartNumberingAfterBreak="0">
+    <w:nsid w:val="6CC63492"/>
+    <w:multiLevelType w:val="multilevel"/>
+    <w:tmpl w:val="F2368C48"/>
+    <w:lvl w:ilvl="0">
+      <w:start w:val="2018"/>
+      <w:numFmt w:val="bullet"/>
+      <w:lvlText w:val="-"/>
+      <w:lvlJc w:val="left"/>
+      <w:pPr>
+        <w:ind w:left="1440" w:hanging="360"/>
+      </w:pPr>
+      <w:rPr>
+        <w:rFonts w:ascii="Arial" w:eastAsia="Arial" w:hAnsi="Arial" w:cs="Arial"/>
+      </w:rPr>
+    </w:lvl>
+    <w:lvl w:ilvl="1">
+      <w:start w:val="1"/>
+      <w:numFmt w:val="bullet"/>
+      <w:lvlText w:val="o"/>
+      <w:lvlJc w:val="left"/>
+      <w:pPr>
+        <w:ind w:left="2160" w:hanging="360"/>
+      </w:pPr>
+      <w:rPr>
+        <w:rFonts w:ascii="Courier New" w:eastAsia="Courier New" w:hAnsi="Courier New" w:cs="Courier New"/>
+      </w:rPr>
+    </w:lvl>
+    <w:lvl w:ilvl="2">
+      <w:start w:val="1"/>
+      <w:numFmt w:val="bullet"/>
+      <w:lvlText w:val="▪"/>
+      <w:lvlJc w:val="left"/>
+      <w:pPr>
+        <w:ind w:left="2880" w:hanging="360"/>
+      </w:pPr>
+      <w:rPr>
+        <w:rFonts w:ascii="Noto Sans Symbols" w:eastAsia="Noto Sans Symbols" w:hAnsi="Noto Sans Symbols" w:cs="Noto Sans Symbols"/>
+      </w:rPr>
+    </w:lvl>
+    <w:lvl w:ilvl="3">
+      <w:start w:val="1"/>
+      <w:numFmt w:val="bullet"/>
+      <w:lvlText w:val="●"/>
+      <w:lvlJc w:val="left"/>
+      <w:pPr>
+        <w:ind w:left="3600" w:hanging="360"/>
+      </w:pPr>
+      <w:rPr>
+        <w:rFonts w:ascii="Noto Sans Symbols" w:eastAsia="Noto Sans Symbols" w:hAnsi="Noto Sans Symbols" w:cs="Noto Sans Symbols"/>
+      </w:rPr>
+    </w:lvl>
+    <w:lvl w:ilvl="4">
+      <w:start w:val="1"/>
+      <w:numFmt w:val="bullet"/>
+      <w:lvlText w:val="o"/>
+      <w:lvlJc w:val="left"/>
+      <w:pPr>
+        <w:ind w:left="4320" w:hanging="360"/>
+      </w:pPr>
+      <w:rPr>
+        <w:rFonts w:ascii="Courier New" w:eastAsia="Courier New" w:hAnsi="Courier New" w:cs="Courier New"/>
+      </w:rPr>
+    </w:lvl>
+    <w:lvl w:ilvl="5">
+      <w:start w:val="1"/>
+      <w:numFmt w:val="bullet"/>
+      <w:lvlText w:val="▪"/>
+      <w:lvlJc w:val="left"/>
+      <w:pPr>
+        <w:ind w:left="5040" w:hanging="360"/>
+      </w:pPr>
+      <w:rPr>
+        <w:rFonts w:ascii="Noto Sans Symbols" w:eastAsia="Noto Sans Symbols" w:hAnsi="Noto Sans Symbols" w:cs="Noto Sans Symbols"/>
+      </w:rPr>
+    </w:lvl>
+    <w:lvl w:ilvl="6">
+      <w:start w:val="1"/>
+      <w:numFmt w:val="bullet"/>
+      <w:lvlText w:val="●"/>
+      <w:lvlJc w:val="left"/>
+      <w:pPr>
+        <w:ind w:left="5760" w:hanging="360"/>
+      </w:pPr>
+      <w:rPr>
+        <w:rFonts w:ascii="Noto Sans Symbols" w:eastAsia="Noto Sans Symbols" w:hAnsi="Noto Sans Symbols" w:cs="Noto Sans Symbols"/>
+      </w:rPr>
+    </w:lvl>
+    <w:lvl w:ilvl="7">
+      <w:start w:val="1"/>
+      <w:numFmt w:val="bullet"/>
+      <w:lvlText w:val="o"/>
+      <w:lvlJc w:val="left"/>
+      <w:pPr>
+        <w:ind w:left="6480" w:hanging="360"/>
+      </w:pPr>
+      <w:rPr>
+        <w:rFonts w:ascii="Courier New" w:eastAsia="Courier New" w:hAnsi="Courier New" w:cs="Courier New"/>
+      </w:rPr>
+    </w:lvl>
+    <w:lvl w:ilvl="8">
+      <w:start w:val="1"/>
+      <w:numFmt w:val="bullet"/>
+      <w:lvlText w:val="▪"/>
+      <w:lvlJc w:val="left"/>
+      <w:pPr>
+        <w:ind w:left="7200" w:hanging="360"/>
+      </w:pPr>
+      <w:rPr>
+        <w:rFonts w:ascii="Noto Sans Symbols" w:eastAsia="Noto Sans Symbols" w:hAnsi="Noto Sans Symbols" w:cs="Noto Sans Symbols"/>
+      </w:rPr>
+    </w:lvl>
+  </w:abstractNum>
+  <w:abstractNum w:abstractNumId="6" w15:restartNumberingAfterBreak="0">
+    <w:nsid w:val="71A069BB"/>
+    <w:multiLevelType w:val="multilevel"/>
+    <w:tmpl w:val="D0C227DC"/>
+    <w:lvl w:ilvl="0">
+      <w:start w:val="1"/>
+      <w:numFmt w:val="bullet"/>
+      <w:lvlText w:val=""/>
+      <w:lvlJc w:val="left"/>
+      <w:pPr>
+        <w:ind w:left="1440" w:hanging="360"/>
+      </w:pPr>
+      <w:rPr>
+        <w:rFonts w:ascii="Symbol" w:hAnsi="Symbol" w:hint="default"/>
+      </w:rPr>
+    </w:lvl>
+    <w:lvl w:ilvl="1">
+      <w:start w:val="1"/>
+      <w:numFmt w:val="bullet"/>
+      <w:lvlText w:val="o"/>
+      <w:lvlJc w:val="left"/>
+      <w:pPr>
+        <w:ind w:left="2160" w:hanging="360"/>
+      </w:pPr>
+      <w:rPr>
+        <w:rFonts w:ascii="Courier New" w:eastAsia="Courier New" w:hAnsi="Courier New" w:cs="Courier New"/>
+      </w:rPr>
+    </w:lvl>
+    <w:lvl w:ilvl="2">
+      <w:start w:val="1"/>
+      <w:numFmt w:val="bullet"/>
+      <w:lvlText w:val="▪"/>
+      <w:lvlJc w:val="left"/>
+      <w:pPr>
+        <w:ind w:left="2880" w:hanging="360"/>
+      </w:pPr>
+      <w:rPr>
+        <w:rFonts w:ascii="Noto Sans Symbols" w:eastAsia="Noto Sans Symbols" w:hAnsi="Noto Sans Symbols" w:cs="Noto Sans Symbols"/>
+      </w:rPr>
+    </w:lvl>
+    <w:lvl w:ilvl="3">
+      <w:start w:val="1"/>
+      <w:numFmt w:val="bullet"/>
+      <w:lvlText w:val="●"/>
+      <w:lvlJc w:val="left"/>
+      <w:pPr>
+        <w:ind w:left="3600" w:hanging="360"/>
+      </w:pPr>
+      <w:rPr>
+        <w:rFonts w:ascii="Noto Sans Symbols" w:eastAsia="Noto Sans Symbols" w:hAnsi="Noto Sans Symbols" w:cs="Noto Sans Symbols"/>
+      </w:rPr>
+    </w:lvl>
+    <w:lvl w:ilvl="4">
+      <w:start w:val="1"/>
+      <w:numFmt w:val="bullet"/>
+      <w:lvlText w:val="o"/>
+      <w:lvlJc w:val="left"/>
+      <w:pPr>
+        <w:ind w:left="4320" w:hanging="360"/>
+      </w:pPr>
+      <w:rPr>
+        <w:rFonts w:ascii="Courier New" w:eastAsia="Courier New" w:hAnsi="Courier New" w:cs="Courier New"/>
+      </w:rPr>
+    </w:lvl>
+    <w:lvl w:ilvl="5">
+      <w:start w:val="1"/>
+      <w:numFmt w:val="bullet"/>
+      <w:lvlText w:val="▪"/>
+      <w:lvlJc w:val="left"/>
+      <w:pPr>
+        <w:ind w:left="5040" w:hanging="360"/>
+      </w:pPr>
+      <w:rPr>
+        <w:rFonts w:ascii="Noto Sans Symbols" w:eastAsia="Noto Sans Symbols" w:hAnsi="Noto Sans Symbols" w:cs="Noto Sans Symbols"/>
+      </w:rPr>
+    </w:lvl>
+    <w:lvl w:ilvl="6">
+      <w:start w:val="1"/>
+      <w:numFmt w:val="bullet"/>
+      <w:lvlText w:val="●"/>
+      <w:lvlJc w:val="left"/>
+      <w:pPr>
+        <w:ind w:left="5760" w:hanging="360"/>
+      </w:pPr>
+      <w:rPr>
+        <w:rFonts w:ascii="Noto Sans Symbols" w:eastAsia="Noto Sans Symbols" w:hAnsi="Noto Sans Symbols" w:cs="Noto Sans Symbols"/>
+      </w:rPr>
+    </w:lvl>
+    <w:lvl w:ilvl="7">
+      <w:start w:val="1"/>
+      <w:numFmt w:val="bullet"/>
+      <w:lvlText w:val="o"/>
+      <w:lvlJc w:val="left"/>
+      <w:pPr>
+        <w:ind w:left="6480" w:hanging="360"/>
+      </w:pPr>
+      <w:rPr>
+        <w:rFonts w:ascii="Courier New" w:eastAsia="Courier New" w:hAnsi="Courier New" w:cs="Courier New"/>
+      </w:rPr>
+    </w:lvl>
+    <w:lvl w:ilvl="8">
+      <w:start w:val="1"/>
+      <w:numFmt w:val="bullet"/>
+      <w:lvlText w:val="▪"/>
+      <w:lvlJc w:val="left"/>
+      <w:pPr>
+        <w:ind w:left="7200" w:hanging="360"/>
+      </w:pPr>
+      <w:rPr>
+        <w:rFonts w:ascii="Noto Sans Symbols" w:eastAsia="Noto Sans Symbols" w:hAnsi="Noto Sans Symbols" w:cs="Noto Sans Symbols"/>
+      </w:rPr>
+    </w:lvl>
+  </w:abstractNum>
   <w:num w:numId="1">
+    <w:abstractNumId w:val="1"/>
+  </w:num>
+  <w:num w:numId="2">
+    <w:abstractNumId w:val="3"/>
+  </w:num>
+  <w:num w:numId="3">
+    <w:abstractNumId w:val="5"/>
+  </w:num>
+  <w:num w:numId="4">
+    <w:abstractNumId w:val="6"/>
+  </w:num>
+  <w:num w:numId="5">
     <w:abstractNumId w:val="0"/>
+  </w:num>
+  <w:num w:numId="6">
+    <w:abstractNumId w:val="4"/>
+  </w:num>
+  <w:num w:numId="7">
+    <w:abstractNumId w:val="2"/>
   </w:num>
 </w:numbering>
 </file>
 
 <file path=word/styles.xml><?xml version="1.0" encoding="utf-8"?>
-<w:styles xmlns:mc="http://schemas.openxmlformats.org/markup-compatibility/2006" xmlns:r="http://schemas.openxmlformats.org/officeDocument/2006/relationships" xmlns:w="http://schemas.openxmlformats.org/wordprocessingml/2006/main" xmlns:w14="http://schemas.microsoft.com/office/word/2010/wordml" xmlns:w15="http://schemas.microsoft.com/office/word/2012/wordml" xmlns:w16cid="http://schemas.microsoft.com/office/word/2016/wordml/cid" xmlns:w16se="http://schemas.microsoft.com/office/word/2015/wordml/symex" mc:Ignorable="w14 w15 w16se w16cid">
+<w:styles xmlns:mc="http://schemas.openxmlformats.org/markup-compatibility/2006" xmlns:r="http://schemas.openxmlformats.org/officeDocument/2006/relationships" xmlns:w="http://schemas.openxmlformats.org/wordprocessingml/2006/main" xmlns:w14="http://schemas.microsoft.com/office/word/2010/wordml" xmlns:w15="http://schemas.microsoft.com/office/word/2012/wordml" mc:Ignorable="w14 w15">
   <w:docDefaults>
     <w:rPrDefault>
       <w:rPr>
-        <w:rFonts w:asciiTheme="minorHAnsi" w:eastAsiaTheme="minorHAnsi" w:hAnsiTheme="minorHAnsi" w:cstheme="minorBidi"/>
-        <w:sz w:val="22"/>
-        <w:szCs w:val="22"/>
-        <w:lang w:val="en-US" w:eastAsia="en-US" w:bidi="ar-SA"/>
+        <w:rFonts w:ascii="Times New Roman" w:eastAsia="Times New Roman" w:hAnsi="Times New Roman" w:cs="Times New Roman"/>
+        <w:lang w:val="es-PE" w:eastAsia="es-PE" w:bidi="ar-SA"/>
       </w:rPr>
     </w:rPrDefault>
     <w:pPrDefault>
       <w:pPr>
-        <w:spacing w:after="160" w:line="259" w:lineRule="auto"/>
+        <w:widowControl w:val="0"/>
       </w:pPr>
     </w:pPrDefault>
   </w:docDefaults>
-  <w:latentStyles w:defLockedState="0" w:defUIPriority="99" w:defSemiHidden="0" w:defUnhideWhenUsed="0" w:defQFormat="0" w:count="375">
+  <w:latentStyles w:defLockedState="0" w:defUIPriority="99" w:defSemiHidden="0" w:defUnhideWhenUsed="0" w:defQFormat="0" w:count="371">
     <w:lsdException w:name="Normal" w:uiPriority="0" w:qFormat="1"/>
     <w:lsdException w:name="heading 1" w:uiPriority="9" w:qFormat="1"/>
     <w:lsdException w:name="heading 2" w:semiHidden="1" w:uiPriority="9" w:unhideWhenUsed="1" w:qFormat="1"/>
@@ -2149,33 +4051,17 @@
     <w:lsdException w:name="List Table 5 Dark Accent 6" w:uiPriority="50"/>
     <w:lsdException w:name="List Table 6 Colorful Accent 6" w:uiPriority="51"/>
     <w:lsdException w:name="List Table 7 Colorful Accent 6" w:uiPriority="52"/>
-    <w:lsdException w:name="Mention" w:semiHidden="1" w:unhideWhenUsed="1"/>
-    <w:lsdException w:name="Smart Hyperlink" w:semiHidden="1" w:unhideWhenUsed="1"/>
-    <w:lsdException w:name="Hashtag" w:semiHidden="1" w:unhideWhenUsed="1"/>
-    <w:lsdException w:name="Unresolved Mention" w:semiHidden="1" w:unhideWhenUsed="1"/>
   </w:latentStyles>
   <w:style w:type="paragraph" w:default="1" w:styleId="Normal">
     <w:name w:val="Normal"/>
-    <w:rsid w:val="00230659"/>
-    <w:pPr>
-      <w:widowControl w:val="0"/>
-      <w:spacing w:after="0" w:line="240" w:lineRule="auto"/>
-    </w:pPr>
-    <w:rPr>
-      <w:rFonts w:ascii="Times New Roman" w:eastAsia="Times New Roman" w:hAnsi="Times New Roman" w:cs="Times New Roman"/>
-      <w:color w:val="000000"/>
-      <w:sz w:val="20"/>
-      <w:szCs w:val="20"/>
-    </w:rPr>
+    <w:qFormat/>
   </w:style>
-  <w:style w:type="paragraph" w:styleId="Heading1">
+  <w:style w:type="paragraph" w:styleId="Ttulo1">
     <w:name w:val="heading 1"/>
     <w:basedOn w:val="Normal"/>
     <w:next w:val="Normal"/>
-    <w:link w:val="Heading1Char"/>
     <w:uiPriority w:val="9"/>
     <w:qFormat/>
-    <w:rsid w:val="00141E09"/>
     <w:pPr>
       <w:keepNext/>
       <w:keepLines/>
@@ -2183,19 +4069,117 @@
       <w:outlineLvl w:val="0"/>
     </w:pPr>
     <w:rPr>
-      <w:rFonts w:asciiTheme="majorHAnsi" w:eastAsiaTheme="majorEastAsia" w:hAnsiTheme="majorHAnsi" w:cstheme="majorBidi"/>
-      <w:color w:val="2F5496" w:themeColor="accent1" w:themeShade="BF"/>
+      <w:rFonts w:ascii="Calibri" w:eastAsia="Calibri" w:hAnsi="Calibri" w:cs="Calibri"/>
+      <w:color w:val="2F5496"/>
       <w:sz w:val="32"/>
       <w:szCs w:val="32"/>
     </w:rPr>
   </w:style>
-  <w:style w:type="character" w:default="1" w:styleId="DefaultParagraphFont">
+  <w:style w:type="paragraph" w:styleId="Ttulo2">
+    <w:name w:val="heading 2"/>
+    <w:basedOn w:val="Normal"/>
+    <w:next w:val="Normal"/>
+    <w:uiPriority w:val="9"/>
+    <w:semiHidden/>
+    <w:unhideWhenUsed/>
+    <w:qFormat/>
+    <w:pPr>
+      <w:keepNext/>
+      <w:keepLines/>
+      <w:spacing w:before="360" w:after="80"/>
+      <w:outlineLvl w:val="1"/>
+    </w:pPr>
+    <w:rPr>
+      <w:b/>
+      <w:sz w:val="36"/>
+      <w:szCs w:val="36"/>
+    </w:rPr>
+  </w:style>
+  <w:style w:type="paragraph" w:styleId="Ttulo3">
+    <w:name w:val="heading 3"/>
+    <w:basedOn w:val="Normal"/>
+    <w:next w:val="Normal"/>
+    <w:uiPriority w:val="9"/>
+    <w:semiHidden/>
+    <w:unhideWhenUsed/>
+    <w:qFormat/>
+    <w:pPr>
+      <w:keepNext/>
+      <w:keepLines/>
+      <w:spacing w:before="280" w:after="80"/>
+      <w:outlineLvl w:val="2"/>
+    </w:pPr>
+    <w:rPr>
+      <w:b/>
+      <w:sz w:val="28"/>
+      <w:szCs w:val="28"/>
+    </w:rPr>
+  </w:style>
+  <w:style w:type="paragraph" w:styleId="Ttulo4">
+    <w:name w:val="heading 4"/>
+    <w:basedOn w:val="Normal"/>
+    <w:next w:val="Normal"/>
+    <w:uiPriority w:val="9"/>
+    <w:semiHidden/>
+    <w:unhideWhenUsed/>
+    <w:qFormat/>
+    <w:pPr>
+      <w:keepNext/>
+      <w:keepLines/>
+      <w:spacing w:before="240" w:after="40"/>
+      <w:outlineLvl w:val="3"/>
+    </w:pPr>
+    <w:rPr>
+      <w:b/>
+      <w:sz w:val="24"/>
+      <w:szCs w:val="24"/>
+    </w:rPr>
+  </w:style>
+  <w:style w:type="paragraph" w:styleId="Ttulo5">
+    <w:name w:val="heading 5"/>
+    <w:basedOn w:val="Normal"/>
+    <w:next w:val="Normal"/>
+    <w:uiPriority w:val="9"/>
+    <w:semiHidden/>
+    <w:unhideWhenUsed/>
+    <w:qFormat/>
+    <w:pPr>
+      <w:keepNext/>
+      <w:keepLines/>
+      <w:spacing w:before="220" w:after="40"/>
+      <w:outlineLvl w:val="4"/>
+    </w:pPr>
+    <w:rPr>
+      <w:b/>
+      <w:sz w:val="22"/>
+      <w:szCs w:val="22"/>
+    </w:rPr>
+  </w:style>
+  <w:style w:type="paragraph" w:styleId="Ttulo6">
+    <w:name w:val="heading 6"/>
+    <w:basedOn w:val="Normal"/>
+    <w:next w:val="Normal"/>
+    <w:uiPriority w:val="9"/>
+    <w:semiHidden/>
+    <w:unhideWhenUsed/>
+    <w:qFormat/>
+    <w:pPr>
+      <w:keepNext/>
+      <w:keepLines/>
+      <w:spacing w:before="200" w:after="40"/>
+      <w:outlineLvl w:val="5"/>
+    </w:pPr>
+    <w:rPr>
+      <w:b/>
+    </w:rPr>
+  </w:style>
+  <w:style w:type="character" w:default="1" w:styleId="Fuentedeprrafopredeter">
     <w:name w:val="Default Paragraph Font"/>
     <w:uiPriority w:val="1"/>
     <w:semiHidden/>
     <w:unhideWhenUsed/>
   </w:style>
-  <w:style w:type="table" w:default="1" w:styleId="TableNormal">
+  <w:style w:type="table" w:default="1" w:styleId="Tablanormal">
     <w:name w:val="Normal Table"/>
     <w:uiPriority w:val="99"/>
     <w:semiHidden/>
@@ -2210,106 +4194,109 @@
       </w:tblCellMar>
     </w:tblPr>
   </w:style>
-  <w:style w:type="numbering" w:default="1" w:styleId="NoList">
+  <w:style w:type="numbering" w:default="1" w:styleId="Sinlista">
     <w:name w:val="No List"/>
     <w:uiPriority w:val="99"/>
     <w:semiHidden/>
     <w:unhideWhenUsed/>
   </w:style>
-  <w:style w:type="paragraph" w:styleId="Header">
-    <w:name w:val="header"/>
-    <w:basedOn w:val="Normal"/>
-    <w:link w:val="HeaderChar"/>
-    <w:uiPriority w:val="99"/>
-    <w:unhideWhenUsed/>
-    <w:rsid w:val="00953B15"/>
-    <w:pPr>
-      <w:tabs>
-        <w:tab w:val="center" w:pos="4680"/>
-        <w:tab w:val="right" w:pos="9360"/>
-      </w:tabs>
-    </w:pPr>
-  </w:style>
-  <w:style w:type="character" w:customStyle="1" w:styleId="HeaderChar">
-    <w:name w:val="Header Char"/>
-    <w:basedOn w:val="DefaultParagraphFont"/>
-    <w:link w:val="Header"/>
-    <w:uiPriority w:val="99"/>
-    <w:rsid w:val="00953B15"/>
-  </w:style>
-  <w:style w:type="paragraph" w:styleId="Footer">
-    <w:name w:val="footer"/>
-    <w:basedOn w:val="Normal"/>
-    <w:link w:val="FooterChar"/>
-    <w:uiPriority w:val="99"/>
-    <w:unhideWhenUsed/>
-    <w:rsid w:val="00953B15"/>
-    <w:pPr>
-      <w:tabs>
-        <w:tab w:val="center" w:pos="4680"/>
-        <w:tab w:val="right" w:pos="9360"/>
-      </w:tabs>
-    </w:pPr>
-  </w:style>
-  <w:style w:type="character" w:customStyle="1" w:styleId="FooterChar">
-    <w:name w:val="Footer Char"/>
-    <w:basedOn w:val="DefaultParagraphFont"/>
-    <w:link w:val="Footer"/>
-    <w:uiPriority w:val="99"/>
-    <w:rsid w:val="00953B15"/>
-  </w:style>
-  <w:style w:type="table" w:styleId="TableGrid">
-    <w:name w:val="Table Grid"/>
-    <w:basedOn w:val="TableNormal"/>
-    <w:uiPriority w:val="39"/>
-    <w:rsid w:val="00230659"/>
-    <w:pPr>
-      <w:spacing w:after="0" w:line="240" w:lineRule="auto"/>
-    </w:pPr>
+  <w:style w:type="table" w:customStyle="1" w:styleId="TableNormal">
+    <w:name w:val="Table Normal"/>
     <w:tblPr>
-      <w:tblBorders>
-        <w:top w:val="single" w:sz="4" w:space="0" w:color="auto"/>
-        <w:left w:val="single" w:sz="4" w:space="0" w:color="auto"/>
-        <w:bottom w:val="single" w:sz="4" w:space="0" w:color="auto"/>
-        <w:right w:val="single" w:sz="4" w:space="0" w:color="auto"/>
-        <w:insideH w:val="single" w:sz="4" w:space="0" w:color="auto"/>
-        <w:insideV w:val="single" w:sz="4" w:space="0" w:color="auto"/>
-      </w:tblBorders>
+      <w:tblCellMar>
+        <w:top w:w="0" w:type="dxa"/>
+        <w:left w:w="0" w:type="dxa"/>
+        <w:bottom w:w="0" w:type="dxa"/>
+        <w:right w:w="0" w:type="dxa"/>
+      </w:tblCellMar>
     </w:tblPr>
   </w:style>
-  <w:style w:type="character" w:customStyle="1" w:styleId="Heading1Char">
-    <w:name w:val="Heading 1 Char"/>
-    <w:basedOn w:val="DefaultParagraphFont"/>
-    <w:link w:val="Heading1"/>
-    <w:uiPriority w:val="9"/>
-    <w:rsid w:val="00141E09"/>
+  <w:style w:type="paragraph" w:styleId="Puesto">
+    <w:name w:val="Title"/>
+    <w:basedOn w:val="Normal"/>
+    <w:next w:val="Normal"/>
+    <w:uiPriority w:val="10"/>
+    <w:qFormat/>
+    <w:pPr>
+      <w:keepNext/>
+      <w:keepLines/>
+      <w:spacing w:before="480" w:after="120"/>
+    </w:pPr>
     <w:rPr>
-      <w:rFonts w:asciiTheme="majorHAnsi" w:eastAsiaTheme="majorEastAsia" w:hAnsiTheme="majorHAnsi" w:cstheme="majorBidi"/>
-      <w:color w:val="2F5496" w:themeColor="accent1" w:themeShade="BF"/>
-      <w:sz w:val="32"/>
-      <w:szCs w:val="32"/>
+      <w:b/>
+      <w:sz w:val="72"/>
+      <w:szCs w:val="72"/>
     </w:rPr>
   </w:style>
-  <w:style w:type="paragraph" w:styleId="TOCHeading">
-    <w:name w:val="TOC Heading"/>
-    <w:basedOn w:val="Heading1"/>
+  <w:style w:type="paragraph" w:styleId="Subttulo">
+    <w:name w:val="Subtitle"/>
+    <w:basedOn w:val="Normal"/>
     <w:next w:val="Normal"/>
-    <w:uiPriority w:val="39"/>
-    <w:unhideWhenUsed/>
+    <w:uiPriority w:val="11"/>
     <w:qFormat/>
-    <w:rsid w:val="00141E09"/>
     <w:pPr>
-      <w:widowControl/>
-      <w:spacing w:line="259" w:lineRule="auto"/>
-      <w:outlineLvl w:val="9"/>
+      <w:keepNext/>
+      <w:keepLines/>
+      <w:spacing w:before="360" w:after="80"/>
     </w:pPr>
+    <w:rPr>
+      <w:rFonts w:ascii="Georgia" w:eastAsia="Georgia" w:hAnsi="Georgia" w:cs="Georgia"/>
+      <w:i/>
+      <w:color w:val="666666"/>
+      <w:sz w:val="48"/>
+      <w:szCs w:val="48"/>
+    </w:rPr>
   </w:style>
-  <w:style w:type="paragraph" w:styleId="ListParagraph">
+  <w:style w:type="table" w:customStyle="1" w:styleId="a">
+    <w:basedOn w:val="TableNormal"/>
+    <w:tblPr>
+      <w:tblStyleRowBandSize w:val="1"/>
+      <w:tblStyleColBandSize w:val="1"/>
+      <w:tblCellMar>
+        <w:left w:w="115" w:type="dxa"/>
+        <w:right w:w="115" w:type="dxa"/>
+      </w:tblCellMar>
+    </w:tblPr>
+  </w:style>
+  <w:style w:type="table" w:customStyle="1" w:styleId="a0">
+    <w:basedOn w:val="TableNormal"/>
+    <w:tblPr>
+      <w:tblStyleRowBandSize w:val="1"/>
+      <w:tblStyleColBandSize w:val="1"/>
+      <w:tblCellMar>
+        <w:left w:w="115" w:type="dxa"/>
+        <w:right w:w="115" w:type="dxa"/>
+      </w:tblCellMar>
+    </w:tblPr>
+  </w:style>
+  <w:style w:type="table" w:customStyle="1" w:styleId="a1">
+    <w:basedOn w:val="TableNormal"/>
+    <w:tblPr>
+      <w:tblStyleRowBandSize w:val="1"/>
+      <w:tblStyleColBandSize w:val="1"/>
+      <w:tblCellMar>
+        <w:left w:w="108" w:type="dxa"/>
+        <w:right w:w="108" w:type="dxa"/>
+      </w:tblCellMar>
+    </w:tblPr>
+  </w:style>
+  <w:style w:type="table" w:customStyle="1" w:styleId="a2">
+    <w:basedOn w:val="TableNormal"/>
+    <w:tblPr>
+      <w:tblStyleRowBandSize w:val="1"/>
+      <w:tblStyleColBandSize w:val="1"/>
+      <w:tblCellMar>
+        <w:left w:w="115" w:type="dxa"/>
+        <w:right w:w="115" w:type="dxa"/>
+      </w:tblCellMar>
+    </w:tblPr>
+  </w:style>
+  <w:style w:type="paragraph" w:styleId="Prrafodelista">
     <w:name w:val="List Paragraph"/>
     <w:basedOn w:val="Normal"/>
     <w:uiPriority w:val="34"/>
     <w:qFormat/>
-    <w:rsid w:val="001D3778"/>
+    <w:rsid w:val="00311EAC"/>
     <w:pPr>
       <w:ind w:left="720"/>
       <w:contextualSpacing/>
@@ -2329,44 +4316,44 @@
         <a:sysClr val="window" lastClr="FFFFFF"/>
       </a:lt1>
       <a:dk2>
-        <a:srgbClr val="44546A"/>
+        <a:srgbClr val="1F497D"/>
       </a:dk2>
       <a:lt2>
-        <a:srgbClr val="E7E6E6"/>
+        <a:srgbClr val="EEECE1"/>
       </a:lt2>
       <a:accent1>
-        <a:srgbClr val="4472C4"/>
+        <a:srgbClr val="4F81BD"/>
       </a:accent1>
       <a:accent2>
-        <a:srgbClr val="ED7D31"/>
+        <a:srgbClr val="C0504D"/>
       </a:accent2>
       <a:accent3>
-        <a:srgbClr val="A5A5A5"/>
+        <a:srgbClr val="9BBB59"/>
       </a:accent3>
       <a:accent4>
-        <a:srgbClr val="FFC000"/>
+        <a:srgbClr val="8064A2"/>
       </a:accent4>
       <a:accent5>
-        <a:srgbClr val="5B9BD5"/>
+        <a:srgbClr val="4BACC6"/>
       </a:accent5>
       <a:accent6>
-        <a:srgbClr val="70AD47"/>
+        <a:srgbClr val="F79646"/>
       </a:accent6>
       <a:hlink>
-        <a:srgbClr val="0563C1"/>
+        <a:srgbClr val="0000FF"/>
       </a:hlink>
       <a:folHlink>
-        <a:srgbClr val="954F72"/>
+        <a:srgbClr val="800080"/>
       </a:folHlink>
     </a:clrScheme>
     <a:fontScheme name="Office">
       <a:majorFont>
-        <a:latin typeface="Calibri Light" panose="020F0302020204030204"/>
+        <a:latin typeface="Calibri"/>
         <a:ea typeface=""/>
         <a:cs typeface=""/>
-        <a:font script="Jpan" typeface="游ゴシック Light"/>
+        <a:font script="Jpan" typeface="ＭＳ ゴシック"/>
         <a:font script="Hang" typeface="맑은 고딕"/>
-        <a:font script="Hans" typeface="等线 Light"/>
+        <a:font script="Hans" typeface="宋体"/>
         <a:font script="Hant" typeface="新細明體"/>
         <a:font script="Arab" typeface="Times New Roman"/>
         <a:font script="Hebr" typeface="Times New Roman"/>
@@ -2394,31 +4381,14 @@
         <a:font script="Viet" typeface="Times New Roman"/>
         <a:font script="Uigh" typeface="Microsoft Uighur"/>
         <a:font script="Geor" typeface="Sylfaen"/>
-        <a:font script="Armn" typeface="Arial"/>
-        <a:font script="Bugi" typeface="Leelawadee UI"/>
-        <a:font script="Bopo" typeface="Microsoft JhengHei"/>
-        <a:font script="Java" typeface="Javanese Text"/>
-        <a:font script="Lisu" typeface="Segoe UI"/>
-        <a:font script="Mymr" typeface="Myanmar Text"/>
-        <a:font script="Nkoo" typeface="Ebrima"/>
-        <a:font script="Olck" typeface="Nirmala UI"/>
-        <a:font script="Osma" typeface="Ebrima"/>
-        <a:font script="Phag" typeface="Phagspa"/>
-        <a:font script="Syrn" typeface="Estrangelo Edessa"/>
-        <a:font script="Syrj" typeface="Estrangelo Edessa"/>
-        <a:font script="Syre" typeface="Estrangelo Edessa"/>
-        <a:font script="Sora" typeface="Nirmala UI"/>
-        <a:font script="Tale" typeface="Microsoft Tai Le"/>
-        <a:font script="Talu" typeface="Microsoft New Tai Lue"/>
-        <a:font script="Tfng" typeface="Ebrima"/>
       </a:majorFont>
       <a:minorFont>
-        <a:latin typeface="Calibri" panose="020F0502020204030204"/>
+        <a:latin typeface="Cambria"/>
         <a:ea typeface=""/>
         <a:cs typeface=""/>
-        <a:font script="Jpan" typeface="游明朝"/>
+        <a:font script="Jpan" typeface="ＭＳ 明朝"/>
         <a:font script="Hang" typeface="맑은 고딕"/>
-        <a:font script="Hans" typeface="等线"/>
+        <a:font script="Hans" typeface="宋体"/>
         <a:font script="Hant" typeface="新細明體"/>
         <a:font script="Arab" typeface="Arial"/>
         <a:font script="Hebr" typeface="Arial"/>
@@ -2446,23 +4416,6 @@
         <a:font script="Viet" typeface="Arial"/>
         <a:font script="Uigh" typeface="Microsoft Uighur"/>
         <a:font script="Geor" typeface="Sylfaen"/>
-        <a:font script="Armn" typeface="Arial"/>
-        <a:font script="Bugi" typeface="Leelawadee UI"/>
-        <a:font script="Bopo" typeface="Microsoft JhengHei"/>
-        <a:font script="Java" typeface="Javanese Text"/>
-        <a:font script="Lisu" typeface="Segoe UI"/>
-        <a:font script="Mymr" typeface="Myanmar Text"/>
-        <a:font script="Nkoo" typeface="Ebrima"/>
-        <a:font script="Olck" typeface="Nirmala UI"/>
-        <a:font script="Osma" typeface="Ebrima"/>
-        <a:font script="Phag" typeface="Phagspa"/>
-        <a:font script="Syrn" typeface="Estrangelo Edessa"/>
-        <a:font script="Syrj" typeface="Estrangelo Edessa"/>
-        <a:font script="Syre" typeface="Estrangelo Edessa"/>
-        <a:font script="Sora" typeface="Nirmala UI"/>
-        <a:font script="Tale" typeface="Microsoft Tai Le"/>
-        <a:font script="Talu" typeface="Microsoft New Tai Lue"/>
-        <a:font script="Tfng" typeface="Ebrima"/>
       </a:minorFont>
     </a:fontScheme>
     <a:fmtScheme name="Office">
@@ -2474,153 +4427,200 @@
           <a:gsLst>
             <a:gs pos="0">
               <a:schemeClr val="phClr">
-                <a:lumMod val="110000"/>
-                <a:satMod val="105000"/>
-                <a:tint val="67000"/>
+                <a:tint val="50000"/>
+                <a:satMod val="300000"/>
               </a:schemeClr>
             </a:gs>
-            <a:gs pos="50000">
+            <a:gs pos="35000">
               <a:schemeClr val="phClr">
-                <a:lumMod val="105000"/>
-                <a:satMod val="103000"/>
-                <a:tint val="73000"/>
+                <a:tint val="37000"/>
+                <a:satMod val="300000"/>
               </a:schemeClr>
             </a:gs>
             <a:gs pos="100000">
               <a:schemeClr val="phClr">
-                <a:lumMod val="105000"/>
-                <a:satMod val="109000"/>
-                <a:tint val="81000"/>
+                <a:tint val="15000"/>
+                <a:satMod val="350000"/>
               </a:schemeClr>
             </a:gs>
           </a:gsLst>
-          <a:lin ang="5400000" scaled="0"/>
+          <a:lin ang="16200000" scaled="1"/>
         </a:gradFill>
         <a:gradFill rotWithShape="1">
           <a:gsLst>
             <a:gs pos="0">
               <a:schemeClr val="phClr">
-                <a:satMod val="103000"/>
-                <a:lumMod val="102000"/>
-                <a:tint val="94000"/>
-              </a:schemeClr>
-            </a:gs>
-            <a:gs pos="50000">
-              <a:schemeClr val="phClr">
-                <a:satMod val="110000"/>
-                <a:lumMod val="100000"/>
+                <a:tint val="100000"/>
                 <a:shade val="100000"/>
+                <a:satMod val="130000"/>
               </a:schemeClr>
             </a:gs>
             <a:gs pos="100000">
               <a:schemeClr val="phClr">
-                <a:lumMod val="99000"/>
-                <a:satMod val="120000"/>
-                <a:shade val="78000"/>
+                <a:tint val="50000"/>
+                <a:shade val="100000"/>
+                <a:satMod val="350000"/>
               </a:schemeClr>
             </a:gs>
           </a:gsLst>
-          <a:lin ang="5400000" scaled="0"/>
+          <a:lin ang="16200000" scaled="0"/>
         </a:gradFill>
       </a:fillStyleLst>
       <a:lnStyleLst>
-        <a:ln w="6350" cap="flat" cmpd="sng" algn="ctr">
+        <a:ln w="9525" cap="flat" cmpd="sng" algn="ctr">
+          <a:solidFill>
+            <a:schemeClr val="phClr">
+              <a:shade val="95000"/>
+              <a:satMod val="105000"/>
+            </a:schemeClr>
+          </a:solidFill>
+          <a:prstDash val="solid"/>
+        </a:ln>
+        <a:ln w="25400" cap="flat" cmpd="sng" algn="ctr">
           <a:solidFill>
             <a:schemeClr val="phClr"/>
           </a:solidFill>
           <a:prstDash val="solid"/>
-          <a:miter lim="800000"/>
         </a:ln>
-        <a:ln w="12700" cap="flat" cmpd="sng" algn="ctr">
+        <a:ln w="38100" cap="flat" cmpd="sng" algn="ctr">
           <a:solidFill>
             <a:schemeClr val="phClr"/>
           </a:solidFill>
           <a:prstDash val="solid"/>
-          <a:miter lim="800000"/>
-        </a:ln>
-        <a:ln w="19050" cap="flat" cmpd="sng" algn="ctr">
-          <a:solidFill>
-            <a:schemeClr val="phClr"/>
-          </a:solidFill>
-          <a:prstDash val="solid"/>
-          <a:miter lim="800000"/>
         </a:ln>
       </a:lnStyleLst>
       <a:effectStyleLst>
         <a:effectStyle>
-          <a:effectLst/>
-        </a:effectStyle>
-        <a:effectStyle>
-          <a:effectLst/>
+          <a:effectLst>
+            <a:outerShdw blurRad="40000" dist="20000" dir="5400000" rotWithShape="0">
+              <a:srgbClr val="000000">
+                <a:alpha val="38000"/>
+              </a:srgbClr>
+            </a:outerShdw>
+          </a:effectLst>
         </a:effectStyle>
         <a:effectStyle>
           <a:effectLst>
-            <a:outerShdw blurRad="57150" dist="19050" dir="5400000" algn="ctr" rotWithShape="0">
+            <a:outerShdw blurRad="40000" dist="23000" dir="5400000" rotWithShape="0">
               <a:srgbClr val="000000">
-                <a:alpha val="63000"/>
+                <a:alpha val="35000"/>
               </a:srgbClr>
             </a:outerShdw>
           </a:effectLst>
+        </a:effectStyle>
+        <a:effectStyle>
+          <a:effectLst>
+            <a:outerShdw blurRad="40000" dist="23000" dir="5400000" rotWithShape="0">
+              <a:srgbClr val="000000">
+                <a:alpha val="35000"/>
+              </a:srgbClr>
+            </a:outerShdw>
+          </a:effectLst>
+          <a:scene3d>
+            <a:camera prst="orthographicFront">
+              <a:rot lat="0" lon="0" rev="0"/>
+            </a:camera>
+            <a:lightRig rig="threePt" dir="t">
+              <a:rot lat="0" lon="0" rev="1200000"/>
+            </a:lightRig>
+          </a:scene3d>
+          <a:sp3d>
+            <a:bevelT w="63500" h="25400"/>
+          </a:sp3d>
         </a:effectStyle>
       </a:effectStyleLst>
       <a:bgFillStyleLst>
         <a:solidFill>
           <a:schemeClr val="phClr"/>
         </a:solidFill>
-        <a:solidFill>
-          <a:schemeClr val="phClr">
-            <a:tint val="95000"/>
-            <a:satMod val="170000"/>
-          </a:schemeClr>
-        </a:solidFill>
         <a:gradFill rotWithShape="1">
           <a:gsLst>
             <a:gs pos="0">
               <a:schemeClr val="phClr">
-                <a:tint val="93000"/>
-                <a:satMod val="150000"/>
-                <a:shade val="98000"/>
-                <a:lumMod val="102000"/>
+                <a:tint val="40000"/>
+                <a:satMod val="350000"/>
               </a:schemeClr>
             </a:gs>
-            <a:gs pos="50000">
+            <a:gs pos="40000">
               <a:schemeClr val="phClr">
-                <a:tint val="98000"/>
-                <a:satMod val="130000"/>
-                <a:shade val="90000"/>
-                <a:lumMod val="103000"/>
+                <a:tint val="45000"/>
+                <a:shade val="99000"/>
+                <a:satMod val="350000"/>
               </a:schemeClr>
             </a:gs>
             <a:gs pos="100000">
               <a:schemeClr val="phClr">
-                <a:shade val="63000"/>
-                <a:satMod val="120000"/>
+                <a:shade val="20000"/>
+                <a:satMod val="255000"/>
               </a:schemeClr>
             </a:gs>
           </a:gsLst>
-          <a:lin ang="5400000" scaled="0"/>
+          <a:path path="circle">
+            <a:fillToRect l="50000" t="-80000" r="50000" b="180000"/>
+          </a:path>
+        </a:gradFill>
+        <a:gradFill rotWithShape="1">
+          <a:gsLst>
+            <a:gs pos="0">
+              <a:schemeClr val="phClr">
+                <a:tint val="80000"/>
+                <a:satMod val="300000"/>
+              </a:schemeClr>
+            </a:gs>
+            <a:gs pos="100000">
+              <a:schemeClr val="phClr">
+                <a:shade val="30000"/>
+                <a:satMod val="200000"/>
+              </a:schemeClr>
+            </a:gs>
+          </a:gsLst>
+          <a:path path="circle">
+            <a:fillToRect l="50000" t="50000" r="50000" b="50000"/>
+          </a:path>
         </a:gradFill>
       </a:bgFillStyleLst>
     </a:fmtScheme>
   </a:themeElements>
-  <a:objectDefaults/>
+  <a:objectDefaults>
+    <a:spDef>
+      <a:spPr/>
+      <a:bodyPr/>
+      <a:lstStyle/>
+      <a:style>
+        <a:lnRef idx="1">
+          <a:schemeClr val="accent1"/>
+        </a:lnRef>
+        <a:fillRef idx="3">
+          <a:schemeClr val="accent1"/>
+        </a:fillRef>
+        <a:effectRef idx="2">
+          <a:schemeClr val="accent1"/>
+        </a:effectRef>
+        <a:fontRef idx="minor">
+          <a:schemeClr val="lt1"/>
+        </a:fontRef>
+      </a:style>
+    </a:spDef>
+    <a:lnDef>
+      <a:spPr/>
+      <a:bodyPr/>
+      <a:lstStyle/>
+      <a:style>
+        <a:lnRef idx="2">
+          <a:schemeClr val="accent1"/>
+        </a:lnRef>
+        <a:fillRef idx="0">
+          <a:schemeClr val="accent1"/>
+        </a:fillRef>
+        <a:effectRef idx="1">
+          <a:schemeClr val="accent1"/>
+        </a:effectRef>
+        <a:fontRef idx="minor">
+          <a:schemeClr val="tx1"/>
+        </a:fontRef>
+      </a:style>
+    </a:lnDef>
+  </a:objectDefaults>
   <a:extraClrSchemeLst/>
-  <a:extLst>
-    <a:ext uri="{05A4C25C-085E-4340-85A3-A5531E510DB2}">
-      <thm15:themeFamily xmlns:thm15="http://schemas.microsoft.com/office/thememl/2012/main" name="Office Theme" id="{62F939B6-93AF-4DB8-9C6B-D6C7DFDC589F}" vid="{4A3C46E8-61CC-4603-A589-7422A47A8E4A}"/>
-    </a:ext>
-  </a:extLst>
 </a:theme>
-</file>
-
-<file path=customXml/item1.xml><?xml version="1.0" encoding="utf-8"?>
-<b:Sources xmlns:b="http://schemas.openxmlformats.org/officeDocument/2006/bibliography" xmlns="http://schemas.openxmlformats.org/officeDocument/2006/bibliography" SelectedStyle="\APASixthEditionOfficeOnline.xsl" StyleName="APA" Version="6"/>
-</file>
-
-<file path=customXml/itemProps1.xml><?xml version="1.0" encoding="utf-8"?>
-<ds:datastoreItem xmlns:ds="http://schemas.openxmlformats.org/officeDocument/2006/customXml" ds:itemID="{26420178-18DB-44BD-A19A-562EBFF28111}">
-  <ds:schemaRefs>
-    <ds:schemaRef ds:uri="http://schemas.openxmlformats.org/officeDocument/2006/bibliography"/>
-  </ds:schemaRefs>
-</ds:datastoreItem>
 </file>
</xml_diff>